<commit_message>
Small updates to mandatory fields
</commit_message>
<xml_diff>
--- a/ProcedureToProcessList.docx
+++ b/ProcedureToProcessList.docx
@@ -192,7 +192,6 @@
                 <w:lang w:val="en-US"/>
               </w:rPr>
             </w:pPr>
-            <w:proofErr w:type="spellStart"/>
             <w:r>
               <w:rPr>
                 <w:b/>
@@ -213,7 +212,6 @@
               </w:rPr>
               <w:t>ontractor_name</w:t>
             </w:r>
-            <w:proofErr w:type="spellEnd"/>
           </w:p>
         </w:tc>
         <w:tc>
@@ -374,7 +372,6 @@
                 <w:lang w:val="en-US"/>
               </w:rPr>
             </w:pPr>
-            <w:proofErr w:type="spellStart"/>
             <w:r>
               <w:rPr>
                 <w:b/>
@@ -385,7 +382,6 @@
               </w:rPr>
               <w:t>contact_first_name</w:t>
             </w:r>
-            <w:proofErr w:type="spellEnd"/>
           </w:p>
         </w:tc>
         <w:tc>
@@ -506,7 +502,6 @@
                 <w:lang w:val="en-US"/>
               </w:rPr>
             </w:pPr>
-            <w:proofErr w:type="spellStart"/>
             <w:r>
               <w:rPr>
                 <w:b/>
@@ -517,7 +512,6 @@
               </w:rPr>
               <w:t>contact_Last_name</w:t>
             </w:r>
-            <w:proofErr w:type="spellEnd"/>
           </w:p>
         </w:tc>
         <w:tc>
@@ -638,7 +632,6 @@
                 <w:lang w:val="en-US"/>
               </w:rPr>
             </w:pPr>
-            <w:proofErr w:type="spellStart"/>
             <w:r>
               <w:rPr>
                 <w:b/>
@@ -649,7 +642,6 @@
               </w:rPr>
               <w:t>Contact_email</w:t>
             </w:r>
-            <w:proofErr w:type="spellEnd"/>
           </w:p>
         </w:tc>
         <w:tc>
@@ -812,7 +804,6 @@
                 <w:lang w:val="en-US"/>
               </w:rPr>
             </w:pPr>
-            <w:proofErr w:type="spellStart"/>
             <w:r>
               <w:rPr>
                 <w:b/>
@@ -833,7 +824,6 @@
               </w:rPr>
               <w:t>ontact_phone</w:t>
             </w:r>
-            <w:proofErr w:type="spellEnd"/>
           </w:p>
         </w:tc>
         <w:tc>
@@ -923,6 +913,16 @@
                 <w:lang w:val="en-US"/>
               </w:rPr>
             </w:pPr>
+            <w:r>
+              <w:rPr>
+                <w:b/>
+                <w:bCs/>
+                <w:sz w:val="16"/>
+                <w:szCs w:val="16"/>
+                <w:lang w:val="en-US"/>
+              </w:rPr>
+              <w:t>Mandatory</w:t>
+            </w:r>
           </w:p>
         </w:tc>
       </w:tr>
@@ -944,7 +944,6 @@
                 <w:lang w:val="en-US"/>
               </w:rPr>
             </w:pPr>
-            <w:proofErr w:type="spellStart"/>
             <w:r>
               <w:rPr>
                 <w:b/>
@@ -965,7 +964,6 @@
               </w:rPr>
               <w:t>ontact_language</w:t>
             </w:r>
-            <w:proofErr w:type="spellEnd"/>
           </w:p>
         </w:tc>
         <w:tc>
@@ -1094,29 +1092,7 @@
                 <w:szCs w:val="16"/>
                 <w:lang w:val="en-US"/>
               </w:rPr>
-              <w:t>(</w:t>
-            </w:r>
-            <w:proofErr w:type="gramStart"/>
-            <w:r>
-              <w:rPr>
-                <w:b/>
-                <w:bCs/>
-                <w:sz w:val="16"/>
-                <w:szCs w:val="16"/>
-                <w:lang w:val="en-US"/>
-              </w:rPr>
-              <w:t>will</w:t>
-            </w:r>
-            <w:proofErr w:type="gramEnd"/>
-            <w:r>
-              <w:rPr>
-                <w:b/>
-                <w:bCs/>
-                <w:sz w:val="16"/>
-                <w:szCs w:val="16"/>
-                <w:lang w:val="en-US"/>
-              </w:rPr>
-              <w:t xml:space="preserve"> be deduced from country, province</w:t>
+              <w:t>(will be deduced from country, province</w:t>
             </w:r>
             <w:r>
               <w:rPr>
@@ -1346,27 +1322,15 @@
                 <w:lang w:val="en-US"/>
               </w:rPr>
             </w:pPr>
-            <w:proofErr w:type="spellStart"/>
-            <w:r>
-              <w:rPr>
-                <w:b/>
-                <w:bCs/>
-                <w:sz w:val="16"/>
-                <w:szCs w:val="16"/>
-                <w:lang w:val="en-US"/>
-              </w:rPr>
-              <w:t>Contrator</w:t>
-            </w:r>
-            <w:proofErr w:type="spellEnd"/>
-            <w:r>
-              <w:rPr>
-                <w:b/>
-                <w:bCs/>
-                <w:sz w:val="16"/>
-                <w:szCs w:val="16"/>
-                <w:lang w:val="en-US"/>
-              </w:rPr>
-              <w:t xml:space="preserve"> city</w:t>
+            <w:r>
+              <w:rPr>
+                <w:b/>
+                <w:bCs/>
+                <w:sz w:val="16"/>
+                <w:szCs w:val="16"/>
+                <w:lang w:val="en-US"/>
+              </w:rPr>
+              <w:t>Contrator city</w:t>
             </w:r>
           </w:p>
         </w:tc>
@@ -1700,7 +1664,6 @@
                 <w:lang w:val="en-US"/>
               </w:rPr>
             </w:pPr>
-            <w:proofErr w:type="spellStart"/>
             <w:r>
               <w:rPr>
                 <w:b/>
@@ -1721,7 +1684,6 @@
               </w:rPr>
               <w:t>ostal_code</w:t>
             </w:r>
-            <w:proofErr w:type="spellEnd"/>
           </w:p>
         </w:tc>
         <w:tc>
@@ -1982,51 +1944,7 @@
                 <w:szCs w:val="16"/>
                 <w:lang w:val="en-US"/>
               </w:rPr>
-              <w:t xml:space="preserve">use when Cognibox completes the import list and to set the </w:t>
-            </w:r>
-            <w:proofErr w:type="spellStart"/>
-            <w:r>
-              <w:rPr>
-                <w:b/>
-                <w:bCs/>
-                <w:sz w:val="16"/>
-                <w:szCs w:val="16"/>
-                <w:lang w:val="en-US"/>
-              </w:rPr>
-              <w:t>questionnaire_name</w:t>
-            </w:r>
-            <w:proofErr w:type="spellEnd"/>
-            <w:r>
-              <w:rPr>
-                <w:b/>
-                <w:bCs/>
-                <w:sz w:val="16"/>
-                <w:szCs w:val="16"/>
-                <w:lang w:val="en-US"/>
-              </w:rPr>
-              <w:t xml:space="preserve"> and </w:t>
-            </w:r>
-            <w:proofErr w:type="spellStart"/>
-            <w:r>
-              <w:rPr>
-                <w:b/>
-                <w:bCs/>
-                <w:sz w:val="16"/>
-                <w:szCs w:val="16"/>
-                <w:lang w:val="en-US"/>
-              </w:rPr>
-              <w:t>questionnaire_id</w:t>
-            </w:r>
-            <w:proofErr w:type="spellEnd"/>
-            <w:r>
-              <w:rPr>
-                <w:b/>
-                <w:bCs/>
-                <w:sz w:val="16"/>
-                <w:szCs w:val="16"/>
-                <w:lang w:val="en-US"/>
-              </w:rPr>
-              <w:t>)</w:t>
+              <w:t>use when Cognibox completes the import list and to set the questionnaire_name and questionnaire_id)</w:t>
             </w:r>
           </w:p>
           <w:p>
@@ -2057,17 +1975,7 @@
                 <w:szCs w:val="16"/>
                 <w:lang w:val="en-US"/>
               </w:rPr>
-              <w:t xml:space="preserve"> </w:t>
-            </w:r>
-            <w:r>
-              <w:rPr>
-                <w:b/>
-                <w:bCs/>
-                <w:sz w:val="16"/>
-                <w:szCs w:val="16"/>
-                <w:lang w:val="en-US"/>
-              </w:rPr>
-              <w:t>use when Cognibox completes the import list</w:t>
+              <w:t xml:space="preserve"> use when Cognibox completes the import list</w:t>
             </w:r>
           </w:p>
         </w:tc>
@@ -2392,29 +2300,7 @@
                 <w:szCs w:val="16"/>
                 <w:lang w:val="en-US"/>
               </w:rPr>
-              <w:t xml:space="preserve"> the </w:t>
-            </w:r>
-            <w:proofErr w:type="spellStart"/>
-            <w:r>
-              <w:rPr>
-                <w:b/>
-                <w:bCs/>
-                <w:sz w:val="16"/>
-                <w:szCs w:val="16"/>
-                <w:lang w:val="en-US"/>
-              </w:rPr>
-              <w:t>contact_phone</w:t>
-            </w:r>
-            <w:proofErr w:type="spellEnd"/>
-            <w:r>
-              <w:rPr>
-                <w:b/>
-                <w:bCs/>
-                <w:sz w:val="16"/>
-                <w:szCs w:val="16"/>
-                <w:lang w:val="en-US"/>
-              </w:rPr>
-              <w:t xml:space="preserve"> by default]</w:t>
+              <w:t xml:space="preserve"> the contact_phone by default]</w:t>
             </w:r>
           </w:p>
         </w:tc>
@@ -2784,7 +2670,6 @@
                 <w:lang w:val="en-US"/>
               </w:rPr>
             </w:pPr>
-            <w:proofErr w:type="spellStart"/>
             <w:r>
               <w:rPr>
                 <w:b/>
@@ -2805,7 +2690,6 @@
               </w:rPr>
               <w:t>s_take_over</w:t>
             </w:r>
-            <w:proofErr w:type="spellEnd"/>
           </w:p>
         </w:tc>
         <w:tc>
@@ -2857,21 +2741,8 @@
                 <w:szCs w:val="16"/>
                 <w:lang w:val="en-US"/>
               </w:rPr>
-              <w:t xml:space="preserve">Not used </w:t>
-            </w:r>
-            <w:proofErr w:type="gramStart"/>
-            <w:r>
-              <w:rPr>
-                <w:b/>
-                <w:bCs/>
-                <w:color w:val="FF0000"/>
-                <w:sz w:val="16"/>
-                <w:szCs w:val="16"/>
-                <w:lang w:val="en-US"/>
-              </w:rPr>
-              <w:t>at the moment</w:t>
-            </w:r>
-            <w:proofErr w:type="gramEnd"/>
+              <w:t>Not used at the moment</w:t>
+            </w:r>
             <w:r>
               <w:rPr>
                 <w:b/>
@@ -3007,29 +2878,7 @@
                 <w:szCs w:val="16"/>
                 <w:lang w:val="en-US"/>
               </w:rPr>
-              <w:t xml:space="preserve">Will be assumed based on the </w:t>
-            </w:r>
-            <w:proofErr w:type="spellStart"/>
-            <w:r>
-              <w:rPr>
-                <w:b/>
-                <w:bCs/>
-                <w:sz w:val="16"/>
-                <w:szCs w:val="16"/>
-                <w:lang w:val="en-US"/>
-              </w:rPr>
-              <w:t>the</w:t>
-            </w:r>
-            <w:proofErr w:type="spellEnd"/>
-            <w:r>
-              <w:rPr>
-                <w:b/>
-                <w:bCs/>
-                <w:sz w:val="16"/>
-                <w:szCs w:val="16"/>
-                <w:lang w:val="en-US"/>
-              </w:rPr>
-              <w:t xml:space="preserve"> presence of renewal date and qualification status</w:t>
+              <w:t>Will be assumed based on the the presence of renewal date and qualification status</w:t>
             </w:r>
           </w:p>
         </w:tc>
@@ -3052,7 +2901,6 @@
                 <w:lang w:val="en-US"/>
               </w:rPr>
             </w:pPr>
-            <w:proofErr w:type="spellStart"/>
             <w:r>
               <w:rPr>
                 <w:b/>
@@ -3063,7 +2911,6 @@
               </w:rPr>
               <w:t>Qualification_expiration_date</w:t>
             </w:r>
-            <w:proofErr w:type="spellEnd"/>
           </w:p>
         </w:tc>
         <w:tc>
@@ -3211,51 +3058,7 @@
                 <w:szCs w:val="16"/>
                 <w:lang w:val="en-US"/>
               </w:rPr>
-              <w:t>(</w:t>
-            </w:r>
-            <w:proofErr w:type="gramStart"/>
-            <w:r>
-              <w:rPr>
-                <w:b/>
-                <w:bCs/>
-                <w:sz w:val="16"/>
-                <w:szCs w:val="16"/>
-                <w:lang w:val="en-US"/>
-              </w:rPr>
-              <w:t>must</w:t>
-            </w:r>
-            <w:proofErr w:type="gramEnd"/>
-            <w:r>
-              <w:rPr>
-                <w:b/>
-                <w:bCs/>
-                <w:sz w:val="16"/>
-                <w:szCs w:val="16"/>
-                <w:lang w:val="en-US"/>
-              </w:rPr>
-              <w:t xml:space="preserve"> be provided with </w:t>
-            </w:r>
-            <w:proofErr w:type="spellStart"/>
-            <w:r>
-              <w:rPr>
-                <w:b/>
-                <w:bCs/>
-                <w:sz w:val="16"/>
-                <w:szCs w:val="16"/>
-                <w:lang w:val="en-US"/>
-              </w:rPr>
-              <w:t>qualification_status</w:t>
-            </w:r>
-            <w:proofErr w:type="spellEnd"/>
-            <w:r>
-              <w:rPr>
-                <w:b/>
-                <w:bCs/>
-                <w:sz w:val="16"/>
-                <w:szCs w:val="16"/>
-                <w:lang w:val="en-US"/>
-              </w:rPr>
-              <w:t>)</w:t>
+              <w:t>(must be provided with qualification_status)</w:t>
             </w:r>
           </w:p>
         </w:tc>
@@ -3278,7 +3081,6 @@
                 <w:lang w:val="en-US"/>
               </w:rPr>
             </w:pPr>
-            <w:proofErr w:type="spellStart"/>
             <w:r>
               <w:rPr>
                 <w:b/>
@@ -3289,7 +3091,6 @@
               </w:rPr>
               <w:t>qualification_status</w:t>
             </w:r>
-            <w:proofErr w:type="spellEnd"/>
           </w:p>
         </w:tc>
         <w:tc>
@@ -3387,31 +3188,8 @@
                 <w:szCs w:val="16"/>
                 <w:lang w:val="en-US"/>
               </w:rPr>
-              <w:t>(</w:t>
-            </w:r>
-            <w:proofErr w:type="gramStart"/>
-            <w:r>
-              <w:rPr>
-                <w:b/>
-                <w:bCs/>
-                <w:sz w:val="16"/>
-                <w:szCs w:val="16"/>
-                <w:lang w:val="en-US"/>
-              </w:rPr>
-              <w:t>must</w:t>
-            </w:r>
-            <w:proofErr w:type="gramEnd"/>
-            <w:r>
-              <w:rPr>
-                <w:b/>
-                <w:bCs/>
-                <w:sz w:val="16"/>
-                <w:szCs w:val="16"/>
-                <w:lang w:val="en-US"/>
-              </w:rPr>
-              <w:t xml:space="preserve"> be provided with </w:t>
-            </w:r>
-            <w:proofErr w:type="spellStart"/>
+              <w:t xml:space="preserve">(must be provided with </w:t>
+            </w:r>
             <w:r>
               <w:rPr>
                 <w:b/>
@@ -3422,7 +3200,6 @@
               </w:rPr>
               <w:t>qualification_expiration_date</w:t>
             </w:r>
-            <w:proofErr w:type="spellEnd"/>
             <w:r>
               <w:rPr>
                 <w:b/>
@@ -3777,7 +3554,6 @@
                 <w:lang w:val="en-US"/>
               </w:rPr>
             </w:pPr>
-            <w:proofErr w:type="spellStart"/>
             <w:r>
               <w:rPr>
                 <w:b/>
@@ -3818,7 +3594,6 @@
               </w:rPr>
               <w:t>ame</w:t>
             </w:r>
-            <w:proofErr w:type="spellEnd"/>
           </w:p>
         </w:tc>
         <w:tc>
@@ -3899,29 +3674,7 @@
                 <w:szCs w:val="16"/>
                 <w:lang w:val="en-US"/>
               </w:rPr>
-              <w:t xml:space="preserve">in </w:t>
-            </w:r>
-            <w:proofErr w:type="spellStart"/>
-            <w:r>
-              <w:rPr>
-                <w:b/>
-                <w:bCs/>
-                <w:sz w:val="16"/>
-                <w:szCs w:val="16"/>
-                <w:lang w:val="en-US"/>
-              </w:rPr>
-              <w:t>hubspot</w:t>
-            </w:r>
-            <w:proofErr w:type="spellEnd"/>
-            <w:r>
-              <w:rPr>
-                <w:b/>
-                <w:bCs/>
-                <w:sz w:val="16"/>
-                <w:szCs w:val="16"/>
-                <w:lang w:val="en-US"/>
-              </w:rPr>
-              <w:t xml:space="preserve"> to set the Questionnaire associated with deals</w:t>
+              <w:t>in hubspot to set the Questionnaire associated with deals</w:t>
             </w:r>
           </w:p>
           <w:p>
@@ -3991,7 +3744,6 @@
                 <w:lang w:val="en-US"/>
               </w:rPr>
             </w:pPr>
-            <w:proofErr w:type="spellStart"/>
             <w:r>
               <w:rPr>
                 <w:b/>
@@ -4002,7 +3754,6 @@
               </w:rPr>
               <w:t>questionnaire_id</w:t>
             </w:r>
-            <w:proofErr w:type="spellEnd"/>
           </w:p>
         </w:tc>
         <w:tc>
@@ -4064,21 +3815,8 @@
                 <w:szCs w:val="16"/>
                 <w:lang w:val="en-US"/>
               </w:rPr>
-              <w:t xml:space="preserve">Not used </w:t>
-            </w:r>
-            <w:proofErr w:type="gramStart"/>
-            <w:r>
-              <w:rPr>
-                <w:b/>
-                <w:bCs/>
-                <w:color w:val="FF0000"/>
-                <w:sz w:val="16"/>
-                <w:szCs w:val="16"/>
-                <w:lang w:val="en-US"/>
-              </w:rPr>
-              <w:t>at the moment</w:t>
-            </w:r>
-            <w:proofErr w:type="gramEnd"/>
+              <w:t>Not used at the moment</w:t>
+            </w:r>
             <w:r>
               <w:rPr>
                 <w:b/>
@@ -4146,7 +3884,6 @@
                 <w:lang w:val="en-US"/>
               </w:rPr>
             </w:pPr>
-            <w:proofErr w:type="spellStart"/>
             <w:r>
               <w:rPr>
                 <w:b/>
@@ -4157,7 +3894,6 @@
               </w:rPr>
               <w:t>pricing_group_id</w:t>
             </w:r>
-            <w:proofErr w:type="spellEnd"/>
           </w:p>
         </w:tc>
         <w:tc>
@@ -4239,51 +3975,17 @@
                 <w:szCs w:val="16"/>
                 <w:lang w:val="en-US"/>
               </w:rPr>
-              <w:t xml:space="preserve">Not used </w:t>
-            </w:r>
-            <w:proofErr w:type="gramStart"/>
-            <w:r>
-              <w:rPr>
-                <w:b/>
-                <w:bCs/>
-                <w:color w:val="FF0000"/>
-                <w:sz w:val="16"/>
-                <w:szCs w:val="16"/>
-                <w:lang w:val="en-US"/>
-              </w:rPr>
-              <w:t>at the moment</w:t>
-            </w:r>
-            <w:proofErr w:type="gramEnd"/>
-            <w:r>
-              <w:rPr>
-                <w:b/>
-                <w:bCs/>
-                <w:color w:val="FF0000"/>
-                <w:sz w:val="16"/>
-                <w:szCs w:val="16"/>
-                <w:lang w:val="en-US"/>
-              </w:rPr>
-              <w:t xml:space="preserve"> </w:t>
-            </w:r>
-            <w:r>
-              <w:rPr>
-                <w:b/>
-                <w:bCs/>
-                <w:sz w:val="16"/>
-                <w:szCs w:val="16"/>
-                <w:lang w:val="en-US"/>
-              </w:rPr>
-              <w:t xml:space="preserve">– In the future </w:t>
-            </w:r>
-            <w:r>
-              <w:rPr>
-                <w:b/>
-                <w:bCs/>
-                <w:sz w:val="16"/>
-                <w:szCs w:val="16"/>
-                <w:lang w:val="en-US"/>
-              </w:rPr>
-              <w:t>will be u</w:t>
+              <w:t xml:space="preserve">Not used at the moment </w:t>
+            </w:r>
+            <w:r>
+              <w:rPr>
+                <w:b/>
+                <w:bCs/>
+                <w:sz w:val="16"/>
+                <w:szCs w:val="16"/>
+                <w:lang w:val="en-US"/>
+              </w:rPr>
+              <w:t>– In the future will be u</w:t>
             </w:r>
             <w:r>
               <w:rPr>
@@ -4350,20 +4052,8 @@
                 <w:szCs w:val="16"/>
                 <w:lang w:val="en-US"/>
               </w:rPr>
-              <w:t xml:space="preserve">Coordinated with </w:t>
-            </w:r>
-            <w:proofErr w:type="spellStart"/>
-            <w:r>
-              <w:rPr>
-                <w:b/>
-                <w:bCs/>
-                <w:sz w:val="16"/>
-                <w:szCs w:val="16"/>
-                <w:lang w:val="en-US"/>
-              </w:rPr>
-              <w:t>pricing_group_code</w:t>
-            </w:r>
-            <w:proofErr w:type="spellEnd"/>
+              <w:t>Coordinated with pricing_group_code</w:t>
+            </w:r>
           </w:p>
         </w:tc>
       </w:tr>
@@ -4385,7 +4075,6 @@
                 <w:lang w:val="en-US"/>
               </w:rPr>
             </w:pPr>
-            <w:proofErr w:type="spellStart"/>
             <w:r>
               <w:rPr>
                 <w:b/>
@@ -4426,7 +4115,6 @@
               </w:rPr>
               <w:t>_code</w:t>
             </w:r>
-            <w:proofErr w:type="spellEnd"/>
           </w:p>
         </w:tc>
         <w:tc>
@@ -4497,29 +4185,7 @@
                 <w:szCs w:val="16"/>
                 <w:lang w:val="en-US"/>
               </w:rPr>
-              <w:t xml:space="preserve">Will be used in </w:t>
-            </w:r>
-            <w:proofErr w:type="spellStart"/>
-            <w:r>
-              <w:rPr>
-                <w:b/>
-                <w:bCs/>
-                <w:sz w:val="16"/>
-                <w:szCs w:val="16"/>
-                <w:lang w:val="en-US"/>
-              </w:rPr>
-              <w:t>hubspot</w:t>
-            </w:r>
-            <w:proofErr w:type="spellEnd"/>
-            <w:r>
-              <w:rPr>
-                <w:b/>
-                <w:bCs/>
-                <w:sz w:val="16"/>
-                <w:szCs w:val="16"/>
-                <w:lang w:val="en-US"/>
-              </w:rPr>
-              <w:t xml:space="preserve"> to set the account type associated with deals</w:t>
+              <w:t>Will be used in hubspot to set the account type associated with deals</w:t>
             </w:r>
           </w:p>
         </w:tc>
@@ -4566,20 +4232,8 @@
                 <w:szCs w:val="16"/>
                 <w:lang w:val="en-US"/>
               </w:rPr>
-              <w:t xml:space="preserve">Coordinated with </w:t>
-            </w:r>
-            <w:proofErr w:type="spellStart"/>
-            <w:r>
-              <w:rPr>
-                <w:b/>
-                <w:bCs/>
-                <w:sz w:val="16"/>
-                <w:szCs w:val="16"/>
-                <w:lang w:val="en-US"/>
-              </w:rPr>
-              <w:t>pricing_group_id</w:t>
-            </w:r>
-            <w:proofErr w:type="spellEnd"/>
+              <w:t>Coordinated with pricing_group_id</w:t>
+            </w:r>
           </w:p>
         </w:tc>
       </w:tr>
@@ -4601,7 +4255,6 @@
                 <w:lang w:val="en-US"/>
               </w:rPr>
             </w:pPr>
-            <w:proofErr w:type="spellStart"/>
             <w:r>
               <w:rPr>
                 <w:b/>
@@ -4612,7 +4265,6 @@
               </w:rPr>
               <w:t>hire_client_name</w:t>
             </w:r>
-            <w:proofErr w:type="spellEnd"/>
           </w:p>
         </w:tc>
         <w:tc>
@@ -4663,29 +4315,7 @@
                 <w:szCs w:val="16"/>
                 <w:lang w:val="en-US"/>
               </w:rPr>
-              <w:t xml:space="preserve">Will be used in </w:t>
-            </w:r>
-            <w:proofErr w:type="spellStart"/>
-            <w:r>
-              <w:rPr>
-                <w:b/>
-                <w:bCs/>
-                <w:sz w:val="16"/>
-                <w:szCs w:val="16"/>
-                <w:lang w:val="en-US"/>
-              </w:rPr>
-              <w:t>hubspot</w:t>
-            </w:r>
-            <w:proofErr w:type="spellEnd"/>
-            <w:r>
-              <w:rPr>
-                <w:b/>
-                <w:bCs/>
-                <w:sz w:val="16"/>
-                <w:szCs w:val="16"/>
-                <w:lang w:val="en-US"/>
-              </w:rPr>
-              <w:t xml:space="preserve"> to set the hire client associated with deals</w:t>
+              <w:t>Will be used in hubspot to set the hire client associated with deals</w:t>
             </w:r>
           </w:p>
         </w:tc>
@@ -4734,7 +4364,6 @@
                 <w:lang w:val="en-US"/>
               </w:rPr>
             </w:pPr>
-            <w:proofErr w:type="spellStart"/>
             <w:r>
               <w:rPr>
                 <w:b/>
@@ -4745,7 +4374,6 @@
               </w:rPr>
               <w:t>hiring_client_id</w:t>
             </w:r>
-            <w:proofErr w:type="spellEnd"/>
           </w:p>
         </w:tc>
         <w:tc>
@@ -4797,40 +4425,17 @@
                 <w:szCs w:val="16"/>
                 <w:lang w:val="en-US"/>
               </w:rPr>
-              <w:t xml:space="preserve">Not used </w:t>
-            </w:r>
-            <w:proofErr w:type="gramStart"/>
-            <w:r>
-              <w:rPr>
-                <w:b/>
-                <w:bCs/>
-                <w:color w:val="FF0000"/>
-                <w:sz w:val="16"/>
-                <w:szCs w:val="16"/>
-                <w:lang w:val="en-US"/>
-              </w:rPr>
-              <w:t>at the moment</w:t>
-            </w:r>
-            <w:proofErr w:type="gramEnd"/>
-            <w:r>
-              <w:rPr>
-                <w:b/>
-                <w:bCs/>
-                <w:sz w:val="16"/>
-                <w:szCs w:val="16"/>
-                <w:lang w:val="en-US"/>
-              </w:rPr>
-              <w:t xml:space="preserve"> – In the future will be </w:t>
-            </w:r>
-            <w:r>
-              <w:rPr>
-                <w:b/>
-                <w:bCs/>
-                <w:sz w:val="16"/>
-                <w:szCs w:val="16"/>
-                <w:lang w:val="en-US"/>
-              </w:rPr>
-              <w:t>u</w:t>
+              <w:t>Not used at the moment</w:t>
+            </w:r>
+            <w:r>
+              <w:rPr>
+                <w:b/>
+                <w:bCs/>
+                <w:sz w:val="16"/>
+                <w:szCs w:val="16"/>
+                <w:lang w:val="en-US"/>
+              </w:rPr>
+              <w:t xml:space="preserve"> – In the future will be u</w:t>
             </w:r>
             <w:r>
               <w:rPr>
@@ -4889,7 +4494,6 @@
                 <w:lang w:val="en-US"/>
               </w:rPr>
             </w:pPr>
-            <w:proofErr w:type="spellStart"/>
             <w:r>
               <w:rPr>
                 <w:b/>
@@ -4900,7 +4504,6 @@
               </w:rPr>
               <w:t>is_association_fee</w:t>
             </w:r>
-            <w:proofErr w:type="spellEnd"/>
           </w:p>
         </w:tc>
         <w:tc>
@@ -4925,51 +4528,7 @@
                 <w:szCs w:val="16"/>
                 <w:lang w:val="en-US"/>
               </w:rPr>
-              <w:t xml:space="preserve">Is the hire client </w:t>
-            </w:r>
-            <w:proofErr w:type="gramStart"/>
-            <w:r>
-              <w:rPr>
-                <w:b/>
-                <w:bCs/>
-                <w:sz w:val="16"/>
-                <w:szCs w:val="16"/>
-                <w:lang w:val="en-US"/>
-              </w:rPr>
-              <w:t>adds</w:t>
-            </w:r>
-            <w:proofErr w:type="gramEnd"/>
-            <w:r>
-              <w:rPr>
-                <w:b/>
-                <w:bCs/>
-                <w:sz w:val="16"/>
-                <w:szCs w:val="16"/>
-                <w:lang w:val="en-US"/>
-              </w:rPr>
-              <w:t xml:space="preserve"> a association fee for contractor already in Cognibox (true/</w:t>
-            </w:r>
-            <w:proofErr w:type="spellStart"/>
-            <w:r>
-              <w:rPr>
-                <w:b/>
-                <w:bCs/>
-                <w:sz w:val="16"/>
-                <w:szCs w:val="16"/>
-                <w:lang w:val="en-US"/>
-              </w:rPr>
-              <w:t>falase</w:t>
-            </w:r>
-            <w:proofErr w:type="spellEnd"/>
-            <w:r>
-              <w:rPr>
-                <w:b/>
-                <w:bCs/>
-                <w:sz w:val="16"/>
-                <w:szCs w:val="16"/>
-                <w:lang w:val="en-US"/>
-              </w:rPr>
-              <w:t>)</w:t>
+              <w:t>Is the hire client adds a association fee for contractor already in Cognibox (true/falase)</w:t>
             </w:r>
           </w:p>
         </w:tc>
@@ -5015,20 +4574,8 @@
                 <w:szCs w:val="16"/>
                 <w:lang w:val="en-US"/>
               </w:rPr>
-              <w:t xml:space="preserve">in </w:t>
-            </w:r>
-            <w:proofErr w:type="spellStart"/>
-            <w:r>
-              <w:rPr>
-                <w:b/>
-                <w:bCs/>
-                <w:sz w:val="16"/>
-                <w:szCs w:val="16"/>
-                <w:lang w:val="en-US"/>
-              </w:rPr>
-              <w:t>hubspot</w:t>
-            </w:r>
-            <w:proofErr w:type="spellEnd"/>
+              <w:t>in hubspot</w:t>
+            </w:r>
             <w:r>
               <w:rPr>
                 <w:b/>
@@ -5106,7 +4653,6 @@
                 <w:lang w:val="en-US"/>
               </w:rPr>
             </w:pPr>
-            <w:proofErr w:type="spellStart"/>
             <w:r>
               <w:rPr>
                 <w:b/>
@@ -5117,7 +4663,6 @@
               </w:rPr>
               <w:t>base_subscription_fee</w:t>
             </w:r>
-            <w:proofErr w:type="spellEnd"/>
           </w:p>
         </w:tc>
         <w:tc>
@@ -5237,7 +4782,6 @@
                 <w:lang w:val="en-US"/>
               </w:rPr>
             </w:pPr>
-            <w:proofErr w:type="spellStart"/>
             <w:r>
               <w:rPr>
                 <w:b/>
@@ -5268,7 +4812,6 @@
               </w:rPr>
               <w:t>urrency</w:t>
             </w:r>
-            <w:proofErr w:type="spellEnd"/>
           </w:p>
         </w:tc>
         <w:tc>
@@ -5319,29 +4862,7 @@
                 <w:szCs w:val="16"/>
                 <w:lang w:val="en-US"/>
               </w:rPr>
-              <w:t xml:space="preserve">Used in </w:t>
-            </w:r>
-            <w:proofErr w:type="spellStart"/>
-            <w:r>
-              <w:rPr>
-                <w:b/>
-                <w:bCs/>
-                <w:sz w:val="16"/>
-                <w:szCs w:val="16"/>
-                <w:lang w:val="en-US"/>
-              </w:rPr>
-              <w:t>hubspot</w:t>
-            </w:r>
-            <w:proofErr w:type="spellEnd"/>
-            <w:r>
-              <w:rPr>
-                <w:b/>
-                <w:bCs/>
-                <w:sz w:val="16"/>
-                <w:szCs w:val="16"/>
-                <w:lang w:val="en-US"/>
-              </w:rPr>
-              <w:t xml:space="preserve"> to set the deal currency</w:t>
+              <w:t>Used in hubspot to set the deal currency</w:t>
             </w:r>
           </w:p>
           <w:p>
@@ -5432,7 +4953,6 @@
                 <w:lang w:val="en-US"/>
               </w:rPr>
             </w:pPr>
-            <w:proofErr w:type="spellStart"/>
             <w:r>
               <w:rPr>
                 <w:b/>
@@ -5443,7 +4963,6 @@
               </w:rPr>
               <w:t>agent_in_charge_id</w:t>
             </w:r>
-            <w:proofErr w:type="spellEnd"/>
           </w:p>
         </w:tc>
         <w:tc>
@@ -5594,7 +5113,6 @@
                 <w:lang w:val="en-US"/>
               </w:rPr>
             </w:pPr>
-            <w:proofErr w:type="spellStart"/>
             <w:r>
               <w:rPr>
                 <w:b/>
@@ -5615,7 +5133,6 @@
               </w:rPr>
               <w:t>ake_over_follow_up_date</w:t>
             </w:r>
-            <w:proofErr w:type="spellEnd"/>
           </w:p>
         </w:tc>
         <w:tc>
@@ -5667,54 +5184,18 @@
                 <w:szCs w:val="16"/>
                 <w:lang w:val="en-US"/>
               </w:rPr>
-              <w:t xml:space="preserve">Not used </w:t>
-            </w:r>
-            <w:proofErr w:type="gramStart"/>
-            <w:r>
-              <w:rPr>
-                <w:b/>
-                <w:bCs/>
-                <w:color w:val="FF0000"/>
-                <w:sz w:val="16"/>
-                <w:szCs w:val="16"/>
-                <w:lang w:val="en-US"/>
-              </w:rPr>
-              <w:t>at the moment</w:t>
-            </w:r>
-            <w:proofErr w:type="gramEnd"/>
-            <w:r>
-              <w:rPr>
-                <w:b/>
-                <w:bCs/>
-                <w:color w:val="FF0000"/>
-                <w:sz w:val="16"/>
-                <w:szCs w:val="16"/>
-                <w:lang w:val="en-US"/>
-              </w:rPr>
-              <w:t xml:space="preserve"> </w:t>
-            </w:r>
-            <w:r>
-              <w:rPr>
-                <w:b/>
-                <w:bCs/>
-                <w:sz w:val="16"/>
-                <w:szCs w:val="16"/>
-                <w:lang w:val="en-US"/>
-              </w:rPr>
-              <w:t xml:space="preserve">– To be used by Cognibox import script in the </w:t>
-            </w:r>
-            <w:proofErr w:type="spellStart"/>
-            <w:r>
-              <w:rPr>
-                <w:b/>
-                <w:bCs/>
-                <w:sz w:val="16"/>
-                <w:szCs w:val="16"/>
-                <w:lang w:val="en-US"/>
-              </w:rPr>
-              <w:t>futur</w:t>
-            </w:r>
-            <w:proofErr w:type="spellEnd"/>
+              <w:t xml:space="preserve">Not used at the moment </w:t>
+            </w:r>
+            <w:r>
+              <w:rPr>
+                <w:b/>
+                <w:bCs/>
+                <w:sz w:val="16"/>
+                <w:szCs w:val="16"/>
+                <w:lang w:val="en-US"/>
+              </w:rPr>
+              <w:t>– To be used by Cognibox import script in the futur</w:t>
+            </w:r>
           </w:p>
         </w:tc>
         <w:tc>
@@ -5762,7 +5243,6 @@
                 <w:lang w:val="en-US"/>
               </w:rPr>
             </w:pPr>
-            <w:proofErr w:type="spellStart"/>
             <w:r>
               <w:rPr>
                 <w:b/>
@@ -5773,7 +5253,6 @@
               </w:rPr>
               <w:t>renewal_date</w:t>
             </w:r>
-            <w:proofErr w:type="spellEnd"/>
           </w:p>
         </w:tc>
         <w:tc>
@@ -5824,29 +5303,7 @@
                 <w:szCs w:val="16"/>
                 <w:lang w:val="en-US"/>
               </w:rPr>
-              <w:t xml:space="preserve">Used in </w:t>
-            </w:r>
-            <w:proofErr w:type="spellStart"/>
-            <w:r>
-              <w:rPr>
-                <w:b/>
-                <w:bCs/>
-                <w:sz w:val="16"/>
-                <w:szCs w:val="16"/>
-                <w:lang w:val="en-US"/>
-              </w:rPr>
-              <w:t>hubspot</w:t>
-            </w:r>
-            <w:proofErr w:type="spellEnd"/>
-            <w:r>
-              <w:rPr>
-                <w:b/>
-                <w:bCs/>
-                <w:sz w:val="16"/>
-                <w:szCs w:val="16"/>
-                <w:lang w:val="en-US"/>
-              </w:rPr>
-              <w:t xml:space="preserve"> to set the renewal date</w:t>
+              <w:t>Used in hubspot to set the renewal date</w:t>
             </w:r>
           </w:p>
           <w:p>
@@ -5916,7 +5373,6 @@
                 <w:lang w:val="en-US"/>
               </w:rPr>
             </w:pPr>
-            <w:proofErr w:type="spellStart"/>
             <w:r>
               <w:rPr>
                 <w:b/>
@@ -5927,7 +5383,6 @@
               </w:rPr>
               <w:t>Information_is_shared</w:t>
             </w:r>
-            <w:proofErr w:type="spellEnd"/>
           </w:p>
         </w:tc>
         <w:tc>
@@ -6047,7 +5502,6 @@
                 <w:lang w:val="en-US"/>
               </w:rPr>
             </w:pPr>
-            <w:proofErr w:type="spellStart"/>
             <w:r>
               <w:rPr>
                 <w:b/>
@@ -6098,7 +5552,6 @@
               </w:rPr>
               <w:t>zone</w:t>
             </w:r>
-            <w:proofErr w:type="spellEnd"/>
           </w:p>
         </w:tc>
         <w:tc>
@@ -6123,20 +5576,8 @@
                 <w:szCs w:val="16"/>
                 <w:lang w:val="en-US"/>
               </w:rPr>
-              <w:t xml:space="preserve">Contractor </w:t>
-            </w:r>
-            <w:proofErr w:type="spellStart"/>
-            <w:r>
-              <w:rPr>
-                <w:b/>
-                <w:bCs/>
-                <w:sz w:val="16"/>
-                <w:szCs w:val="16"/>
-                <w:lang w:val="en-US"/>
-              </w:rPr>
-              <w:t>timezone</w:t>
-            </w:r>
-            <w:proofErr w:type="spellEnd"/>
+              <w:t>Contractor timezone</w:t>
+            </w:r>
           </w:p>
         </w:tc>
         <w:tc>
@@ -6187,7 +5628,7 @@
                 <w:szCs w:val="16"/>
                 <w:lang w:val="en-US"/>
               </w:rPr>
-              <w:t>Optional</w:t>
+              <w:t>Mandatory</w:t>
             </w:r>
           </w:p>
         </w:tc>
@@ -6210,7 +5651,6 @@
                 <w:lang w:val="en-US"/>
               </w:rPr>
             </w:pPr>
-            <w:proofErr w:type="spellStart"/>
             <w:r>
               <w:rPr>
                 <w:b/>
@@ -6221,7 +5661,6 @@
               </w:rPr>
               <w:t>do_not_match</w:t>
             </w:r>
-            <w:proofErr w:type="spellEnd"/>
           </w:p>
         </w:tc>
         <w:tc>
@@ -6442,7 +5881,6 @@
                 <w:lang w:val="en-US"/>
               </w:rPr>
             </w:pPr>
-            <w:proofErr w:type="spellStart"/>
             <w:r>
               <w:rPr>
                 <w:b/>
@@ -6463,7 +5901,6 @@
               </w:rPr>
               <w:t>orce_cbx_id</w:t>
             </w:r>
-            <w:proofErr w:type="spellEnd"/>
           </w:p>
         </w:tc>
         <w:tc>
@@ -6845,29 +6282,7 @@
                 <w:szCs w:val="16"/>
                 <w:lang w:val="en-US"/>
               </w:rPr>
-              <w:t xml:space="preserve"> (</w:t>
-            </w:r>
-            <w:proofErr w:type="spellStart"/>
-            <w:r>
-              <w:rPr>
-                <w:b/>
-                <w:bCs/>
-                <w:sz w:val="16"/>
-                <w:szCs w:val="16"/>
-                <w:lang w:val="en-US"/>
-              </w:rPr>
-              <w:t>hubspot</w:t>
-            </w:r>
-            <w:proofErr w:type="spellEnd"/>
-            <w:r>
-              <w:rPr>
-                <w:b/>
-                <w:bCs/>
-                <w:sz w:val="16"/>
-                <w:szCs w:val="16"/>
-                <w:lang w:val="en-US"/>
-              </w:rPr>
-              <w:t>)</w:t>
+              <w:t xml:space="preserve"> (hubspot)</w:t>
             </w:r>
           </w:p>
         </w:tc>
@@ -6937,7 +6352,6 @@
                 <w:lang w:val="en-US"/>
               </w:rPr>
             </w:pPr>
-            <w:proofErr w:type="gramStart"/>
             <w:r>
               <w:rPr>
                 <w:b/>
@@ -6966,18 +6380,7 @@
                 <w:szCs w:val="16"/>
                 <w:lang w:val="en-US"/>
               </w:rPr>
-              <w:t>[</w:t>
-            </w:r>
-            <w:proofErr w:type="gramEnd"/>
-            <w:r>
-              <w:rPr>
-                <w:b/>
-                <w:bCs/>
-                <w:sz w:val="16"/>
-                <w:szCs w:val="16"/>
-                <w:lang w:val="en-US"/>
-              </w:rPr>
-              <w:t>_cm</w:t>
+              <w:t>[_cm</w:t>
             </w:r>
             <w:r>
               <w:rPr>
@@ -6997,29 +6400,7 @@
                 <w:szCs w:val="16"/>
                 <w:lang w:val="en-US"/>
               </w:rPr>
-              <w:t>_&lt;</w:t>
-            </w:r>
-            <w:proofErr w:type="spellStart"/>
-            <w:r>
-              <w:rPr>
-                <w:b/>
-                <w:bCs/>
-                <w:sz w:val="16"/>
-                <w:szCs w:val="16"/>
-                <w:lang w:val="en-US"/>
-              </w:rPr>
-              <w:t>metadata_name</w:t>
-            </w:r>
-            <w:proofErr w:type="spellEnd"/>
-            <w:r>
-              <w:rPr>
-                <w:b/>
-                <w:bCs/>
-                <w:sz w:val="16"/>
-                <w:szCs w:val="16"/>
-                <w:lang w:val="en-US"/>
-              </w:rPr>
-              <w:t>&gt;</w:t>
+              <w:t>_&lt;metadata_name&gt;</w:t>
             </w:r>
           </w:p>
         </w:tc>
@@ -7082,21 +6463,8 @@
                 <w:szCs w:val="16"/>
                 <w:lang w:val="en-US"/>
               </w:rPr>
-              <w:t xml:space="preserve">Not used </w:t>
-            </w:r>
-            <w:proofErr w:type="gramStart"/>
-            <w:r>
-              <w:rPr>
-                <w:b/>
-                <w:bCs/>
-                <w:color w:val="FF0000"/>
-                <w:sz w:val="16"/>
-                <w:szCs w:val="16"/>
-                <w:lang w:val="en-US"/>
-              </w:rPr>
-              <w:t>at the moment</w:t>
-            </w:r>
-            <w:proofErr w:type="gramEnd"/>
+              <w:t>Not used at the moment</w:t>
+            </w:r>
             <w:r>
               <w:rPr>
                 <w:b/>
@@ -7290,55 +6658,13 @@
         <w:rPr>
           <w:lang w:val="en-US"/>
         </w:rPr>
-        <w:t xml:space="preserve">Use </w:t>
-      </w:r>
-      <w:proofErr w:type="spellStart"/>
-      <w:r>
-        <w:rPr>
-          <w:lang w:val="en-US"/>
-        </w:rPr>
-        <w:t>redash</w:t>
-      </w:r>
-      <w:proofErr w:type="spellEnd"/>
-      <w:r>
-        <w:rPr>
-          <w:lang w:val="en-US"/>
-        </w:rPr>
-        <w:t xml:space="preserve"> to generate the </w:t>
-      </w:r>
-      <w:proofErr w:type="spellStart"/>
-      <w:r>
-        <w:rPr>
-          <w:lang w:val="en-US"/>
-        </w:rPr>
-        <w:t>cognibox</w:t>
-      </w:r>
-      <w:proofErr w:type="spellEnd"/>
-      <w:r>
-        <w:rPr>
-          <w:lang w:val="en-US"/>
-        </w:rPr>
-        <w:t xml:space="preserve"> contractor DB dump</w:t>
-      </w:r>
-      <w:r>
-        <w:rPr>
-          <w:lang w:val="en-US"/>
-        </w:rPr>
-        <w:t xml:space="preserve"> </w:t>
-      </w:r>
-      <w:proofErr w:type="gramStart"/>
-      <w:r>
-        <w:rPr>
-          <w:lang w:val="en-US"/>
-        </w:rPr>
-        <w:t>To</w:t>
-      </w:r>
-      <w:proofErr w:type="gramEnd"/>
-      <w:r>
-        <w:rPr>
-          <w:lang w:val="en-US"/>
-        </w:rPr>
-        <w:t xml:space="preserve"> contractor&lt;</w:t>
+        <w:t>Use redash to generate the cognibox contractor DB dump</w:t>
+      </w:r>
+      <w:r>
+        <w:rPr>
+          <w:lang w:val="en-US"/>
+        </w:rPr>
+        <w:t xml:space="preserve"> To contractor&lt;</w:t>
       </w:r>
       <w:r>
         <w:rPr>
@@ -7386,7 +6712,19 @@
         <w:rPr>
           <w:lang w:val="en-US"/>
         </w:rPr>
-        <w:t xml:space="preserve"> excel</w:t>
+        <w:t xml:space="preserve"> </w:t>
+      </w:r>
+      <w:r>
+        <w:rPr>
+          <w:lang w:val="en-US"/>
+        </w:rPr>
+        <w:t xml:space="preserve">template </w:t>
+      </w:r>
+      <w:r>
+        <w:rPr>
+          <w:lang w:val="en-US"/>
+        </w:rPr>
+        <w:t>excel</w:t>
       </w:r>
       <w:r>
         <w:rPr>
@@ -7400,7 +6738,6 @@
         </w:rPr>
         <w:t xml:space="preserve">provide the hiring client </w:t>
       </w:r>
-      <w:proofErr w:type="gramStart"/>
       <w:r>
         <w:rPr>
           <w:lang w:val="en-US"/>
@@ -7411,28 +6748,7 @@
         <w:rPr>
           <w:lang w:val="en-US"/>
         </w:rPr>
-        <w:t>(</w:t>
-      </w:r>
-      <w:proofErr w:type="gramEnd"/>
-      <w:r>
-        <w:rPr>
-          <w:lang w:val="en-US"/>
-        </w:rPr>
-        <w:t>Use a version to the filename &lt;</w:t>
-      </w:r>
-      <w:proofErr w:type="spellStart"/>
-      <w:r>
-        <w:rPr>
-          <w:lang w:val="en-US"/>
-        </w:rPr>
-        <w:t>hc</w:t>
-      </w:r>
-      <w:proofErr w:type="spellEnd"/>
-      <w:r>
-        <w:rPr>
-          <w:lang w:val="en-US"/>
-        </w:rPr>
-        <w:t>&gt;v1.</w:t>
+        <w:t>(Use a version to the filename &lt;hc&gt;v1.</w:t>
       </w:r>
       <w:r>
         <w:rPr>
@@ -7446,13 +6762,6 @@
         </w:rPr>
         <w:t>, since you will iterate on the file and keeping the history of changes)</w:t>
       </w:r>
-    </w:p>
-    <w:p>
-      <w:pPr>
-        <w:rPr>
-          <w:lang w:val="en-US"/>
-        </w:rPr>
-      </w:pPr>
     </w:p>
     <w:p>
       <w:pPr>
@@ -7510,43 +6819,7 @@
           <w:bCs/>
           <w:lang w:val="en-US"/>
         </w:rPr>
-        <w:t>docker run --rm -it -v ${</w:t>
-      </w:r>
-      <w:proofErr w:type="spellStart"/>
-      <w:r>
-        <w:rPr>
-          <w:b/>
-          <w:bCs/>
-          <w:lang w:val="en-US"/>
-        </w:rPr>
-        <w:t>pwd</w:t>
-      </w:r>
-      <w:proofErr w:type="spellEnd"/>
-      <w:r>
-        <w:rPr>
-          <w:b/>
-          <w:bCs/>
-          <w:lang w:val="en-US"/>
-        </w:rPr>
-        <w:t xml:space="preserve">}:/home/script/data $(docker build -t </w:t>
-      </w:r>
-      <w:proofErr w:type="spellStart"/>
-      <w:r>
-        <w:rPr>
-          <w:b/>
-          <w:bCs/>
-          <w:lang w:val="en-US"/>
-        </w:rPr>
-        <w:t>icm</w:t>
-      </w:r>
-      <w:proofErr w:type="spellEnd"/>
-      <w:r>
-        <w:rPr>
-          <w:b/>
-          <w:bCs/>
-          <w:lang w:val="en-US"/>
-        </w:rPr>
-        <w:t xml:space="preserve"> -q </w:t>
+        <w:t>docker run --rm -it -v ${pwd}:/home/script/data $(docker build -t icm -q </w:t>
       </w:r>
       <w:hyperlink r:id="rId8" w:history="1">
         <w:r>
@@ -7588,51 +6861,15 @@
           <w:bCs/>
           <w:lang w:val="en-US"/>
         </w:rPr>
-        <w:t>day&gt;.csv &lt;</w:t>
-      </w:r>
-      <w:proofErr w:type="spellStart"/>
+        <w:t xml:space="preserve">day&gt;.csv &lt;hc&gt;v1.xlsx </w:t>
+      </w:r>
       <w:r>
         <w:rPr>
           <w:b/>
           <w:bCs/>
           <w:lang w:val="en-US"/>
         </w:rPr>
-        <w:t>hc</w:t>
-      </w:r>
-      <w:proofErr w:type="spellEnd"/>
-      <w:r>
-        <w:rPr>
-          <w:b/>
-          <w:bCs/>
-          <w:lang w:val="en-US"/>
-        </w:rPr>
-        <w:t xml:space="preserve">&gt;v1.xlsx </w:t>
-      </w:r>
-      <w:r>
-        <w:rPr>
-          <w:b/>
-          <w:bCs/>
-          <w:lang w:val="en-US"/>
-        </w:rPr>
-        <w:t>&lt;</w:t>
-      </w:r>
-      <w:proofErr w:type="spellStart"/>
-      <w:r>
-        <w:rPr>
-          <w:b/>
-          <w:bCs/>
-          <w:lang w:val="en-US"/>
-        </w:rPr>
-        <w:t>hc</w:t>
-      </w:r>
-      <w:proofErr w:type="spellEnd"/>
-      <w:r>
-        <w:rPr>
-          <w:b/>
-          <w:bCs/>
-          <w:lang w:val="en-US"/>
-        </w:rPr>
-        <w:t>&gt;v1.out.xlsx</w:t>
+        <w:t>&lt;hc&gt;v1.out.xlsx</w:t>
       </w:r>
     </w:p>
     <w:p>
@@ -7686,21 +6923,7 @@
         <w:rPr>
           <w:lang w:val="en-US"/>
         </w:rPr>
-        <w:t>&lt;</w:t>
-      </w:r>
-      <w:proofErr w:type="spellStart"/>
-      <w:r>
-        <w:rPr>
-          <w:lang w:val="en-US"/>
-        </w:rPr>
-        <w:t>hc</w:t>
-      </w:r>
-      <w:proofErr w:type="spellEnd"/>
-      <w:r>
-        <w:rPr>
-          <w:lang w:val="en-US"/>
-        </w:rPr>
-        <w:t>&gt;v1</w:t>
+        <w:t>&lt;hc&gt;v1</w:t>
       </w:r>
       <w:r>
         <w:rPr>
@@ -7760,28 +6983,7 @@
         <w:rPr>
           <w:lang w:val="en-US"/>
         </w:rPr>
-        <w:t xml:space="preserve">Check manually in Cognibox for matches for all “blank” </w:t>
-      </w:r>
-      <w:proofErr w:type="spellStart"/>
-      <w:r>
-        <w:rPr>
-          <w:lang w:val="en-US"/>
-        </w:rPr>
-        <w:t>Cognibox_id</w:t>
-      </w:r>
-      <w:proofErr w:type="spellEnd"/>
-      <w:r>
-        <w:rPr>
-          <w:lang w:val="en-US"/>
-        </w:rPr>
-        <w:t xml:space="preserve"> and </w:t>
-      </w:r>
-      <w:proofErr w:type="spellStart"/>
-      <w:r>
-        <w:rPr>
-          <w:lang w:val="en-US"/>
-        </w:rPr>
-        <w:t>generic_</w:t>
+        <w:t>Check manually in Cognibox for matches for all “blank” Cognibox_id and generic_</w:t>
       </w:r>
       <w:r>
         <w:rPr>
@@ -7789,7 +6991,6 @@
         </w:rPr>
         <w:t>domain</w:t>
       </w:r>
-      <w:proofErr w:type="spellEnd"/>
       <w:r>
         <w:rPr>
           <w:lang w:val="en-US"/>
@@ -7800,30 +7001,8 @@
         <w:rPr>
           <w:lang w:val="en-US"/>
         </w:rPr>
-        <w:t xml:space="preserve"> add the </w:t>
-      </w:r>
-      <w:proofErr w:type="spellStart"/>
-      <w:r>
-        <w:rPr>
-          <w:lang w:val="en-US"/>
-        </w:rPr>
-        <w:t>cbx_id</w:t>
-      </w:r>
-      <w:proofErr w:type="spellEnd"/>
-      <w:r>
-        <w:rPr>
-          <w:lang w:val="en-US"/>
-        </w:rPr>
-        <w:t xml:space="preserve"> to the column </w:t>
-      </w:r>
-      <w:proofErr w:type="spellStart"/>
-      <w:r>
-        <w:rPr>
-          <w:lang w:val="en-US"/>
-        </w:rPr>
-        <w:t>force_cbx_id</w:t>
-      </w:r>
-      <w:proofErr w:type="spellEnd"/>
+        <w:t xml:space="preserve"> add the cbx_id to the column force_cbx_id</w:t>
+      </w:r>
     </w:p>
     <w:p>
       <w:pPr>
@@ -7840,44 +7019,8 @@
         <w:rPr>
           <w:lang w:val="en-US"/>
         </w:rPr>
-        <w:t xml:space="preserve">Clear filters, sort smallest to largest </w:t>
-      </w:r>
-      <w:proofErr w:type="spellStart"/>
-      <w:r>
-        <w:rPr>
-          <w:lang w:val="en-US"/>
-        </w:rPr>
-        <w:t>address_ratio</w:t>
-      </w:r>
-      <w:proofErr w:type="spellEnd"/>
-      <w:r>
-        <w:rPr>
-          <w:lang w:val="en-US"/>
-        </w:rPr>
-        <w:t xml:space="preserve">, and filter “out” all ambiguous, </w:t>
-      </w:r>
-      <w:proofErr w:type="spellStart"/>
-      <w:r>
-        <w:rPr>
-          <w:lang w:val="en-US"/>
-        </w:rPr>
-        <w:t>do_not_match</w:t>
-      </w:r>
-      <w:proofErr w:type="spellEnd"/>
-      <w:r>
-        <w:rPr>
-          <w:lang w:val="en-US"/>
-        </w:rPr>
-        <w:t xml:space="preserve">, or </w:t>
-      </w:r>
-      <w:proofErr w:type="spellStart"/>
-      <w:r>
-        <w:rPr>
-          <w:lang w:val="en-US"/>
-        </w:rPr>
-        <w:t>force_cbx_id</w:t>
-      </w:r>
-      <w:proofErr w:type="spellEnd"/>
+        <w:t>Clear filters, sort smallest to largest address_ratio, and filter “out” all ambiguous, do_not_match, or force_cbx_id</w:t>
+      </w:r>
     </w:p>
     <w:p>
       <w:pPr>
@@ -7894,30 +7037,8 @@
         <w:rPr>
           <w:lang w:val="en-US"/>
         </w:rPr>
-        <w:t xml:space="preserve">Check if low quality match </w:t>
-      </w:r>
-      <w:proofErr w:type="gramStart"/>
-      <w:r>
-        <w:rPr>
-          <w:lang w:val="en-US"/>
-        </w:rPr>
-        <w:t>are</w:t>
-      </w:r>
-      <w:proofErr w:type="gramEnd"/>
-      <w:r>
-        <w:rPr>
-          <w:lang w:val="en-US"/>
-        </w:rPr>
-        <w:t xml:space="preserve"> valid and if not, put TRUE in </w:t>
-      </w:r>
-      <w:proofErr w:type="spellStart"/>
-      <w:r>
-        <w:rPr>
-          <w:lang w:val="en-US"/>
-        </w:rPr>
-        <w:t>do_not_match</w:t>
-      </w:r>
-      <w:proofErr w:type="spellEnd"/>
+        <w:t>Check if low quality match are valid and if not, put TRUE in do_not_match</w:t>
+      </w:r>
     </w:p>
     <w:p>
       <w:pPr>
@@ -7952,35 +7073,7 @@
         <w:rPr>
           <w:lang w:val="en-US"/>
         </w:rPr>
-        <w:t xml:space="preserve">If multiple </w:t>
-      </w:r>
-      <w:proofErr w:type="gramStart"/>
-      <w:r>
-        <w:rPr>
-          <w:lang w:val="en-US"/>
-        </w:rPr>
-        <w:t>match</w:t>
-      </w:r>
-      <w:proofErr w:type="gramEnd"/>
-      <w:r>
-        <w:rPr>
-          <w:lang w:val="en-US"/>
-        </w:rPr>
-        <w:t xml:space="preserve"> check the analysis what match is the best (and force the </w:t>
-      </w:r>
-      <w:proofErr w:type="spellStart"/>
-      <w:r>
-        <w:rPr>
-          <w:lang w:val="en-US"/>
-        </w:rPr>
-        <w:t>cbx_id</w:t>
-      </w:r>
-      <w:proofErr w:type="spellEnd"/>
-      <w:r>
-        <w:rPr>
-          <w:lang w:val="en-US"/>
-        </w:rPr>
-        <w:t>, if necessary)</w:t>
+        <w:t>If multiple match check the analysis what match is the best (and force the cbx_id, if necessary)</w:t>
       </w:r>
     </w:p>
     <w:p>
@@ -8000,7 +7093,6 @@
         </w:rPr>
         <w:t xml:space="preserve">Clear filters, sort smallest to largest </w:t>
       </w:r>
-      <w:proofErr w:type="spellStart"/>
       <w:r>
         <w:rPr>
           <w:lang w:val="en-US"/>
@@ -8011,37 +7103,8 @@
         <w:rPr>
           <w:lang w:val="en-US"/>
         </w:rPr>
-        <w:t>_ratio</w:t>
-      </w:r>
-      <w:proofErr w:type="spellEnd"/>
-      <w:r>
-        <w:rPr>
-          <w:lang w:val="en-US"/>
-        </w:rPr>
-        <w:t xml:space="preserve">, and filter “out” all ambiguous, </w:t>
-      </w:r>
-      <w:proofErr w:type="spellStart"/>
-      <w:r>
-        <w:rPr>
-          <w:lang w:val="en-US"/>
-        </w:rPr>
-        <w:t>do_not_match</w:t>
-      </w:r>
-      <w:proofErr w:type="spellEnd"/>
-      <w:r>
-        <w:rPr>
-          <w:lang w:val="en-US"/>
-        </w:rPr>
-        <w:t xml:space="preserve">, or </w:t>
-      </w:r>
-      <w:proofErr w:type="spellStart"/>
-      <w:r>
-        <w:rPr>
-          <w:lang w:val="en-US"/>
-        </w:rPr>
-        <w:t>force_cbx_id</w:t>
-      </w:r>
-      <w:proofErr w:type="spellEnd"/>
+        <w:t>_ratio, and filter “out” all ambiguous, do_not_match, or force_cbx_id</w:t>
+      </w:r>
     </w:p>
     <w:p>
       <w:pPr>
@@ -8058,30 +7121,8 @@
         <w:rPr>
           <w:lang w:val="en-US"/>
         </w:rPr>
-        <w:t xml:space="preserve">Check if low quality match </w:t>
-      </w:r>
-      <w:proofErr w:type="gramStart"/>
-      <w:r>
-        <w:rPr>
-          <w:lang w:val="en-US"/>
-        </w:rPr>
-        <w:t>are</w:t>
-      </w:r>
-      <w:proofErr w:type="gramEnd"/>
-      <w:r>
-        <w:rPr>
-          <w:lang w:val="en-US"/>
-        </w:rPr>
-        <w:t xml:space="preserve"> valid and if not, put TRUE in </w:t>
-      </w:r>
-      <w:proofErr w:type="spellStart"/>
-      <w:r>
-        <w:rPr>
-          <w:lang w:val="en-US"/>
-        </w:rPr>
-        <w:t>do_not_match</w:t>
-      </w:r>
-      <w:proofErr w:type="spellEnd"/>
+        <w:t>Check if low quality match are valid and if not, put TRUE in do_not_match</w:t>
+      </w:r>
     </w:p>
     <w:p>
       <w:pPr>
@@ -8116,35 +7157,7 @@
         <w:rPr>
           <w:lang w:val="en-US"/>
         </w:rPr>
-        <w:t xml:space="preserve">If multiple </w:t>
-      </w:r>
-      <w:proofErr w:type="gramStart"/>
-      <w:r>
-        <w:rPr>
-          <w:lang w:val="en-US"/>
-        </w:rPr>
-        <w:t>match</w:t>
-      </w:r>
-      <w:proofErr w:type="gramEnd"/>
-      <w:r>
-        <w:rPr>
-          <w:lang w:val="en-US"/>
-        </w:rPr>
-        <w:t xml:space="preserve"> check the analysis what match is the best (and force the </w:t>
-      </w:r>
-      <w:proofErr w:type="spellStart"/>
-      <w:r>
-        <w:rPr>
-          <w:lang w:val="en-US"/>
-        </w:rPr>
-        <w:t>cbx_id</w:t>
-      </w:r>
-      <w:proofErr w:type="spellEnd"/>
-      <w:r>
-        <w:rPr>
-          <w:lang w:val="en-US"/>
-        </w:rPr>
-        <w:t>, if necessary)</w:t>
+        <w:t>If multiple match check the analysis what match is the best (and force the cbx_id, if necessary)</w:t>
       </w:r>
     </w:p>
     <w:p>
@@ -8162,21 +7175,7 @@
         <w:rPr>
           <w:lang w:val="en-US"/>
         </w:rPr>
-        <w:t xml:space="preserve">Clear filters and filter </w:t>
-      </w:r>
-      <w:proofErr w:type="spellStart"/>
-      <w:r>
-        <w:rPr>
-          <w:lang w:val="en-US"/>
-        </w:rPr>
-        <w:t>match_count_with_relationship</w:t>
-      </w:r>
-      <w:proofErr w:type="spellEnd"/>
-      <w:r>
-        <w:rPr>
-          <w:lang w:val="en-US"/>
-        </w:rPr>
-        <w:t xml:space="preserve"> &gt; 1</w:t>
+        <w:t>Clear filters and filter match_count_with_relationship &gt; 1</w:t>
       </w:r>
     </w:p>
     <w:p>
@@ -8194,30 +7193,8 @@
         <w:rPr>
           <w:lang w:val="en-US"/>
         </w:rPr>
-        <w:t xml:space="preserve">Check if low quality match </w:t>
-      </w:r>
-      <w:proofErr w:type="gramStart"/>
-      <w:r>
-        <w:rPr>
-          <w:lang w:val="en-US"/>
-        </w:rPr>
-        <w:t>are</w:t>
-      </w:r>
-      <w:proofErr w:type="gramEnd"/>
-      <w:r>
-        <w:rPr>
-          <w:lang w:val="en-US"/>
-        </w:rPr>
-        <w:t xml:space="preserve"> valid and if not, put TRUE in </w:t>
-      </w:r>
-      <w:proofErr w:type="spellStart"/>
-      <w:r>
-        <w:rPr>
-          <w:lang w:val="en-US"/>
-        </w:rPr>
-        <w:t>do_not_match</w:t>
-      </w:r>
-      <w:proofErr w:type="spellEnd"/>
+        <w:t>Check if low quality match are valid and if not, put TRUE in do_not_match</w:t>
+      </w:r>
     </w:p>
     <w:p>
       <w:pPr>
@@ -8252,21 +7229,7 @@
         <w:rPr>
           <w:lang w:val="en-US"/>
         </w:rPr>
-        <w:t xml:space="preserve">If multiple </w:t>
-      </w:r>
-      <w:proofErr w:type="gramStart"/>
-      <w:r>
-        <w:rPr>
-          <w:lang w:val="en-US"/>
-        </w:rPr>
-        <w:t>match</w:t>
-      </w:r>
-      <w:proofErr w:type="gramEnd"/>
-      <w:r>
-        <w:rPr>
-          <w:lang w:val="en-US"/>
-        </w:rPr>
-        <w:t xml:space="preserve"> check the analysis what match is the best</w:t>
+        <w:t>If multiple match check the analysis what match is the best</w:t>
       </w:r>
       <w:r>
         <w:rPr>
@@ -8278,21 +7241,7 @@
         <w:rPr>
           <w:lang w:val="en-US"/>
         </w:rPr>
-        <w:t xml:space="preserve">(and force the </w:t>
-      </w:r>
-      <w:proofErr w:type="spellStart"/>
-      <w:r>
-        <w:rPr>
-          <w:lang w:val="en-US"/>
-        </w:rPr>
-        <w:t>cbx_id</w:t>
-      </w:r>
-      <w:proofErr w:type="spellEnd"/>
-      <w:r>
-        <w:rPr>
-          <w:lang w:val="en-US"/>
-        </w:rPr>
-        <w:t>, if necessary)</w:t>
+        <w:t>(and force the cbx_id, if necessary)</w:t>
       </w:r>
     </w:p>
     <w:p>
@@ -8340,27 +7289,13 @@
         <w:rPr>
           <w:lang w:val="en-US"/>
         </w:rPr>
-        <w:t xml:space="preserve">matches for obvious name matching </w:t>
-      </w:r>
-      <w:proofErr w:type="gramStart"/>
-      <w:r>
-        <w:rPr>
-          <w:lang w:val="en-US"/>
-        </w:rPr>
-        <w:t>erro</w:t>
-      </w:r>
-      <w:r>
-        <w:rPr>
-          <w:lang w:val="en-US"/>
-        </w:rPr>
-        <w:t>r, if</w:t>
-      </w:r>
-      <w:proofErr w:type="gramEnd"/>
-      <w:r>
-        <w:rPr>
-          <w:lang w:val="en-US"/>
-        </w:rPr>
-        <w:t xml:space="preserve"> error set do not match to TRUE</w:t>
+        <w:t>matches for obvious name matching erro</w:t>
+      </w:r>
+      <w:r>
+        <w:rPr>
+          <w:lang w:val="en-US"/>
+        </w:rPr>
+        <w:t>r, if error set do not match to TRUE</w:t>
       </w:r>
     </w:p>
     <w:p>
@@ -8384,38 +7319,8 @@
         <w:rPr>
           <w:lang w:val="en-US"/>
         </w:rPr>
-        <w:t xml:space="preserve">filter all already </w:t>
-      </w:r>
-      <w:proofErr w:type="spellStart"/>
-      <w:r>
-        <w:rPr>
-          <w:lang w:val="en-US"/>
-        </w:rPr>
-        <w:t>is_in_relationship</w:t>
-      </w:r>
-      <w:proofErr w:type="spellEnd"/>
-      <w:r>
-        <w:rPr>
-          <w:lang w:val="en-US"/>
-        </w:rPr>
-        <w:t xml:space="preserve"> and </w:t>
-      </w:r>
-      <w:proofErr w:type="spellStart"/>
-      <w:proofErr w:type="gramStart"/>
-      <w:r>
-        <w:rPr>
-          <w:lang w:val="en-US"/>
-        </w:rPr>
-        <w:t>Is</w:t>
-      </w:r>
-      <w:proofErr w:type="gramEnd"/>
-      <w:r>
-        <w:rPr>
-          <w:lang w:val="en-US"/>
-        </w:rPr>
-        <w:t>_qualified</w:t>
-      </w:r>
-      <w:proofErr w:type="spellEnd"/>
+        <w:t>filter all already is_in_relationship and Is_qualified</w:t>
+      </w:r>
     </w:p>
     <w:p>
       <w:pPr>
@@ -8541,7 +7446,6 @@
         </w:rPr>
         <w:t xml:space="preserve">If </w:t>
       </w:r>
-      <w:proofErr w:type="spellStart"/>
       <w:r>
         <w:rPr>
           <w:lang w:val="en-US"/>
@@ -8552,23 +7456,14 @@
         <w:rPr>
           <w:lang w:val="en-US"/>
         </w:rPr>
-        <w:t>h</w:t>
-      </w:r>
-      <w:proofErr w:type="spellEnd"/>
-      <w:r>
-        <w:rPr>
-          <w:lang w:val="en-US"/>
-        </w:rPr>
-        <w:t xml:space="preserve">, </w:t>
-      </w:r>
-      <w:proofErr w:type="spellStart"/>
+        <w:t xml:space="preserve">h, </w:t>
+      </w:r>
       <w:r>
         <w:rPr>
           <w:lang w:val="en-US"/>
         </w:rPr>
         <w:t>force_cbx_id</w:t>
       </w:r>
-      <w:proofErr w:type="spellEnd"/>
       <w:r>
         <w:rPr>
           <w:lang w:val="en-US"/>
@@ -8645,16 +7540,8 @@
         <w:rPr>
           <w:lang w:val="en-US"/>
         </w:rPr>
-        <w:t>&lt;</w:t>
-      </w:r>
-      <w:proofErr w:type="spellStart"/>
-      <w:r>
-        <w:rPr>
-          <w:lang w:val="en-US"/>
-        </w:rPr>
-        <w:t>hc</w:t>
-      </w:r>
-      <w:proofErr w:type="spellEnd"/>
+        <w:t>&lt;hc</w:t>
+      </w:r>
       <w:r>
         <w:rPr>
           <w:lang w:val="en-US"/>
@@ -8703,7 +7590,6 @@
         </w:rPr>
         <w:t xml:space="preserve">the 3 columns (data) </w:t>
       </w:r>
-      <w:proofErr w:type="spellStart"/>
       <w:r>
         <w:rPr>
           <w:lang w:val="en-US"/>
@@ -8714,23 +7600,14 @@
         <w:rPr>
           <w:lang w:val="en-US"/>
         </w:rPr>
-        <w:t>h</w:t>
-      </w:r>
-      <w:proofErr w:type="spellEnd"/>
-      <w:r>
-        <w:rPr>
-          <w:lang w:val="en-US"/>
-        </w:rPr>
-        <w:t xml:space="preserve">, </w:t>
-      </w:r>
-      <w:proofErr w:type="spellStart"/>
+        <w:t xml:space="preserve">h, </w:t>
+      </w:r>
       <w:r>
         <w:rPr>
           <w:lang w:val="en-US"/>
         </w:rPr>
         <w:t>force_cbx_id</w:t>
       </w:r>
-      <w:proofErr w:type="spellEnd"/>
       <w:r>
         <w:rPr>
           <w:lang w:val="en-US"/>
@@ -8797,73 +7674,21 @@
           <w:bCs/>
           <w:lang w:val="en-US"/>
         </w:rPr>
-        <w:t xml:space="preserve"> with</w:t>
-      </w:r>
-      <w:proofErr w:type="gramStart"/>
+        <w:t xml:space="preserve"> with: </w:t>
+      </w:r>
+      <w:r>
+        <w:rPr>
+          <w:lang w:val="en-US"/>
+        </w:rPr>
+        <w:t xml:space="preserve">: </w:t>
+      </w:r>
       <w:r>
         <w:rPr>
           <w:b/>
           <w:bCs/>
           <w:lang w:val="en-US"/>
         </w:rPr>
-        <w:t xml:space="preserve">: </w:t>
-      </w:r>
-      <w:r>
-        <w:rPr>
-          <w:lang w:val="en-US"/>
-        </w:rPr>
-        <w:t>:</w:t>
-      </w:r>
-      <w:proofErr w:type="gramEnd"/>
-      <w:r>
-        <w:rPr>
-          <w:lang w:val="en-US"/>
-        </w:rPr>
-        <w:t xml:space="preserve"> </w:t>
-      </w:r>
-      <w:r>
-        <w:rPr>
-          <w:b/>
-          <w:bCs/>
-          <w:lang w:val="en-US"/>
-        </w:rPr>
-        <w:t>docker run --rm -it -v ${</w:t>
-      </w:r>
-      <w:proofErr w:type="spellStart"/>
-      <w:r>
-        <w:rPr>
-          <w:b/>
-          <w:bCs/>
-          <w:lang w:val="en-US"/>
-        </w:rPr>
-        <w:t>pwd</w:t>
-      </w:r>
-      <w:proofErr w:type="spellEnd"/>
-      <w:r>
-        <w:rPr>
-          <w:b/>
-          <w:bCs/>
-          <w:lang w:val="en-US"/>
-        </w:rPr>
-        <w:t xml:space="preserve">}:/home/script/data $(docker build -t </w:t>
-      </w:r>
-      <w:proofErr w:type="spellStart"/>
-      <w:r>
-        <w:rPr>
-          <w:b/>
-          <w:bCs/>
-          <w:lang w:val="en-US"/>
-        </w:rPr>
-        <w:t>icm</w:t>
-      </w:r>
-      <w:proofErr w:type="spellEnd"/>
-      <w:r>
-        <w:rPr>
-          <w:b/>
-          <w:bCs/>
-          <w:lang w:val="en-US"/>
-        </w:rPr>
-        <w:t xml:space="preserve"> -q </w:t>
+        <w:t>docker run --rm -it -v ${pwd}:/home/script/data $(docker build -t icm -q </w:t>
       </w:r>
       <w:hyperlink r:id="rId9" w:history="1">
         <w:r>
@@ -8913,59 +7738,23 @@
           <w:bCs/>
           <w:lang w:val="en-US"/>
         </w:rPr>
-        <w:t>&gt;.csv &lt;</w:t>
-      </w:r>
-      <w:proofErr w:type="spellStart"/>
+        <w:t>&gt;.csv &lt;hc&gt;v</w:t>
+      </w:r>
       <w:r>
         <w:rPr>
           <w:b/>
           <w:bCs/>
           <w:lang w:val="en-US"/>
         </w:rPr>
-        <w:t>hc</w:t>
-      </w:r>
-      <w:proofErr w:type="spellEnd"/>
+        <w:t>2</w:t>
+      </w:r>
       <w:r>
         <w:rPr>
           <w:b/>
           <w:bCs/>
           <w:lang w:val="en-US"/>
         </w:rPr>
-        <w:t>&gt;v</w:t>
-      </w:r>
-      <w:r>
-        <w:rPr>
-          <w:b/>
-          <w:bCs/>
-          <w:lang w:val="en-US"/>
-        </w:rPr>
-        <w:t>2</w:t>
-      </w:r>
-      <w:r>
-        <w:rPr>
-          <w:b/>
-          <w:bCs/>
-          <w:lang w:val="en-US"/>
-        </w:rPr>
-        <w:t>.xlsx &lt;</w:t>
-      </w:r>
-      <w:proofErr w:type="spellStart"/>
-      <w:r>
-        <w:rPr>
-          <w:b/>
-          <w:bCs/>
-          <w:lang w:val="en-US"/>
-        </w:rPr>
-        <w:t>hc</w:t>
-      </w:r>
-      <w:proofErr w:type="spellEnd"/>
-      <w:r>
-        <w:rPr>
-          <w:b/>
-          <w:bCs/>
-          <w:lang w:val="en-US"/>
-        </w:rPr>
-        <w:t>&gt;v</w:t>
+        <w:t>.xlsx &lt;hc&gt;v</w:t>
       </w:r>
       <w:r>
         <w:rPr>

</xml_diff>

<commit_message>
Made a modification so that phone and extension "automatic fill" depends only on if phone is empty. Added info about phone number modifications in the documentation Change the name of tab "do_nothing" to "already_qualified"
</commit_message>
<xml_diff>
--- a/ProcedureToProcessList.docx
+++ b/ProcedureToProcessList.docx
@@ -2,38 +2,6 @@
 <file path=word/document.xml><?xml version="1.0" encoding="utf-8"?>
 <w:document xmlns:wpc="http://schemas.microsoft.com/office/word/2010/wordprocessingCanvas" xmlns:cx="http://schemas.microsoft.com/office/drawing/2014/chartex" xmlns:cx1="http://schemas.microsoft.com/office/drawing/2015/9/8/chartex" xmlns:cx2="http://schemas.microsoft.com/office/drawing/2015/10/21/chartex" xmlns:cx3="http://schemas.microsoft.com/office/drawing/2016/5/9/chartex" xmlns:cx4="http://schemas.microsoft.com/office/drawing/2016/5/10/chartex" xmlns:cx5="http://schemas.microsoft.com/office/drawing/2016/5/11/chartex" xmlns:cx6="http://schemas.microsoft.com/office/drawing/2016/5/12/chartex" xmlns:cx7="http://schemas.microsoft.com/office/drawing/2016/5/13/chartex" xmlns:cx8="http://schemas.microsoft.com/office/drawing/2016/5/14/chartex" xmlns:mc="http://schemas.openxmlformats.org/markup-compatibility/2006" xmlns:aink="http://schemas.microsoft.com/office/drawing/2016/ink" xmlns:am3d="http://schemas.microsoft.com/office/drawing/2017/model3d" xmlns:o="urn:schemas-microsoft-com:office:office" xmlns:r="http://schemas.openxmlformats.org/officeDocument/2006/relationships" xmlns:m="http://schemas.openxmlformats.org/officeDocument/2006/math" xmlns:v="urn:schemas-microsoft-com:vml" xmlns:wp14="http://schemas.microsoft.com/office/word/2010/wordprocessingDrawing" xmlns:wp="http://schemas.openxmlformats.org/drawingml/2006/wordprocessingDrawing" xmlns:w10="urn:schemas-microsoft-com:office:word" xmlns:w="http://schemas.openxmlformats.org/wordprocessingml/2006/main" xmlns:w14="http://schemas.microsoft.com/office/word/2010/wordml" xmlns:w15="http://schemas.microsoft.com/office/word/2012/wordml" xmlns:w16cex="http://schemas.microsoft.com/office/word/2018/wordml/cex" xmlns:w16cid="http://schemas.microsoft.com/office/word/2016/wordml/cid" xmlns:w16="http://schemas.microsoft.com/office/word/2018/wordml" xmlns:w16sdtdh="http://schemas.microsoft.com/office/word/2020/wordml/sdtdatahash" xmlns:w16se="http://schemas.microsoft.com/office/word/2015/wordml/symex" xmlns:wpg="http://schemas.microsoft.com/office/word/2010/wordprocessingGroup" xmlns:wpi="http://schemas.microsoft.com/office/word/2010/wordprocessingInk" xmlns:wne="http://schemas.microsoft.com/office/word/2006/wordml" xmlns:wps="http://schemas.microsoft.com/office/word/2010/wordprocessingShape" mc:Ignorable="w14 w15 w16se w16cid w16 w16cex w16sdtdh wp14">
   <w:body>
-    <w:p>
-      <w:pPr>
-        <w:pStyle w:val="Heading1"/>
-        <w:rPr>
-          <w:lang w:val="en-US"/>
-        </w:rPr>
-      </w:pPr>
-      <w:r>
-        <w:rPr>
-          <w:lang w:val="en-US"/>
-        </w:rPr>
-        <w:t>Hire client File</w:t>
-      </w:r>
-      <w:r>
-        <w:rPr>
-          <w:lang w:val="en-US"/>
-        </w:rPr>
-        <w:t xml:space="preserve"> – Hiring client fi</w:t>
-      </w:r>
-      <w:r>
-        <w:rPr>
-          <w:lang w:val="en-US"/>
-        </w:rPr>
-        <w:t>e</w:t>
-      </w:r>
-      <w:r>
-        <w:rPr>
-          <w:lang w:val="en-US"/>
-        </w:rPr>
-        <w:t>lds</w:t>
-      </w:r>
-    </w:p>
     <w:p>
       <w:pPr>
         <w:rPr>
@@ -58,6 +26,7 @@
       <w:tr>
         <w:trPr>
           <w:trHeight w:val="266"/>
+          <w:tblHeader/>
         </w:trPr>
         <w:tc>
           <w:tcPr>
@@ -68,17 +37,17 @@
               <w:rPr>
                 <w:b/>
                 <w:bCs/>
-                <w:sz w:val="16"/>
-                <w:szCs w:val="16"/>
-                <w:lang w:val="en-US"/>
-              </w:rPr>
-            </w:pPr>
-            <w:r>
-              <w:rPr>
-                <w:b/>
-                <w:bCs/>
-                <w:sz w:val="16"/>
-                <w:szCs w:val="16"/>
+                <w:sz w:val="20"/>
+                <w:szCs w:val="20"/>
+                <w:lang w:val="en-US"/>
+              </w:rPr>
+            </w:pPr>
+            <w:r>
+              <w:rPr>
+                <w:b/>
+                <w:bCs/>
+                <w:sz w:val="20"/>
+                <w:szCs w:val="20"/>
                 <w:lang w:val="en-US"/>
               </w:rPr>
               <w:t>F</w:t>
@@ -87,8 +56,8 @@
               <w:rPr>
                 <w:b/>
                 <w:bCs/>
-                <w:sz w:val="16"/>
-                <w:szCs w:val="16"/>
+                <w:sz w:val="20"/>
+                <w:szCs w:val="20"/>
                 <w:lang w:val="en-US"/>
               </w:rPr>
               <w:t>ield</w:t>
@@ -104,17 +73,17 @@
               <w:rPr>
                 <w:b/>
                 <w:bCs/>
-                <w:sz w:val="16"/>
-                <w:szCs w:val="16"/>
-                <w:lang w:val="en-US"/>
-              </w:rPr>
-            </w:pPr>
-            <w:r>
-              <w:rPr>
-                <w:b/>
-                <w:bCs/>
-                <w:sz w:val="16"/>
-                <w:szCs w:val="16"/>
+                <w:sz w:val="20"/>
+                <w:szCs w:val="20"/>
+                <w:lang w:val="en-US"/>
+              </w:rPr>
+            </w:pPr>
+            <w:r>
+              <w:rPr>
+                <w:b/>
+                <w:bCs/>
+                <w:sz w:val="20"/>
+                <w:szCs w:val="20"/>
                 <w:lang w:val="en-US"/>
               </w:rPr>
               <w:t>Description</w:t>
@@ -130,17 +99,17 @@
               <w:rPr>
                 <w:b/>
                 <w:bCs/>
-                <w:sz w:val="16"/>
-                <w:szCs w:val="16"/>
-                <w:lang w:val="en-US"/>
-              </w:rPr>
-            </w:pPr>
-            <w:r>
-              <w:rPr>
-                <w:b/>
-                <w:bCs/>
-                <w:sz w:val="16"/>
-                <w:szCs w:val="16"/>
+                <w:sz w:val="20"/>
+                <w:szCs w:val="20"/>
+                <w:lang w:val="en-US"/>
+              </w:rPr>
+            </w:pPr>
+            <w:r>
+              <w:rPr>
+                <w:b/>
+                <w:bCs/>
+                <w:sz w:val="20"/>
+                <w:szCs w:val="20"/>
                 <w:lang w:val="en-US"/>
               </w:rPr>
               <w:t>Uses</w:t>
@@ -156,17 +125,17 @@
               <w:rPr>
                 <w:b/>
                 <w:bCs/>
-                <w:sz w:val="16"/>
-                <w:szCs w:val="16"/>
-                <w:lang w:val="en-US"/>
-              </w:rPr>
-            </w:pPr>
-            <w:r>
-              <w:rPr>
-                <w:b/>
-                <w:bCs/>
-                <w:sz w:val="16"/>
-                <w:szCs w:val="16"/>
+                <w:sz w:val="20"/>
+                <w:szCs w:val="20"/>
+                <w:lang w:val="en-US"/>
+              </w:rPr>
+            </w:pPr>
+            <w:r>
+              <w:rPr>
+                <w:b/>
+                <w:bCs/>
+                <w:sz w:val="20"/>
+                <w:szCs w:val="20"/>
                 <w:lang w:val="en-US"/>
               </w:rPr>
               <w:t>Requirement</w:t>
@@ -192,6 +161,7 @@
                 <w:lang w:val="en-US"/>
               </w:rPr>
             </w:pPr>
+            <w:proofErr w:type="spellStart"/>
             <w:r>
               <w:rPr>
                 <w:b/>
@@ -212,6 +182,7 @@
               </w:rPr>
               <w:t>ontractor_name</w:t>
             </w:r>
+            <w:proofErr w:type="spellEnd"/>
           </w:p>
         </w:tc>
         <w:tc>
@@ -372,6 +343,7 @@
                 <w:lang w:val="en-US"/>
               </w:rPr>
             </w:pPr>
+            <w:proofErr w:type="spellStart"/>
             <w:r>
               <w:rPr>
                 <w:b/>
@@ -382,6 +354,7 @@
               </w:rPr>
               <w:t>contact_first_name</w:t>
             </w:r>
+            <w:proofErr w:type="spellEnd"/>
           </w:p>
         </w:tc>
         <w:tc>
@@ -502,6 +475,7 @@
                 <w:lang w:val="en-US"/>
               </w:rPr>
             </w:pPr>
+            <w:proofErr w:type="spellStart"/>
             <w:r>
               <w:rPr>
                 <w:b/>
@@ -512,6 +486,7 @@
               </w:rPr>
               <w:t>contact_Last_name</w:t>
             </w:r>
+            <w:proofErr w:type="spellEnd"/>
           </w:p>
         </w:tc>
         <w:tc>
@@ -632,6 +607,7 @@
                 <w:lang w:val="en-US"/>
               </w:rPr>
             </w:pPr>
+            <w:proofErr w:type="spellStart"/>
             <w:r>
               <w:rPr>
                 <w:b/>
@@ -642,6 +618,7 @@
               </w:rPr>
               <w:t>Contact_email</w:t>
             </w:r>
+            <w:proofErr w:type="spellEnd"/>
           </w:p>
         </w:tc>
         <w:tc>
@@ -804,6 +781,7 @@
                 <w:lang w:val="en-US"/>
               </w:rPr>
             </w:pPr>
+            <w:proofErr w:type="spellStart"/>
             <w:r>
               <w:rPr>
                 <w:b/>
@@ -824,6 +802,7 @@
               </w:rPr>
               <w:t>ontact_phone</w:t>
             </w:r>
+            <w:proofErr w:type="spellEnd"/>
           </w:p>
         </w:tc>
         <w:tc>
@@ -896,6 +875,57 @@
                 <w:lang w:val="en-US"/>
               </w:rPr>
               <w:t>Used to contact the contractor by phone as part of the onboarding process</w:t>
+            </w:r>
+          </w:p>
+          <w:p>
+            <w:pPr>
+              <w:rPr>
+                <w:b/>
+                <w:bCs/>
+                <w:sz w:val="16"/>
+                <w:szCs w:val="16"/>
+                <w:lang w:val="en-US"/>
+              </w:rPr>
+            </w:pPr>
+            <w:r>
+              <w:rPr>
+                <w:b/>
+                <w:bCs/>
+                <w:sz w:val="16"/>
+                <w:szCs w:val="16"/>
+                <w:lang w:val="en-US"/>
+              </w:rPr>
+              <w:t xml:space="preserve">NOTE: </w:t>
+            </w:r>
+            <w:r>
+              <w:rPr>
+                <w:b/>
+                <w:bCs/>
+                <w:sz w:val="16"/>
+                <w:szCs w:val="16"/>
+                <w:lang w:val="en-US"/>
+              </w:rPr>
+              <w:t xml:space="preserve">THE </w:t>
+            </w:r>
+            <w:r>
+              <w:rPr>
+                <w:b/>
+                <w:bCs/>
+                <w:sz w:val="16"/>
+                <w:szCs w:val="16"/>
+                <w:lang w:val="en-US"/>
+              </w:rPr>
+              <w:t>SCRIPT WILL AUTOMATICALLY CLEAN ALL NONE DIGITS AND FILL PHONE AND EXTENSION FIELDS FROM CONTACT_PHONE IF THEY ARE EMPTY</w:t>
+            </w:r>
+            <w:r>
+              <w:rPr>
+                <w:b/>
+                <w:bCs/>
+                <w:sz w:val="16"/>
+                <w:szCs w:val="16"/>
+                <w:lang w:val="en-US"/>
+              </w:rPr>
+              <w:t>. USES ‘EXT’, ‘X’, ‘POSTE’, ‘,’ and ‘P’ TO FIND THE EXTENSION</w:t>
             </w:r>
           </w:p>
         </w:tc>
@@ -944,6 +974,7 @@
                 <w:lang w:val="en-US"/>
               </w:rPr>
             </w:pPr>
+            <w:proofErr w:type="spellStart"/>
             <w:r>
               <w:rPr>
                 <w:b/>
@@ -964,6 +995,7 @@
               </w:rPr>
               <w:t>ontact_language</w:t>
             </w:r>
+            <w:proofErr w:type="spellEnd"/>
           </w:p>
         </w:tc>
         <w:tc>
@@ -1322,15 +1354,27 @@
                 <w:lang w:val="en-US"/>
               </w:rPr>
             </w:pPr>
-            <w:r>
-              <w:rPr>
-                <w:b/>
-                <w:bCs/>
-                <w:sz w:val="16"/>
-                <w:szCs w:val="16"/>
-                <w:lang w:val="en-US"/>
-              </w:rPr>
-              <w:t>Contrator city</w:t>
+            <w:proofErr w:type="spellStart"/>
+            <w:r>
+              <w:rPr>
+                <w:b/>
+                <w:bCs/>
+                <w:sz w:val="16"/>
+                <w:szCs w:val="16"/>
+                <w:lang w:val="en-US"/>
+              </w:rPr>
+              <w:t>Contrator</w:t>
+            </w:r>
+            <w:proofErr w:type="spellEnd"/>
+            <w:r>
+              <w:rPr>
+                <w:b/>
+                <w:bCs/>
+                <w:sz w:val="16"/>
+                <w:szCs w:val="16"/>
+                <w:lang w:val="en-US"/>
+              </w:rPr>
+              <w:t xml:space="preserve"> city</w:t>
             </w:r>
           </w:p>
         </w:tc>
@@ -1664,6 +1708,7 @@
                 <w:lang w:val="en-US"/>
               </w:rPr>
             </w:pPr>
+            <w:proofErr w:type="spellStart"/>
             <w:r>
               <w:rPr>
                 <w:b/>
@@ -1684,6 +1729,7 @@
               </w:rPr>
               <w:t>ostal_code</w:t>
             </w:r>
+            <w:proofErr w:type="spellEnd"/>
           </w:p>
         </w:tc>
         <w:tc>
@@ -1944,7 +1990,51 @@
                 <w:szCs w:val="16"/>
                 <w:lang w:val="en-US"/>
               </w:rPr>
-              <w:t>use when Cognibox completes the import list and to set the questionnaire_name and questionnaire_id)</w:t>
+              <w:t xml:space="preserve">use when Cognibox completes the import list and to set the </w:t>
+            </w:r>
+            <w:proofErr w:type="spellStart"/>
+            <w:r>
+              <w:rPr>
+                <w:b/>
+                <w:bCs/>
+                <w:sz w:val="16"/>
+                <w:szCs w:val="16"/>
+                <w:lang w:val="en-US"/>
+              </w:rPr>
+              <w:t>questionnaire_name</w:t>
+            </w:r>
+            <w:proofErr w:type="spellEnd"/>
+            <w:r>
+              <w:rPr>
+                <w:b/>
+                <w:bCs/>
+                <w:sz w:val="16"/>
+                <w:szCs w:val="16"/>
+                <w:lang w:val="en-US"/>
+              </w:rPr>
+              <w:t xml:space="preserve"> and </w:t>
+            </w:r>
+            <w:proofErr w:type="spellStart"/>
+            <w:r>
+              <w:rPr>
+                <w:b/>
+                <w:bCs/>
+                <w:sz w:val="16"/>
+                <w:szCs w:val="16"/>
+                <w:lang w:val="en-US"/>
+              </w:rPr>
+              <w:t>questionnaire_id</w:t>
+            </w:r>
+            <w:proofErr w:type="spellEnd"/>
+            <w:r>
+              <w:rPr>
+                <w:b/>
+                <w:bCs/>
+                <w:sz w:val="16"/>
+                <w:szCs w:val="16"/>
+                <w:lang w:val="en-US"/>
+              </w:rPr>
+              <w:t>)</w:t>
             </w:r>
           </w:p>
           <w:p>
@@ -2217,6 +2307,67 @@
               <w:t>Used to configure the Cognibox contact for new contractors in Cognibox</w:t>
             </w:r>
           </w:p>
+          <w:p>
+            <w:pPr>
+              <w:rPr>
+                <w:b/>
+                <w:bCs/>
+                <w:sz w:val="16"/>
+                <w:szCs w:val="16"/>
+                <w:lang w:val="en-US"/>
+              </w:rPr>
+            </w:pPr>
+            <w:r>
+              <w:rPr>
+                <w:b/>
+                <w:bCs/>
+                <w:sz w:val="16"/>
+                <w:szCs w:val="16"/>
+                <w:lang w:val="en-US"/>
+              </w:rPr>
+              <w:t xml:space="preserve">NOTE: AUTOMATICALLY FILLED BY </w:t>
+            </w:r>
+            <w:r>
+              <w:rPr>
+                <w:b/>
+                <w:bCs/>
+                <w:sz w:val="16"/>
+                <w:szCs w:val="16"/>
+                <w:lang w:val="en-US"/>
+              </w:rPr>
+              <w:t xml:space="preserve">THE </w:t>
+            </w:r>
+            <w:r>
+              <w:rPr>
+                <w:b/>
+                <w:bCs/>
+                <w:sz w:val="16"/>
+                <w:szCs w:val="16"/>
+                <w:lang w:val="en-US"/>
+              </w:rPr>
+              <w:t xml:space="preserve">SCRIPT FROM CONTACT_PHONE IF </w:t>
+            </w:r>
+            <w:r>
+              <w:rPr>
+                <w:b/>
+                <w:bCs/>
+                <w:sz w:val="16"/>
+                <w:szCs w:val="16"/>
+                <w:lang w:val="en-US"/>
+              </w:rPr>
+              <w:t xml:space="preserve">PHONE IS </w:t>
+            </w:r>
+            <w:r>
+              <w:rPr>
+                <w:b/>
+                <w:bCs/>
+                <w:sz w:val="16"/>
+                <w:szCs w:val="16"/>
+                <w:lang w:val="en-US"/>
+              </w:rPr>
+              <w:t>LEFT EMPTY</w:t>
+            </w:r>
+          </w:p>
         </w:tc>
         <w:tc>
           <w:tcPr>
@@ -2300,7 +2451,29 @@
                 <w:szCs w:val="16"/>
                 <w:lang w:val="en-US"/>
               </w:rPr>
-              <w:t xml:space="preserve"> the contact_phone by default]</w:t>
+              <w:t xml:space="preserve"> the </w:t>
+            </w:r>
+            <w:proofErr w:type="spellStart"/>
+            <w:r>
+              <w:rPr>
+                <w:b/>
+                <w:bCs/>
+                <w:sz w:val="16"/>
+                <w:szCs w:val="16"/>
+                <w:lang w:val="en-US"/>
+              </w:rPr>
+              <w:t>contact_phone</w:t>
+            </w:r>
+            <w:proofErr w:type="spellEnd"/>
+            <w:r>
+              <w:rPr>
+                <w:b/>
+                <w:bCs/>
+                <w:sz w:val="16"/>
+                <w:szCs w:val="16"/>
+                <w:lang w:val="en-US"/>
+              </w:rPr>
+              <w:t xml:space="preserve"> by default]</w:t>
             </w:r>
           </w:p>
         </w:tc>
@@ -2396,6 +2569,67 @@
               <w:t>Used to configure the Cognibox contact for new contractors in Cognibox</w:t>
             </w:r>
           </w:p>
+          <w:p>
+            <w:pPr>
+              <w:rPr>
+                <w:b/>
+                <w:bCs/>
+                <w:sz w:val="16"/>
+                <w:szCs w:val="16"/>
+                <w:lang w:val="en-US"/>
+              </w:rPr>
+            </w:pPr>
+            <w:r>
+              <w:rPr>
+                <w:b/>
+                <w:bCs/>
+                <w:sz w:val="16"/>
+                <w:szCs w:val="16"/>
+                <w:lang w:val="en-US"/>
+              </w:rPr>
+              <w:t xml:space="preserve">NOTE: AUTOMATICALLY FILLED BY </w:t>
+            </w:r>
+            <w:r>
+              <w:rPr>
+                <w:b/>
+                <w:bCs/>
+                <w:sz w:val="16"/>
+                <w:szCs w:val="16"/>
+                <w:lang w:val="en-US"/>
+              </w:rPr>
+              <w:t xml:space="preserve">THE </w:t>
+            </w:r>
+            <w:r>
+              <w:rPr>
+                <w:b/>
+                <w:bCs/>
+                <w:sz w:val="16"/>
+                <w:szCs w:val="16"/>
+                <w:lang w:val="en-US"/>
+              </w:rPr>
+              <w:t xml:space="preserve">SCRIPT FROM CONTACT_PHONE IF </w:t>
+            </w:r>
+            <w:r>
+              <w:rPr>
+                <w:b/>
+                <w:bCs/>
+                <w:sz w:val="16"/>
+                <w:szCs w:val="16"/>
+                <w:lang w:val="en-US"/>
+              </w:rPr>
+              <w:t xml:space="preserve">PHONE IS </w:t>
+            </w:r>
+            <w:r>
+              <w:rPr>
+                <w:b/>
+                <w:bCs/>
+                <w:sz w:val="16"/>
+                <w:szCs w:val="16"/>
+                <w:lang w:val="en-US"/>
+              </w:rPr>
+              <w:t>LEFT EMPTY</w:t>
+            </w:r>
+          </w:p>
         </w:tc>
         <w:tc>
           <w:tcPr>
@@ -2670,6 +2904,7 @@
                 <w:lang w:val="en-US"/>
               </w:rPr>
             </w:pPr>
+            <w:proofErr w:type="spellStart"/>
             <w:r>
               <w:rPr>
                 <w:b/>
@@ -2690,6 +2925,7 @@
               </w:rPr>
               <w:t>s_take_over</w:t>
             </w:r>
+            <w:proofErr w:type="spellEnd"/>
           </w:p>
         </w:tc>
         <w:tc>
@@ -2878,7 +3114,29 @@
                 <w:szCs w:val="16"/>
                 <w:lang w:val="en-US"/>
               </w:rPr>
-              <w:t>Will be assumed based on the the presence of renewal date and qualification status</w:t>
+              <w:t xml:space="preserve">Will be assumed based on the </w:t>
+            </w:r>
+            <w:proofErr w:type="spellStart"/>
+            <w:r>
+              <w:rPr>
+                <w:b/>
+                <w:bCs/>
+                <w:sz w:val="16"/>
+                <w:szCs w:val="16"/>
+                <w:lang w:val="en-US"/>
+              </w:rPr>
+              <w:t>the</w:t>
+            </w:r>
+            <w:proofErr w:type="spellEnd"/>
+            <w:r>
+              <w:rPr>
+                <w:b/>
+                <w:bCs/>
+                <w:sz w:val="16"/>
+                <w:szCs w:val="16"/>
+                <w:lang w:val="en-US"/>
+              </w:rPr>
+              <w:t xml:space="preserve"> presence of renewal date and qualification status</w:t>
             </w:r>
           </w:p>
         </w:tc>
@@ -2901,6 +3159,7 @@
                 <w:lang w:val="en-US"/>
               </w:rPr>
             </w:pPr>
+            <w:proofErr w:type="spellStart"/>
             <w:r>
               <w:rPr>
                 <w:b/>
@@ -2911,6 +3170,7 @@
               </w:rPr>
               <w:t>Qualification_expiration_date</w:t>
             </w:r>
+            <w:proofErr w:type="spellEnd"/>
           </w:p>
         </w:tc>
         <w:tc>
@@ -3058,7 +3318,29 @@
                 <w:szCs w:val="16"/>
                 <w:lang w:val="en-US"/>
               </w:rPr>
-              <w:t>(must be provided with qualification_status)</w:t>
+              <w:t xml:space="preserve">(must be provided with </w:t>
+            </w:r>
+            <w:proofErr w:type="spellStart"/>
+            <w:r>
+              <w:rPr>
+                <w:b/>
+                <w:bCs/>
+                <w:sz w:val="16"/>
+                <w:szCs w:val="16"/>
+                <w:lang w:val="en-US"/>
+              </w:rPr>
+              <w:t>qualification_status</w:t>
+            </w:r>
+            <w:proofErr w:type="spellEnd"/>
+            <w:r>
+              <w:rPr>
+                <w:b/>
+                <w:bCs/>
+                <w:sz w:val="16"/>
+                <w:szCs w:val="16"/>
+                <w:lang w:val="en-US"/>
+              </w:rPr>
+              <w:t>)</w:t>
             </w:r>
           </w:p>
         </w:tc>
@@ -3081,16 +3363,19 @@
                 <w:lang w:val="en-US"/>
               </w:rPr>
             </w:pPr>
-            <w:r>
-              <w:rPr>
-                <w:b/>
-                <w:bCs/>
-                <w:sz w:val="16"/>
-                <w:szCs w:val="16"/>
-                <w:lang w:val="en-US"/>
-              </w:rPr>
+            <w:proofErr w:type="spellStart"/>
+            <w:r>
+              <w:rPr>
+                <w:b/>
+                <w:bCs/>
+                <w:sz w:val="16"/>
+                <w:szCs w:val="16"/>
+                <w:lang w:val="en-US"/>
+              </w:rPr>
+              <w:lastRenderedPageBreak/>
               <w:t>qualification_status</w:t>
             </w:r>
+            <w:proofErr w:type="spellEnd"/>
           </w:p>
         </w:tc>
         <w:tc>
@@ -3190,6 +3475,7 @@
               </w:rPr>
               <w:t xml:space="preserve">(must be provided with </w:t>
             </w:r>
+            <w:proofErr w:type="spellStart"/>
             <w:r>
               <w:rPr>
                 <w:b/>
@@ -3200,6 +3486,7 @@
               </w:rPr>
               <w:t>qualification_expiration_date</w:t>
             </w:r>
+            <w:proofErr w:type="spellEnd"/>
             <w:r>
               <w:rPr>
                 <w:b/>
@@ -3209,169 +3496,6 @@
                 <w:lang w:val="en-US"/>
               </w:rPr>
               <w:t>)</w:t>
-            </w:r>
-          </w:p>
-        </w:tc>
-      </w:tr>
-    </w:tbl>
-    <w:p>
-      <w:pPr>
-        <w:rPr>
-          <w:b/>
-          <w:bCs/>
-          <w:lang w:val="en-US"/>
-        </w:rPr>
-      </w:pPr>
-      <w:r>
-        <w:rPr>
-          <w:b/>
-          <w:bCs/>
-          <w:lang w:val="en-US"/>
-        </w:rPr>
-        <w:br w:type="page"/>
-      </w:r>
-    </w:p>
-    <w:p>
-      <w:pPr>
-        <w:pStyle w:val="Heading1"/>
-        <w:rPr>
-          <w:lang w:val="en-US"/>
-        </w:rPr>
-      </w:pPr>
-      <w:r>
-        <w:rPr>
-          <w:lang w:val="en-US"/>
-        </w:rPr>
-        <w:lastRenderedPageBreak/>
-        <w:t>Hire client File – Hiring client fields</w:t>
-      </w:r>
-    </w:p>
-    <w:p>
-      <w:pPr>
-        <w:rPr>
-          <w:b/>
-          <w:bCs/>
-          <w:lang w:val="en-US"/>
-        </w:rPr>
-      </w:pPr>
-    </w:p>
-    <w:tbl>
-      <w:tblPr>
-        <w:tblStyle w:val="TableGrid"/>
-        <w:tblW w:w="18355" w:type="dxa"/>
-        <w:tblLook w:val="04A0" w:firstRow="1" w:lastRow="0" w:firstColumn="1" w:lastColumn="0" w:noHBand="0" w:noVBand="1"/>
-      </w:tblPr>
-      <w:tblGrid>
-        <w:gridCol w:w="3062"/>
-        <w:gridCol w:w="3323"/>
-        <w:gridCol w:w="8100"/>
-        <w:gridCol w:w="3870"/>
-      </w:tblGrid>
-      <w:tr>
-        <w:trPr>
-          <w:trHeight w:val="266"/>
-        </w:trPr>
-        <w:tc>
-          <w:tcPr>
-            <w:tcW w:w="3062" w:type="dxa"/>
-          </w:tcPr>
-          <w:p>
-            <w:pPr>
-              <w:rPr>
-                <w:b/>
-                <w:bCs/>
-                <w:sz w:val="16"/>
-                <w:szCs w:val="16"/>
-                <w:lang w:val="en-US"/>
-              </w:rPr>
-            </w:pPr>
-            <w:r>
-              <w:rPr>
-                <w:b/>
-                <w:bCs/>
-                <w:sz w:val="16"/>
-                <w:szCs w:val="16"/>
-                <w:lang w:val="en-US"/>
-              </w:rPr>
-              <w:t>Field</w:t>
-            </w:r>
-          </w:p>
-        </w:tc>
-        <w:tc>
-          <w:tcPr>
-            <w:tcW w:w="3323" w:type="dxa"/>
-          </w:tcPr>
-          <w:p>
-            <w:pPr>
-              <w:rPr>
-                <w:b/>
-                <w:bCs/>
-                <w:sz w:val="16"/>
-                <w:szCs w:val="16"/>
-                <w:lang w:val="en-US"/>
-              </w:rPr>
-            </w:pPr>
-            <w:r>
-              <w:rPr>
-                <w:b/>
-                <w:bCs/>
-                <w:sz w:val="16"/>
-                <w:szCs w:val="16"/>
-                <w:lang w:val="en-US"/>
-              </w:rPr>
-              <w:t>Description</w:t>
-            </w:r>
-          </w:p>
-        </w:tc>
-        <w:tc>
-          <w:tcPr>
-            <w:tcW w:w="8100" w:type="dxa"/>
-          </w:tcPr>
-          <w:p>
-            <w:pPr>
-              <w:rPr>
-                <w:b/>
-                <w:bCs/>
-                <w:sz w:val="16"/>
-                <w:szCs w:val="16"/>
-                <w:lang w:val="en-US"/>
-              </w:rPr>
-            </w:pPr>
-            <w:r>
-              <w:rPr>
-                <w:b/>
-                <w:bCs/>
-                <w:sz w:val="16"/>
-                <w:szCs w:val="16"/>
-                <w:lang w:val="en-US"/>
-              </w:rPr>
-              <w:t>Uses</w:t>
-            </w:r>
-          </w:p>
-        </w:tc>
-        <w:tc>
-          <w:tcPr>
-            <w:tcW w:w="3870" w:type="dxa"/>
-          </w:tcPr>
-          <w:p>
-            <w:pPr>
-              <w:rPr>
-                <w:b/>
-                <w:bCs/>
-                <w:sz w:val="16"/>
-                <w:szCs w:val="16"/>
-                <w:lang w:val="en-US"/>
-              </w:rPr>
-            </w:pPr>
-            <w:r>
-              <w:rPr>
-                <w:b/>
-                <w:bCs/>
-                <w:sz w:val="16"/>
-                <w:szCs w:val="16"/>
-                <w:lang w:val="en-US"/>
-              </w:rPr>
-              <w:t>Requirement</w:t>
             </w:r>
           </w:p>
         </w:tc>
@@ -3402,17 +3526,7 @@
                 <w:szCs w:val="16"/>
                 <w:lang w:val="en-US"/>
               </w:rPr>
-              <w:t>b</w:t>
-            </w:r>
-            <w:r>
-              <w:rPr>
-                <w:b/>
-                <w:bCs/>
-                <w:sz w:val="16"/>
-                <w:szCs w:val="16"/>
-                <w:lang w:val="en-US"/>
-              </w:rPr>
-              <w:t>atch</w:t>
+              <w:t>batch</w:t>
             </w:r>
           </w:p>
         </w:tc>
@@ -3444,47 +3558,27 @@
         </w:tc>
         <w:tc>
           <w:tcPr>
-            <w:tcW w:w="8100" w:type="dxa"/>
-          </w:tcPr>
-          <w:p>
-            <w:pPr>
-              <w:rPr>
-                <w:b/>
-                <w:bCs/>
-                <w:sz w:val="16"/>
-                <w:szCs w:val="16"/>
-                <w:lang w:val="en-US"/>
-              </w:rPr>
-            </w:pPr>
-            <w:r>
-              <w:rPr>
-                <w:b/>
-                <w:bCs/>
-                <w:sz w:val="16"/>
-                <w:szCs w:val="16"/>
-                <w:lang w:val="en-US"/>
-              </w:rPr>
-              <w:t>Used to configure the relationship between the hiring client and the contractor (batch</w:t>
-            </w:r>
-            <w:r>
-              <w:rPr>
-                <w:b/>
-                <w:bCs/>
-                <w:sz w:val="16"/>
-                <w:szCs w:val="16"/>
-                <w:lang w:val="en-US"/>
-              </w:rPr>
-              <w:t xml:space="preserve"> system metadata</w:t>
-            </w:r>
-            <w:r>
-              <w:rPr>
-                <w:b/>
-                <w:bCs/>
-                <w:sz w:val="16"/>
-                <w:szCs w:val="16"/>
-                <w:lang w:val="en-US"/>
-              </w:rPr>
-              <w:t>)</w:t>
+            <w:tcW w:w="9360" w:type="dxa"/>
+          </w:tcPr>
+          <w:p>
+            <w:pPr>
+              <w:rPr>
+                <w:b/>
+                <w:bCs/>
+                <w:sz w:val="16"/>
+                <w:szCs w:val="16"/>
+                <w:lang w:val="en-US"/>
+              </w:rPr>
+            </w:pPr>
+            <w:r>
+              <w:rPr>
+                <w:b/>
+                <w:bCs/>
+                <w:sz w:val="16"/>
+                <w:szCs w:val="16"/>
+                <w:lang w:val="en-US"/>
+              </w:rPr>
+              <w:t>Used to configure the relationship between the hiring client and the contractor (batch system metadata)</w:t>
             </w:r>
           </w:p>
           <w:p>
@@ -3511,7 +3605,7 @@
         </w:tc>
         <w:tc>
           <w:tcPr>
-            <w:tcW w:w="3870" w:type="dxa"/>
+            <w:tcW w:w="2610" w:type="dxa"/>
           </w:tcPr>
           <w:p>
             <w:pPr>
@@ -3554,46 +3648,18 @@
                 <w:lang w:val="en-US"/>
               </w:rPr>
             </w:pPr>
-            <w:r>
-              <w:rPr>
-                <w:b/>
-                <w:bCs/>
-                <w:sz w:val="16"/>
-                <w:szCs w:val="16"/>
-                <w:lang w:val="en-US"/>
-              </w:rPr>
-              <w:t>q</w:t>
-            </w:r>
-            <w:r>
-              <w:rPr>
-                <w:b/>
-                <w:bCs/>
-                <w:sz w:val="16"/>
-                <w:szCs w:val="16"/>
-                <w:lang w:val="en-US"/>
-              </w:rPr>
-              <w:t>uestionnaire</w:t>
-            </w:r>
-            <w:r>
-              <w:rPr>
-                <w:b/>
-                <w:bCs/>
-                <w:sz w:val="16"/>
-                <w:szCs w:val="16"/>
-                <w:lang w:val="en-US"/>
-              </w:rPr>
-              <w:t>_n</w:t>
-            </w:r>
-            <w:r>
-              <w:rPr>
-                <w:b/>
-                <w:bCs/>
-                <w:sz w:val="16"/>
-                <w:szCs w:val="16"/>
-                <w:lang w:val="en-US"/>
-              </w:rPr>
-              <w:t>ame</w:t>
-            </w:r>
+            <w:proofErr w:type="spellStart"/>
+            <w:r>
+              <w:rPr>
+                <w:b/>
+                <w:bCs/>
+                <w:sz w:val="16"/>
+                <w:szCs w:val="16"/>
+                <w:lang w:val="en-US"/>
+              </w:rPr>
+              <w:t>questionnaire_name</w:t>
+            </w:r>
+            <w:proofErr w:type="spellEnd"/>
           </w:p>
         </w:tc>
         <w:tc>
@@ -3618,63 +3684,55 @@
                 <w:szCs w:val="16"/>
                 <w:lang w:val="en-US"/>
               </w:rPr>
-              <w:t>Name of the questionnaire</w:t>
-            </w:r>
-            <w:r>
-              <w:rPr>
-                <w:b/>
-                <w:bCs/>
-                <w:sz w:val="16"/>
-                <w:szCs w:val="16"/>
-                <w:lang w:val="en-US"/>
-              </w:rPr>
-              <w:t xml:space="preserve"> (as defined in </w:t>
-            </w:r>
-            <w:r>
-              <w:rPr>
-                <w:b/>
-                <w:bCs/>
-                <w:sz w:val="16"/>
-                <w:szCs w:val="16"/>
-                <w:lang w:val="en-US"/>
-              </w:rPr>
-              <w:t>Cognibox)</w:t>
-            </w:r>
-          </w:p>
-        </w:tc>
-        <w:tc>
-          <w:tcPr>
-            <w:tcW w:w="8100" w:type="dxa"/>
-          </w:tcPr>
-          <w:p>
-            <w:pPr>
-              <w:rPr>
-                <w:b/>
-                <w:bCs/>
-                <w:sz w:val="16"/>
-                <w:szCs w:val="16"/>
-                <w:lang w:val="en-US"/>
-              </w:rPr>
-            </w:pPr>
-            <w:r>
-              <w:rPr>
-                <w:b/>
-                <w:bCs/>
-                <w:sz w:val="16"/>
-                <w:szCs w:val="16"/>
-                <w:lang w:val="en-US"/>
-              </w:rPr>
-              <w:t xml:space="preserve">Will be used </w:t>
-            </w:r>
-            <w:r>
-              <w:rPr>
-                <w:b/>
-                <w:bCs/>
-                <w:sz w:val="16"/>
-                <w:szCs w:val="16"/>
-                <w:lang w:val="en-US"/>
-              </w:rPr>
-              <w:t>in hubspot to set the Questionnaire associated with deals</w:t>
+              <w:t>Name of the questionnaire (as defined in Cognibox)</w:t>
+            </w:r>
+          </w:p>
+        </w:tc>
+        <w:tc>
+          <w:tcPr>
+            <w:tcW w:w="9360" w:type="dxa"/>
+          </w:tcPr>
+          <w:p>
+            <w:pPr>
+              <w:rPr>
+                <w:b/>
+                <w:bCs/>
+                <w:sz w:val="16"/>
+                <w:szCs w:val="16"/>
+                <w:lang w:val="en-US"/>
+              </w:rPr>
+            </w:pPr>
+            <w:r>
+              <w:rPr>
+                <w:b/>
+                <w:bCs/>
+                <w:sz w:val="16"/>
+                <w:szCs w:val="16"/>
+                <w:lang w:val="en-US"/>
+              </w:rPr>
+              <w:t xml:space="preserve">Will be used in </w:t>
+            </w:r>
+            <w:proofErr w:type="spellStart"/>
+            <w:r>
+              <w:rPr>
+                <w:b/>
+                <w:bCs/>
+                <w:sz w:val="16"/>
+                <w:szCs w:val="16"/>
+                <w:lang w:val="en-US"/>
+              </w:rPr>
+              <w:t>hubspot</w:t>
+            </w:r>
+            <w:proofErr w:type="spellEnd"/>
+            <w:r>
+              <w:rPr>
+                <w:b/>
+                <w:bCs/>
+                <w:sz w:val="16"/>
+                <w:szCs w:val="16"/>
+                <w:lang w:val="en-US"/>
+              </w:rPr>
+              <w:t xml:space="preserve"> to set the Questionnaire associated with deals</w:t>
             </w:r>
           </w:p>
           <w:p>
@@ -3701,7 +3759,7 @@
         </w:tc>
         <w:tc>
           <w:tcPr>
-            <w:tcW w:w="3870" w:type="dxa"/>
+            <w:tcW w:w="2610" w:type="dxa"/>
           </w:tcPr>
           <w:p>
             <w:pPr>
@@ -3744,6 +3802,7 @@
                 <w:lang w:val="en-US"/>
               </w:rPr>
             </w:pPr>
+            <w:proofErr w:type="spellStart"/>
             <w:r>
               <w:rPr>
                 <w:b/>
@@ -3754,6 +3813,7 @@
               </w:rPr>
               <w:t>questionnaire_id</w:t>
             </w:r>
+            <w:proofErr w:type="spellEnd"/>
           </w:p>
         </w:tc>
         <w:tc>
@@ -3794,7 +3854,7 @@
         </w:tc>
         <w:tc>
           <w:tcPr>
-            <w:tcW w:w="8100" w:type="dxa"/>
+            <w:tcW w:w="9360" w:type="dxa"/>
           </w:tcPr>
           <w:p>
             <w:pPr>
@@ -3825,23 +3885,13 @@
                 <w:szCs w:val="16"/>
                 <w:lang w:val="en-US"/>
               </w:rPr>
-              <w:t xml:space="preserve"> – In the future will be used </w:t>
-            </w:r>
-            <w:r>
-              <w:rPr>
-                <w:b/>
-                <w:bCs/>
-                <w:sz w:val="16"/>
-                <w:szCs w:val="16"/>
-                <w:lang w:val="en-US"/>
-              </w:rPr>
-              <w:t>to configure the relationship between the hiring client and the contractor (questionnaire)</w:t>
-            </w:r>
-          </w:p>
-        </w:tc>
-        <w:tc>
-          <w:tcPr>
-            <w:tcW w:w="3870" w:type="dxa"/>
+              <w:t xml:space="preserve"> – In the future will be used to configure the relationship between the hiring client and the contractor (questionnaire)</w:t>
+            </w:r>
+          </w:p>
+        </w:tc>
+        <w:tc>
+          <w:tcPr>
+            <w:tcW w:w="2610" w:type="dxa"/>
           </w:tcPr>
           <w:p>
             <w:pPr>
@@ -3884,6 +3934,7 @@
                 <w:lang w:val="en-US"/>
               </w:rPr>
             </w:pPr>
+            <w:proofErr w:type="spellStart"/>
             <w:r>
               <w:rPr>
                 <w:b/>
@@ -3894,6 +3945,7 @@
               </w:rPr>
               <w:t>pricing_group_id</w:t>
             </w:r>
+            <w:proofErr w:type="spellEnd"/>
           </w:p>
         </w:tc>
         <w:tc>
@@ -3918,43 +3970,13 @@
                 <w:szCs w:val="16"/>
                 <w:lang w:val="en-US"/>
               </w:rPr>
-              <w:t>Cognibox</w:t>
-            </w:r>
-            <w:r>
-              <w:rPr>
-                <w:b/>
-                <w:bCs/>
-                <w:sz w:val="16"/>
-                <w:szCs w:val="16"/>
-                <w:lang w:val="en-US"/>
-              </w:rPr>
-              <w:t xml:space="preserve"> </w:t>
-            </w:r>
-            <w:r>
-              <w:rPr>
-                <w:b/>
-                <w:bCs/>
-                <w:sz w:val="16"/>
-                <w:szCs w:val="16"/>
-                <w:lang w:val="en-US"/>
-              </w:rPr>
-              <w:t>id of</w:t>
-            </w:r>
-            <w:r>
-              <w:rPr>
-                <w:b/>
-                <w:bCs/>
-                <w:sz w:val="16"/>
-                <w:szCs w:val="16"/>
-                <w:lang w:val="en-US"/>
-              </w:rPr>
-              <w:t xml:space="preserve"> the pricing group</w:t>
-            </w:r>
-          </w:p>
-        </w:tc>
-        <w:tc>
-          <w:tcPr>
-            <w:tcW w:w="8100" w:type="dxa"/>
+              <w:t>Cognibox id of the pricing group</w:t>
+            </w:r>
+          </w:p>
+        </w:tc>
+        <w:tc>
+          <w:tcPr>
+            <w:tcW w:w="9360" w:type="dxa"/>
           </w:tcPr>
           <w:p>
             <w:pPr>
@@ -4011,7 +4033,7 @@
         </w:tc>
         <w:tc>
           <w:tcPr>
-            <w:tcW w:w="3870" w:type="dxa"/>
+            <w:tcW w:w="2610" w:type="dxa"/>
           </w:tcPr>
           <w:p>
             <w:pPr>
@@ -4052,8 +4074,20 @@
                 <w:szCs w:val="16"/>
                 <w:lang w:val="en-US"/>
               </w:rPr>
-              <w:t>Coordinated with pricing_group_code</w:t>
-            </w:r>
+              <w:t xml:space="preserve">Coordinated with </w:t>
+            </w:r>
+            <w:proofErr w:type="spellStart"/>
+            <w:r>
+              <w:rPr>
+                <w:b/>
+                <w:bCs/>
+                <w:sz w:val="16"/>
+                <w:szCs w:val="16"/>
+                <w:lang w:val="en-US"/>
+              </w:rPr>
+              <w:t>pricing_group_code</w:t>
+            </w:r>
+            <w:proofErr w:type="spellEnd"/>
           </w:p>
         </w:tc>
       </w:tr>
@@ -4075,46 +4109,18 @@
                 <w:lang w:val="en-US"/>
               </w:rPr>
             </w:pPr>
-            <w:r>
-              <w:rPr>
-                <w:b/>
-                <w:bCs/>
-                <w:sz w:val="16"/>
-                <w:szCs w:val="16"/>
-                <w:lang w:val="en-US"/>
-              </w:rPr>
-              <w:t>p</w:t>
-            </w:r>
-            <w:r>
-              <w:rPr>
-                <w:b/>
-                <w:bCs/>
-                <w:sz w:val="16"/>
-                <w:szCs w:val="16"/>
-                <w:lang w:val="en-US"/>
-              </w:rPr>
-              <w:t>ricing</w:t>
-            </w:r>
-            <w:r>
-              <w:rPr>
-                <w:b/>
-                <w:bCs/>
-                <w:sz w:val="16"/>
-                <w:szCs w:val="16"/>
-                <w:lang w:val="en-US"/>
-              </w:rPr>
-              <w:t>_group</w:t>
-            </w:r>
-            <w:r>
-              <w:rPr>
-                <w:b/>
-                <w:bCs/>
-                <w:sz w:val="16"/>
-                <w:szCs w:val="16"/>
-                <w:lang w:val="en-US"/>
-              </w:rPr>
-              <w:t>_code</w:t>
-            </w:r>
+            <w:proofErr w:type="spellStart"/>
+            <w:r>
+              <w:rPr>
+                <w:b/>
+                <w:bCs/>
+                <w:sz w:val="16"/>
+                <w:szCs w:val="16"/>
+                <w:lang w:val="en-US"/>
+              </w:rPr>
+              <w:t>pricing_group_code</w:t>
+            </w:r>
+            <w:proofErr w:type="spellEnd"/>
           </w:p>
         </w:tc>
         <w:tc>
@@ -4139,59 +4145,61 @@
                 <w:szCs w:val="16"/>
                 <w:lang w:val="en-US"/>
               </w:rPr>
-              <w:t>Price group</w:t>
-            </w:r>
-            <w:r>
-              <w:rPr>
-                <w:b/>
-                <w:bCs/>
-                <w:sz w:val="16"/>
-                <w:szCs w:val="16"/>
-                <w:lang w:val="en-US"/>
-              </w:rPr>
-              <w:t xml:space="preserve"> code</w:t>
-            </w:r>
-            <w:r>
-              <w:rPr>
-                <w:b/>
-                <w:bCs/>
-                <w:sz w:val="16"/>
-                <w:szCs w:val="16"/>
-                <w:lang w:val="en-US"/>
-              </w:rPr>
-              <w:t xml:space="preserve"> as defined in Cognibox</w:t>
-            </w:r>
-          </w:p>
-        </w:tc>
-        <w:tc>
-          <w:tcPr>
-            <w:tcW w:w="8100" w:type="dxa"/>
-          </w:tcPr>
-          <w:p>
-            <w:pPr>
-              <w:rPr>
-                <w:b/>
-                <w:bCs/>
-                <w:sz w:val="16"/>
-                <w:szCs w:val="16"/>
-                <w:lang w:val="en-US"/>
-              </w:rPr>
-            </w:pPr>
-            <w:r>
-              <w:rPr>
-                <w:b/>
-                <w:bCs/>
-                <w:sz w:val="16"/>
-                <w:szCs w:val="16"/>
-                <w:lang w:val="en-US"/>
-              </w:rPr>
-              <w:t>Will be used in hubspot to set the account type associated with deals</w:t>
-            </w:r>
-          </w:p>
-        </w:tc>
-        <w:tc>
-          <w:tcPr>
-            <w:tcW w:w="3870" w:type="dxa"/>
+              <w:t>Price group code as defined in Cognibox</w:t>
+            </w:r>
+          </w:p>
+        </w:tc>
+        <w:tc>
+          <w:tcPr>
+            <w:tcW w:w="9360" w:type="dxa"/>
+          </w:tcPr>
+          <w:p>
+            <w:pPr>
+              <w:rPr>
+                <w:b/>
+                <w:bCs/>
+                <w:sz w:val="16"/>
+                <w:szCs w:val="16"/>
+                <w:lang w:val="en-US"/>
+              </w:rPr>
+            </w:pPr>
+            <w:r>
+              <w:rPr>
+                <w:b/>
+                <w:bCs/>
+                <w:sz w:val="16"/>
+                <w:szCs w:val="16"/>
+                <w:lang w:val="en-US"/>
+              </w:rPr>
+              <w:t xml:space="preserve">Will be used in </w:t>
+            </w:r>
+            <w:proofErr w:type="spellStart"/>
+            <w:r>
+              <w:rPr>
+                <w:b/>
+                <w:bCs/>
+                <w:sz w:val="16"/>
+                <w:szCs w:val="16"/>
+                <w:lang w:val="en-US"/>
+              </w:rPr>
+              <w:t>hubspot</w:t>
+            </w:r>
+            <w:proofErr w:type="spellEnd"/>
+            <w:r>
+              <w:rPr>
+                <w:b/>
+                <w:bCs/>
+                <w:sz w:val="16"/>
+                <w:szCs w:val="16"/>
+                <w:lang w:val="en-US"/>
+              </w:rPr>
+              <w:t xml:space="preserve"> to set the account type associated with deals</w:t>
+            </w:r>
+          </w:p>
+        </w:tc>
+        <w:tc>
+          <w:tcPr>
+            <w:tcW w:w="2610" w:type="dxa"/>
           </w:tcPr>
           <w:p>
             <w:pPr>
@@ -4232,8 +4240,20 @@
                 <w:szCs w:val="16"/>
                 <w:lang w:val="en-US"/>
               </w:rPr>
-              <w:t>Coordinated with pricing_group_id</w:t>
-            </w:r>
+              <w:t xml:space="preserve">Coordinated with </w:t>
+            </w:r>
+            <w:proofErr w:type="spellStart"/>
+            <w:r>
+              <w:rPr>
+                <w:b/>
+                <w:bCs/>
+                <w:sz w:val="16"/>
+                <w:szCs w:val="16"/>
+                <w:lang w:val="en-US"/>
+              </w:rPr>
+              <w:t>pricing_group_id</w:t>
+            </w:r>
+            <w:proofErr w:type="spellEnd"/>
           </w:p>
         </w:tc>
       </w:tr>
@@ -4255,6 +4275,7 @@
                 <w:lang w:val="en-US"/>
               </w:rPr>
             </w:pPr>
+            <w:proofErr w:type="spellStart"/>
             <w:r>
               <w:rPr>
                 <w:b/>
@@ -4265,6 +4286,7 @@
               </w:rPr>
               <w:t>hire_client_name</w:t>
             </w:r>
+            <w:proofErr w:type="spellEnd"/>
           </w:p>
         </w:tc>
         <w:tc>
@@ -4295,33 +4317,55 @@
         </w:tc>
         <w:tc>
           <w:tcPr>
-            <w:tcW w:w="8100" w:type="dxa"/>
-          </w:tcPr>
-          <w:p>
-            <w:pPr>
-              <w:rPr>
-                <w:b/>
-                <w:bCs/>
-                <w:sz w:val="16"/>
-                <w:szCs w:val="16"/>
-                <w:lang w:val="en-US"/>
-              </w:rPr>
-            </w:pPr>
-            <w:r>
-              <w:rPr>
-                <w:b/>
-                <w:bCs/>
-                <w:sz w:val="16"/>
-                <w:szCs w:val="16"/>
-                <w:lang w:val="en-US"/>
-              </w:rPr>
-              <w:t>Will be used in hubspot to set the hire client associated with deals</w:t>
-            </w:r>
-          </w:p>
-        </w:tc>
-        <w:tc>
-          <w:tcPr>
-            <w:tcW w:w="3870" w:type="dxa"/>
+            <w:tcW w:w="9360" w:type="dxa"/>
+          </w:tcPr>
+          <w:p>
+            <w:pPr>
+              <w:rPr>
+                <w:b/>
+                <w:bCs/>
+                <w:sz w:val="16"/>
+                <w:szCs w:val="16"/>
+                <w:lang w:val="en-US"/>
+              </w:rPr>
+            </w:pPr>
+            <w:r>
+              <w:rPr>
+                <w:b/>
+                <w:bCs/>
+                <w:sz w:val="16"/>
+                <w:szCs w:val="16"/>
+                <w:lang w:val="en-US"/>
+              </w:rPr>
+              <w:t xml:space="preserve">Will be used in </w:t>
+            </w:r>
+            <w:proofErr w:type="spellStart"/>
+            <w:r>
+              <w:rPr>
+                <w:b/>
+                <w:bCs/>
+                <w:sz w:val="16"/>
+                <w:szCs w:val="16"/>
+                <w:lang w:val="en-US"/>
+              </w:rPr>
+              <w:t>hubspot</w:t>
+            </w:r>
+            <w:proofErr w:type="spellEnd"/>
+            <w:r>
+              <w:rPr>
+                <w:b/>
+                <w:bCs/>
+                <w:sz w:val="16"/>
+                <w:szCs w:val="16"/>
+                <w:lang w:val="en-US"/>
+              </w:rPr>
+              <w:t xml:space="preserve"> to set the hire client associated with deals</w:t>
+            </w:r>
+          </w:p>
+        </w:tc>
+        <w:tc>
+          <w:tcPr>
+            <w:tcW w:w="2610" w:type="dxa"/>
           </w:tcPr>
           <w:p>
             <w:pPr>
@@ -4364,6 +4408,7 @@
                 <w:lang w:val="en-US"/>
               </w:rPr>
             </w:pPr>
+            <w:proofErr w:type="spellStart"/>
             <w:r>
               <w:rPr>
                 <w:b/>
@@ -4374,6 +4419,7 @@
               </w:rPr>
               <w:t>hiring_client_id</w:t>
             </w:r>
+            <w:proofErr w:type="spellEnd"/>
           </w:p>
         </w:tc>
         <w:tc>
@@ -4404,7 +4450,7 @@
         </w:tc>
         <w:tc>
           <w:tcPr>
-            <w:tcW w:w="8100" w:type="dxa"/>
+            <w:tcW w:w="9360" w:type="dxa"/>
           </w:tcPr>
           <w:p>
             <w:pPr>
@@ -4435,23 +4481,13 @@
                 <w:szCs w:val="16"/>
                 <w:lang w:val="en-US"/>
               </w:rPr>
-              <w:t xml:space="preserve"> – In the future will be u</w:t>
-            </w:r>
-            <w:r>
-              <w:rPr>
-                <w:b/>
-                <w:bCs/>
-                <w:sz w:val="16"/>
-                <w:szCs w:val="16"/>
-                <w:lang w:val="en-US"/>
-              </w:rPr>
-              <w:t>sed to configure the relationship between the hiring client and the contractor (hire client)</w:t>
-            </w:r>
-          </w:p>
-        </w:tc>
-        <w:tc>
-          <w:tcPr>
-            <w:tcW w:w="3870" w:type="dxa"/>
+              <w:t xml:space="preserve"> – In the future will be used to configure the relationship between the hiring client and the contractor (hire client)</w:t>
+            </w:r>
+          </w:p>
+        </w:tc>
+        <w:tc>
+          <w:tcPr>
+            <w:tcW w:w="2610" w:type="dxa"/>
           </w:tcPr>
           <w:p>
             <w:pPr>
@@ -4494,6 +4530,7 @@
                 <w:lang w:val="en-US"/>
               </w:rPr>
             </w:pPr>
+            <w:proofErr w:type="spellStart"/>
             <w:r>
               <w:rPr>
                 <w:b/>
@@ -4504,6 +4541,7 @@
               </w:rPr>
               <w:t>is_association_fee</w:t>
             </w:r>
+            <w:proofErr w:type="spellEnd"/>
           </w:p>
         </w:tc>
         <w:tc>
@@ -4528,89 +4566,105 @@
                 <w:szCs w:val="16"/>
                 <w:lang w:val="en-US"/>
               </w:rPr>
-              <w:t>Is the hire client adds a association fee for contractor already in Cognibox (true/falase)</w:t>
-            </w:r>
-          </w:p>
-        </w:tc>
-        <w:tc>
-          <w:tcPr>
-            <w:tcW w:w="8100" w:type="dxa"/>
-          </w:tcPr>
-          <w:p>
-            <w:pPr>
-              <w:rPr>
-                <w:b/>
-                <w:bCs/>
-                <w:sz w:val="16"/>
-                <w:szCs w:val="16"/>
-                <w:lang w:val="en-US"/>
-              </w:rPr>
-            </w:pPr>
-            <w:r>
-              <w:rPr>
-                <w:b/>
-                <w:bCs/>
-                <w:sz w:val="16"/>
-                <w:szCs w:val="16"/>
-                <w:lang w:val="en-US"/>
-              </w:rPr>
-              <w:t xml:space="preserve">Will be used to decide to create an association fee </w:t>
-            </w:r>
-            <w:r>
-              <w:rPr>
-                <w:b/>
-                <w:bCs/>
-                <w:sz w:val="16"/>
-                <w:szCs w:val="16"/>
-                <w:lang w:val="en-US"/>
-              </w:rPr>
-              <w:t xml:space="preserve">deal </w:t>
-            </w:r>
-            <w:r>
-              <w:rPr>
-                <w:b/>
-                <w:bCs/>
-                <w:sz w:val="16"/>
-                <w:szCs w:val="16"/>
-                <w:lang w:val="en-US"/>
-              </w:rPr>
-              <w:t>in hubspot</w:t>
-            </w:r>
-            <w:r>
-              <w:rPr>
-                <w:b/>
-                <w:bCs/>
-                <w:sz w:val="16"/>
-                <w:szCs w:val="16"/>
-                <w:lang w:val="en-US"/>
-              </w:rPr>
-              <w:t xml:space="preserve"> for existing contractor</w:t>
-            </w:r>
-            <w:r>
-              <w:rPr>
-                <w:b/>
-                <w:bCs/>
-                <w:sz w:val="16"/>
-                <w:szCs w:val="16"/>
-                <w:lang w:val="en-US"/>
-              </w:rPr>
-              <w:t>s with an existing relationship with another hiring client</w:t>
-            </w:r>
-            <w:r>
-              <w:rPr>
-                <w:b/>
-                <w:bCs/>
-                <w:sz w:val="16"/>
-                <w:szCs w:val="16"/>
-                <w:lang w:val="en-US"/>
-              </w:rPr>
-              <w:t xml:space="preserve"> </w:t>
-            </w:r>
-          </w:p>
-        </w:tc>
-        <w:tc>
-          <w:tcPr>
-            <w:tcW w:w="3870" w:type="dxa"/>
+              <w:t xml:space="preserve">Is the hire client adds </w:t>
+            </w:r>
+            <w:proofErr w:type="spellStart"/>
+            <w:r>
+              <w:rPr>
+                <w:b/>
+                <w:bCs/>
+                <w:sz w:val="16"/>
+                <w:szCs w:val="16"/>
+                <w:lang w:val="en-US"/>
+              </w:rPr>
+              <w:t>a</w:t>
+            </w:r>
+            <w:proofErr w:type="spellEnd"/>
+            <w:r>
+              <w:rPr>
+                <w:b/>
+                <w:bCs/>
+                <w:sz w:val="16"/>
+                <w:szCs w:val="16"/>
+                <w:lang w:val="en-US"/>
+              </w:rPr>
+              <w:t xml:space="preserve"> association fee for contractor already in Cognibox (true/</w:t>
+            </w:r>
+            <w:proofErr w:type="spellStart"/>
+            <w:r>
+              <w:rPr>
+                <w:b/>
+                <w:bCs/>
+                <w:sz w:val="16"/>
+                <w:szCs w:val="16"/>
+                <w:lang w:val="en-US"/>
+              </w:rPr>
+              <w:t>falase</w:t>
+            </w:r>
+            <w:proofErr w:type="spellEnd"/>
+            <w:r>
+              <w:rPr>
+                <w:b/>
+                <w:bCs/>
+                <w:sz w:val="16"/>
+                <w:szCs w:val="16"/>
+                <w:lang w:val="en-US"/>
+              </w:rPr>
+              <w:t>)</w:t>
+            </w:r>
+          </w:p>
+        </w:tc>
+        <w:tc>
+          <w:tcPr>
+            <w:tcW w:w="9360" w:type="dxa"/>
+          </w:tcPr>
+          <w:p>
+            <w:pPr>
+              <w:rPr>
+                <w:b/>
+                <w:bCs/>
+                <w:sz w:val="16"/>
+                <w:szCs w:val="16"/>
+                <w:lang w:val="en-US"/>
+              </w:rPr>
+            </w:pPr>
+            <w:r>
+              <w:rPr>
+                <w:b/>
+                <w:bCs/>
+                <w:sz w:val="16"/>
+                <w:szCs w:val="16"/>
+                <w:lang w:val="en-US"/>
+              </w:rPr>
+              <w:t xml:space="preserve">Will be used to decide to create an association fee deal in </w:t>
+            </w:r>
+            <w:proofErr w:type="spellStart"/>
+            <w:r>
+              <w:rPr>
+                <w:b/>
+                <w:bCs/>
+                <w:sz w:val="16"/>
+                <w:szCs w:val="16"/>
+                <w:lang w:val="en-US"/>
+              </w:rPr>
+              <w:t>hubspot</w:t>
+            </w:r>
+            <w:proofErr w:type="spellEnd"/>
+            <w:r>
+              <w:rPr>
+                <w:b/>
+                <w:bCs/>
+                <w:sz w:val="16"/>
+                <w:szCs w:val="16"/>
+                <w:lang w:val="en-US"/>
+              </w:rPr>
+              <w:t xml:space="preserve"> for existing contractors with an existing relationship with another hiring client </w:t>
+            </w:r>
+          </w:p>
+        </w:tc>
+        <w:tc>
+          <w:tcPr>
+            <w:tcW w:w="2610" w:type="dxa"/>
           </w:tcPr>
           <w:p>
             <w:pPr>
@@ -4653,6 +4707,7 @@
                 <w:lang w:val="en-US"/>
               </w:rPr>
             </w:pPr>
+            <w:proofErr w:type="spellStart"/>
             <w:r>
               <w:rPr>
                 <w:b/>
@@ -4663,6 +4718,7 @@
               </w:rPr>
               <w:t>base_subscription_fee</w:t>
             </w:r>
+            <w:proofErr w:type="spellEnd"/>
           </w:p>
         </w:tc>
         <w:tc>
@@ -4693,53 +4749,33 @@
         </w:tc>
         <w:tc>
           <w:tcPr>
-            <w:tcW w:w="8100" w:type="dxa"/>
-          </w:tcPr>
-          <w:p>
-            <w:pPr>
-              <w:rPr>
-                <w:b/>
-                <w:bCs/>
-                <w:sz w:val="16"/>
-                <w:szCs w:val="16"/>
-                <w:lang w:val="en-US"/>
-              </w:rPr>
-            </w:pPr>
-            <w:r>
-              <w:rPr>
-                <w:b/>
-                <w:bCs/>
-                <w:sz w:val="16"/>
-                <w:szCs w:val="16"/>
-                <w:lang w:val="en-US"/>
-              </w:rPr>
-              <w:t xml:space="preserve">For existing contractors, </w:t>
-            </w:r>
-            <w:r>
-              <w:rPr>
-                <w:b/>
-                <w:bCs/>
-                <w:sz w:val="16"/>
-                <w:szCs w:val="16"/>
-                <w:lang w:val="en-US"/>
-              </w:rPr>
-              <w:t xml:space="preserve">used to decide if a subscription </w:t>
-            </w:r>
-            <w:r>
-              <w:rPr>
-                <w:b/>
-                <w:bCs/>
-                <w:sz w:val="16"/>
-                <w:szCs w:val="16"/>
-                <w:lang w:val="en-US"/>
-              </w:rPr>
-              <w:t>upgrade deal must be created in Hubspot and what is the prorated amount</w:t>
-            </w:r>
-          </w:p>
-        </w:tc>
-        <w:tc>
-          <w:tcPr>
-            <w:tcW w:w="3870" w:type="dxa"/>
+            <w:tcW w:w="9360" w:type="dxa"/>
+          </w:tcPr>
+          <w:p>
+            <w:pPr>
+              <w:rPr>
+                <w:b/>
+                <w:bCs/>
+                <w:sz w:val="16"/>
+                <w:szCs w:val="16"/>
+                <w:lang w:val="en-US"/>
+              </w:rPr>
+            </w:pPr>
+            <w:r>
+              <w:rPr>
+                <w:b/>
+                <w:bCs/>
+                <w:sz w:val="16"/>
+                <w:szCs w:val="16"/>
+                <w:lang w:val="en-US"/>
+              </w:rPr>
+              <w:t>For existing contractors, used to decide if a subscription upgrade deal must be created in Hubspot and what is the prorated amount</w:t>
+            </w:r>
+          </w:p>
+        </w:tc>
+        <w:tc>
+          <w:tcPr>
+            <w:tcW w:w="2610" w:type="dxa"/>
           </w:tcPr>
           <w:p>
             <w:pPr>
@@ -4782,36 +4818,18 @@
                 <w:lang w:val="en-US"/>
               </w:rPr>
             </w:pPr>
-            <w:r>
-              <w:rPr>
-                <w:b/>
-                <w:bCs/>
-                <w:sz w:val="16"/>
-                <w:szCs w:val="16"/>
-                <w:lang w:val="en-US"/>
-              </w:rPr>
-              <w:t>Contact_</w:t>
-            </w:r>
-            <w:r>
-              <w:rPr>
-                <w:b/>
-                <w:bCs/>
-                <w:sz w:val="16"/>
-                <w:szCs w:val="16"/>
-                <w:lang w:val="en-US"/>
-              </w:rPr>
-              <w:t>c</w:t>
-            </w:r>
-            <w:r>
-              <w:rPr>
-                <w:b/>
-                <w:bCs/>
-                <w:sz w:val="16"/>
-                <w:szCs w:val="16"/>
-                <w:lang w:val="en-US"/>
-              </w:rPr>
-              <w:t>urrency</w:t>
-            </w:r>
+            <w:proofErr w:type="spellStart"/>
+            <w:r>
+              <w:rPr>
+                <w:b/>
+                <w:bCs/>
+                <w:sz w:val="16"/>
+                <w:szCs w:val="16"/>
+                <w:lang w:val="en-US"/>
+              </w:rPr>
+              <w:t>Contact_currency</w:t>
+            </w:r>
+            <w:proofErr w:type="spellEnd"/>
           </w:p>
         </w:tc>
         <w:tc>
@@ -4842,27 +4860,49 @@
         </w:tc>
         <w:tc>
           <w:tcPr>
-            <w:tcW w:w="8100" w:type="dxa"/>
-          </w:tcPr>
-          <w:p>
-            <w:pPr>
-              <w:rPr>
-                <w:b/>
-                <w:bCs/>
-                <w:sz w:val="16"/>
-                <w:szCs w:val="16"/>
-                <w:lang w:val="en-US"/>
-              </w:rPr>
-            </w:pPr>
-            <w:r>
-              <w:rPr>
-                <w:b/>
-                <w:bCs/>
-                <w:sz w:val="16"/>
-                <w:szCs w:val="16"/>
-                <w:lang w:val="en-US"/>
-              </w:rPr>
-              <w:t>Used in hubspot to set the deal currency</w:t>
+            <w:tcW w:w="9360" w:type="dxa"/>
+          </w:tcPr>
+          <w:p>
+            <w:pPr>
+              <w:rPr>
+                <w:b/>
+                <w:bCs/>
+                <w:sz w:val="16"/>
+                <w:szCs w:val="16"/>
+                <w:lang w:val="en-US"/>
+              </w:rPr>
+            </w:pPr>
+            <w:r>
+              <w:rPr>
+                <w:b/>
+                <w:bCs/>
+                <w:sz w:val="16"/>
+                <w:szCs w:val="16"/>
+                <w:lang w:val="en-US"/>
+              </w:rPr>
+              <w:t xml:space="preserve">Used in </w:t>
+            </w:r>
+            <w:proofErr w:type="spellStart"/>
+            <w:r>
+              <w:rPr>
+                <w:b/>
+                <w:bCs/>
+                <w:sz w:val="16"/>
+                <w:szCs w:val="16"/>
+                <w:lang w:val="en-US"/>
+              </w:rPr>
+              <w:t>hubspot</w:t>
+            </w:r>
+            <w:proofErr w:type="spellEnd"/>
+            <w:r>
+              <w:rPr>
+                <w:b/>
+                <w:bCs/>
+                <w:sz w:val="16"/>
+                <w:szCs w:val="16"/>
+                <w:lang w:val="en-US"/>
+              </w:rPr>
+              <w:t xml:space="preserve"> to set the deal currency</w:t>
             </w:r>
           </w:p>
           <w:p>
@@ -4910,7 +4950,7 @@
         </w:tc>
         <w:tc>
           <w:tcPr>
-            <w:tcW w:w="3870" w:type="dxa"/>
+            <w:tcW w:w="2610" w:type="dxa"/>
           </w:tcPr>
           <w:p>
             <w:pPr>
@@ -4953,6 +4993,7 @@
                 <w:lang w:val="en-US"/>
               </w:rPr>
             </w:pPr>
+            <w:proofErr w:type="spellStart"/>
             <w:r>
               <w:rPr>
                 <w:b/>
@@ -4963,6 +5004,7 @@
               </w:rPr>
               <w:t>agent_in_charge_id</w:t>
             </w:r>
+            <w:proofErr w:type="spellEnd"/>
           </w:p>
         </w:tc>
         <w:tc>
@@ -4993,7 +5035,7 @@
         </w:tc>
         <w:tc>
           <w:tcPr>
-            <w:tcW w:w="8100" w:type="dxa"/>
+            <w:tcW w:w="9360" w:type="dxa"/>
           </w:tcPr>
           <w:p>
             <w:pPr>
@@ -5039,7 +5081,7 @@
         </w:tc>
         <w:tc>
           <w:tcPr>
-            <w:tcW w:w="3870" w:type="dxa"/>
+            <w:tcW w:w="2610" w:type="dxa"/>
           </w:tcPr>
           <w:p>
             <w:pPr>
@@ -5080,17 +5122,7 @@
                 <w:szCs w:val="16"/>
                 <w:lang w:val="en-US"/>
               </w:rPr>
-              <w:t xml:space="preserve">If not provided </w:t>
-            </w:r>
-            <w:r>
-              <w:rPr>
-                <w:b/>
-                <w:bCs/>
-                <w:sz w:val="16"/>
-                <w:szCs w:val="16"/>
-                <w:lang w:val="en-US"/>
-              </w:rPr>
-              <w:t>“agent to be assigned”</w:t>
+              <w:t>If not provided “agent to be assigned”</w:t>
             </w:r>
           </w:p>
         </w:tc>
@@ -5113,26 +5145,18 @@
                 <w:lang w:val="en-US"/>
               </w:rPr>
             </w:pPr>
-            <w:r>
-              <w:rPr>
-                <w:b/>
-                <w:bCs/>
-                <w:sz w:val="16"/>
-                <w:szCs w:val="16"/>
-                <w:lang w:val="en-US"/>
-              </w:rPr>
-              <w:t>t</w:t>
-            </w:r>
-            <w:r>
-              <w:rPr>
-                <w:b/>
-                <w:bCs/>
-                <w:sz w:val="16"/>
-                <w:szCs w:val="16"/>
-                <w:lang w:val="en-US"/>
-              </w:rPr>
-              <w:t>ake_over_follow_up_date</w:t>
-            </w:r>
+            <w:proofErr w:type="spellStart"/>
+            <w:r>
+              <w:rPr>
+                <w:b/>
+                <w:bCs/>
+                <w:sz w:val="16"/>
+                <w:szCs w:val="16"/>
+                <w:lang w:val="en-US"/>
+              </w:rPr>
+              <w:t>take_over_follow_up_date</w:t>
+            </w:r>
+            <w:proofErr w:type="spellEnd"/>
           </w:p>
         </w:tc>
         <w:tc>
@@ -5163,7 +5187,7 @@
         </w:tc>
         <w:tc>
           <w:tcPr>
-            <w:tcW w:w="8100" w:type="dxa"/>
+            <w:tcW w:w="9360" w:type="dxa"/>
           </w:tcPr>
           <w:p>
             <w:pPr>
@@ -5194,13 +5218,25 @@
                 <w:szCs w:val="16"/>
                 <w:lang w:val="en-US"/>
               </w:rPr>
-              <w:t>– To be used by Cognibox import script in the futur</w:t>
-            </w:r>
-          </w:p>
-        </w:tc>
-        <w:tc>
-          <w:tcPr>
-            <w:tcW w:w="3870" w:type="dxa"/>
+              <w:t xml:space="preserve">– To be used by Cognibox import script in the </w:t>
+            </w:r>
+            <w:proofErr w:type="spellStart"/>
+            <w:r>
+              <w:rPr>
+                <w:b/>
+                <w:bCs/>
+                <w:sz w:val="16"/>
+                <w:szCs w:val="16"/>
+                <w:lang w:val="en-US"/>
+              </w:rPr>
+              <w:t>futur</w:t>
+            </w:r>
+            <w:proofErr w:type="spellEnd"/>
+          </w:p>
+        </w:tc>
+        <w:tc>
+          <w:tcPr>
+            <w:tcW w:w="2610" w:type="dxa"/>
           </w:tcPr>
           <w:p>
             <w:pPr>
@@ -5243,6 +5279,7 @@
                 <w:lang w:val="en-US"/>
               </w:rPr>
             </w:pPr>
+            <w:proofErr w:type="spellStart"/>
             <w:r>
               <w:rPr>
                 <w:b/>
@@ -5253,6 +5290,7 @@
               </w:rPr>
               <w:t>renewal_date</w:t>
             </w:r>
+            <w:proofErr w:type="spellEnd"/>
           </w:p>
         </w:tc>
         <w:tc>
@@ -5283,27 +5321,49 @@
         </w:tc>
         <w:tc>
           <w:tcPr>
-            <w:tcW w:w="8100" w:type="dxa"/>
-          </w:tcPr>
-          <w:p>
-            <w:pPr>
-              <w:rPr>
-                <w:b/>
-                <w:bCs/>
-                <w:sz w:val="16"/>
-                <w:szCs w:val="16"/>
-                <w:lang w:val="en-US"/>
-              </w:rPr>
-            </w:pPr>
-            <w:r>
-              <w:rPr>
-                <w:b/>
-                <w:bCs/>
-                <w:sz w:val="16"/>
-                <w:szCs w:val="16"/>
-                <w:lang w:val="en-US"/>
-              </w:rPr>
-              <w:t>Used in hubspot to set the renewal date</w:t>
+            <w:tcW w:w="9360" w:type="dxa"/>
+          </w:tcPr>
+          <w:p>
+            <w:pPr>
+              <w:rPr>
+                <w:b/>
+                <w:bCs/>
+                <w:sz w:val="16"/>
+                <w:szCs w:val="16"/>
+                <w:lang w:val="en-US"/>
+              </w:rPr>
+            </w:pPr>
+            <w:r>
+              <w:rPr>
+                <w:b/>
+                <w:bCs/>
+                <w:sz w:val="16"/>
+                <w:szCs w:val="16"/>
+                <w:lang w:val="en-US"/>
+              </w:rPr>
+              <w:t xml:space="preserve">Used in </w:t>
+            </w:r>
+            <w:proofErr w:type="spellStart"/>
+            <w:r>
+              <w:rPr>
+                <w:b/>
+                <w:bCs/>
+                <w:sz w:val="16"/>
+                <w:szCs w:val="16"/>
+                <w:lang w:val="en-US"/>
+              </w:rPr>
+              <w:t>hubspot</w:t>
+            </w:r>
+            <w:proofErr w:type="spellEnd"/>
+            <w:r>
+              <w:rPr>
+                <w:b/>
+                <w:bCs/>
+                <w:sz w:val="16"/>
+                <w:szCs w:val="16"/>
+                <w:lang w:val="en-US"/>
+              </w:rPr>
+              <w:t xml:space="preserve"> to set the renewal date</w:t>
             </w:r>
           </w:p>
           <w:p>
@@ -5330,7 +5390,7 @@
         </w:tc>
         <w:tc>
           <w:tcPr>
-            <w:tcW w:w="3870" w:type="dxa"/>
+            <w:tcW w:w="2610" w:type="dxa"/>
           </w:tcPr>
           <w:p>
             <w:pPr>
@@ -5373,6 +5433,7 @@
                 <w:lang w:val="en-US"/>
               </w:rPr>
             </w:pPr>
+            <w:proofErr w:type="spellStart"/>
             <w:r>
               <w:rPr>
                 <w:b/>
@@ -5383,6 +5444,7 @@
               </w:rPr>
               <w:t>Information_is_shared</w:t>
             </w:r>
+            <w:proofErr w:type="spellEnd"/>
           </w:p>
         </w:tc>
         <w:tc>
@@ -5413,53 +5475,33 @@
         </w:tc>
         <w:tc>
           <w:tcPr>
-            <w:tcW w:w="8100" w:type="dxa"/>
-          </w:tcPr>
-          <w:p>
-            <w:pPr>
-              <w:rPr>
-                <w:b/>
-                <w:bCs/>
-                <w:sz w:val="16"/>
-                <w:szCs w:val="16"/>
-                <w:lang w:val="en-US"/>
-              </w:rPr>
-            </w:pPr>
-            <w:r>
-              <w:rPr>
-                <w:b/>
-                <w:bCs/>
-                <w:sz w:val="16"/>
-                <w:szCs w:val="16"/>
-                <w:lang w:val="en-US"/>
-              </w:rPr>
-              <w:t>Set the flag that</w:t>
-            </w:r>
-            <w:r>
-              <w:rPr>
-                <w:b/>
-                <w:bCs/>
-                <w:sz w:val="16"/>
-                <w:szCs w:val="16"/>
-                <w:lang w:val="en-US"/>
-              </w:rPr>
-              <w:t xml:space="preserve"> contractor share information with the hiring client, used in takeover where the hiring client already has a relationship and data about the contractor</w:t>
-            </w:r>
-            <w:r>
-              <w:rPr>
-                <w:b/>
-                <w:bCs/>
-                <w:sz w:val="16"/>
-                <w:szCs w:val="16"/>
-                <w:lang w:val="en-US"/>
-              </w:rPr>
-              <w:t>.</w:t>
-            </w:r>
-          </w:p>
-        </w:tc>
-        <w:tc>
-          <w:tcPr>
-            <w:tcW w:w="3870" w:type="dxa"/>
+            <w:tcW w:w="9360" w:type="dxa"/>
+          </w:tcPr>
+          <w:p>
+            <w:pPr>
+              <w:rPr>
+                <w:b/>
+                <w:bCs/>
+                <w:sz w:val="16"/>
+                <w:szCs w:val="16"/>
+                <w:lang w:val="en-US"/>
+              </w:rPr>
+            </w:pPr>
+            <w:r>
+              <w:rPr>
+                <w:b/>
+                <w:bCs/>
+                <w:sz w:val="16"/>
+                <w:szCs w:val="16"/>
+                <w:lang w:val="en-US"/>
+              </w:rPr>
+              <w:t>Set the flag that contractor share information with the hiring client, used in takeover where the hiring client already has a relationship and data about the contractor.</w:t>
+            </w:r>
+          </w:p>
+        </w:tc>
+        <w:tc>
+          <w:tcPr>
+            <w:tcW w:w="2610" w:type="dxa"/>
           </w:tcPr>
           <w:p>
             <w:pPr>
@@ -5502,56 +5544,18 @@
                 <w:lang w:val="en-US"/>
               </w:rPr>
             </w:pPr>
-            <w:r>
-              <w:rPr>
-                <w:b/>
-                <w:bCs/>
-                <w:sz w:val="16"/>
-                <w:szCs w:val="16"/>
-                <w:lang w:val="en-US"/>
-              </w:rPr>
-              <w:t>c</w:t>
-            </w:r>
-            <w:r>
-              <w:rPr>
-                <w:b/>
-                <w:bCs/>
-                <w:sz w:val="16"/>
-                <w:szCs w:val="16"/>
-                <w:lang w:val="en-US"/>
-              </w:rPr>
-              <w:t>ontact_t</w:t>
-            </w:r>
-            <w:r>
-              <w:rPr>
-                <w:b/>
-                <w:bCs/>
-                <w:sz w:val="16"/>
-                <w:szCs w:val="16"/>
-                <w:lang w:val="en-US"/>
-              </w:rPr>
-              <w:t>im</w:t>
-            </w:r>
-            <w:r>
-              <w:rPr>
-                <w:b/>
-                <w:bCs/>
-                <w:sz w:val="16"/>
-                <w:szCs w:val="16"/>
-                <w:lang w:val="en-US"/>
-              </w:rPr>
-              <w:t>e</w:t>
-            </w:r>
-            <w:r>
-              <w:rPr>
-                <w:b/>
-                <w:bCs/>
-                <w:sz w:val="16"/>
-                <w:szCs w:val="16"/>
-                <w:lang w:val="en-US"/>
-              </w:rPr>
-              <w:t>zone</w:t>
-            </w:r>
+            <w:proofErr w:type="spellStart"/>
+            <w:r>
+              <w:rPr>
+                <w:b/>
+                <w:bCs/>
+                <w:sz w:val="16"/>
+                <w:szCs w:val="16"/>
+                <w:lang w:val="en-US"/>
+              </w:rPr>
+              <w:t>contact_timezone</w:t>
+            </w:r>
+            <w:proofErr w:type="spellEnd"/>
           </w:p>
         </w:tc>
         <w:tc>
@@ -5576,13 +5580,25 @@
                 <w:szCs w:val="16"/>
                 <w:lang w:val="en-US"/>
               </w:rPr>
-              <w:t>Contractor timezone</w:t>
-            </w:r>
-          </w:p>
-        </w:tc>
-        <w:tc>
-          <w:tcPr>
-            <w:tcW w:w="8100" w:type="dxa"/>
+              <w:t xml:space="preserve">Contractor </w:t>
+            </w:r>
+            <w:proofErr w:type="spellStart"/>
+            <w:r>
+              <w:rPr>
+                <w:b/>
+                <w:bCs/>
+                <w:sz w:val="16"/>
+                <w:szCs w:val="16"/>
+                <w:lang w:val="en-US"/>
+              </w:rPr>
+              <w:t>timezone</w:t>
+            </w:r>
+            <w:proofErr w:type="spellEnd"/>
+          </w:p>
+        </w:tc>
+        <w:tc>
+          <w:tcPr>
+            <w:tcW w:w="9360" w:type="dxa"/>
           </w:tcPr>
           <w:p>
             <w:pPr>
@@ -5608,7 +5624,7 @@
         </w:tc>
         <w:tc>
           <w:tcPr>
-            <w:tcW w:w="3870" w:type="dxa"/>
+            <w:tcW w:w="2610" w:type="dxa"/>
           </w:tcPr>
           <w:p>
             <w:pPr>
@@ -5651,6 +5667,7 @@
                 <w:lang w:val="en-US"/>
               </w:rPr>
             </w:pPr>
+            <w:proofErr w:type="spellStart"/>
             <w:r>
               <w:rPr>
                 <w:b/>
@@ -5661,6 +5678,7 @@
               </w:rPr>
               <w:t>do_not_match</w:t>
             </w:r>
+            <w:proofErr w:type="spellEnd"/>
           </w:p>
         </w:tc>
         <w:tc>
@@ -5685,139 +5703,61 @@
                 <w:szCs w:val="16"/>
                 <w:lang w:val="en-US"/>
               </w:rPr>
-              <w:t xml:space="preserve">Command to tell the </w:t>
-            </w:r>
-            <w:r>
-              <w:rPr>
-                <w:b/>
-                <w:bCs/>
-                <w:sz w:val="16"/>
-                <w:szCs w:val="16"/>
-                <w:lang w:val="en-US"/>
-              </w:rPr>
-              <w:t>analysis script not to match this contractor</w:t>
-            </w:r>
-            <w:r>
-              <w:rPr>
-                <w:b/>
-                <w:bCs/>
-                <w:sz w:val="16"/>
-                <w:szCs w:val="16"/>
-                <w:lang w:val="en-US"/>
-              </w:rPr>
-              <w:t xml:space="preserve"> (true)</w:t>
-            </w:r>
-          </w:p>
-        </w:tc>
-        <w:tc>
-          <w:tcPr>
-            <w:tcW w:w="8100" w:type="dxa"/>
-          </w:tcPr>
-          <w:p>
-            <w:pPr>
-              <w:rPr>
-                <w:b/>
-                <w:bCs/>
-                <w:sz w:val="16"/>
-                <w:szCs w:val="16"/>
-                <w:lang w:val="en-US"/>
-              </w:rPr>
-            </w:pPr>
-            <w:r>
-              <w:rPr>
-                <w:b/>
-                <w:bCs/>
-                <w:sz w:val="16"/>
-                <w:szCs w:val="16"/>
-                <w:lang w:val="en-US"/>
-              </w:rPr>
-              <w:t xml:space="preserve">Used </w:t>
-            </w:r>
-            <w:r>
-              <w:rPr>
-                <w:b/>
-                <w:bCs/>
-                <w:sz w:val="16"/>
-                <w:szCs w:val="16"/>
-                <w:lang w:val="en-US"/>
-              </w:rPr>
-              <w:t xml:space="preserve">by </w:t>
-            </w:r>
-            <w:r>
-              <w:rPr>
-                <w:b/>
-                <w:bCs/>
-                <w:sz w:val="16"/>
-                <w:szCs w:val="16"/>
-                <w:lang w:val="en-US"/>
-              </w:rPr>
-              <w:t>t</w:t>
-            </w:r>
-            <w:r>
-              <w:rPr>
-                <w:b/>
-                <w:bCs/>
-                <w:sz w:val="16"/>
-                <w:szCs w:val="16"/>
-                <w:lang w:val="en-US"/>
-              </w:rPr>
-              <w:t xml:space="preserve">he </w:t>
-            </w:r>
-            <w:r>
-              <w:rPr>
-                <w:b/>
-                <w:bCs/>
-                <w:sz w:val="16"/>
-                <w:szCs w:val="16"/>
-                <w:lang w:val="en-US"/>
-              </w:rPr>
-              <w:t xml:space="preserve">the </w:t>
-            </w:r>
-            <w:r>
-              <w:rPr>
-                <w:b/>
-                <w:bCs/>
-                <w:sz w:val="16"/>
-                <w:szCs w:val="16"/>
-                <w:lang w:val="en-US"/>
-              </w:rPr>
-              <w:t xml:space="preserve">analysis </w:t>
-            </w:r>
-            <w:r>
-              <w:rPr>
-                <w:b/>
-                <w:bCs/>
-                <w:sz w:val="16"/>
-                <w:szCs w:val="16"/>
-                <w:lang w:val="en-US"/>
-              </w:rPr>
-              <w:t xml:space="preserve">script </w:t>
-            </w:r>
-            <w:r>
-              <w:rPr>
-                <w:b/>
-                <w:bCs/>
-                <w:sz w:val="16"/>
-                <w:szCs w:val="16"/>
-                <w:lang w:val="en-US"/>
-              </w:rPr>
-              <w:t xml:space="preserve">(itself) </w:t>
-            </w:r>
-            <w:r>
-              <w:rPr>
-                <w:b/>
-                <w:bCs/>
-                <w:sz w:val="16"/>
-                <w:szCs w:val="16"/>
-                <w:lang w:val="en-US"/>
-              </w:rPr>
-              <w:t>to force that it doesn’t match a specific contractor and will result in that contractor to be “force” created in Cognibox</w:t>
-            </w:r>
-          </w:p>
-        </w:tc>
-        <w:tc>
-          <w:tcPr>
-            <w:tcW w:w="3870" w:type="dxa"/>
+              <w:t>Command to tell the analysis script not to match this contractor (true)</w:t>
+            </w:r>
+          </w:p>
+        </w:tc>
+        <w:tc>
+          <w:tcPr>
+            <w:tcW w:w="9360" w:type="dxa"/>
+          </w:tcPr>
+          <w:p>
+            <w:pPr>
+              <w:rPr>
+                <w:b/>
+                <w:bCs/>
+                <w:sz w:val="16"/>
+                <w:szCs w:val="16"/>
+                <w:lang w:val="en-US"/>
+              </w:rPr>
+            </w:pPr>
+            <w:r>
+              <w:rPr>
+                <w:b/>
+                <w:bCs/>
+                <w:sz w:val="16"/>
+                <w:szCs w:val="16"/>
+                <w:lang w:val="en-US"/>
+              </w:rPr>
+              <w:t xml:space="preserve">Used by the </w:t>
+            </w:r>
+            <w:proofErr w:type="spellStart"/>
+            <w:r>
+              <w:rPr>
+                <w:b/>
+                <w:bCs/>
+                <w:sz w:val="16"/>
+                <w:szCs w:val="16"/>
+                <w:lang w:val="en-US"/>
+              </w:rPr>
+              <w:t>the</w:t>
+            </w:r>
+            <w:proofErr w:type="spellEnd"/>
+            <w:r>
+              <w:rPr>
+                <w:b/>
+                <w:bCs/>
+                <w:sz w:val="16"/>
+                <w:szCs w:val="16"/>
+                <w:lang w:val="en-US"/>
+              </w:rPr>
+              <w:t xml:space="preserve"> analysis script (itself) to force that it doesn’t match a specific contractor and will result in that contractor to be “force” created in Cognibox</w:t>
+            </w:r>
+          </w:p>
+        </w:tc>
+        <w:tc>
+          <w:tcPr>
+            <w:tcW w:w="2610" w:type="dxa"/>
           </w:tcPr>
           <w:p>
             <w:pPr>
@@ -5881,26 +5821,18 @@
                 <w:lang w:val="en-US"/>
               </w:rPr>
             </w:pPr>
-            <w:r>
-              <w:rPr>
-                <w:b/>
-                <w:bCs/>
-                <w:sz w:val="16"/>
-                <w:szCs w:val="16"/>
-                <w:lang w:val="en-US"/>
-              </w:rPr>
-              <w:t>f</w:t>
-            </w:r>
-            <w:r>
-              <w:rPr>
-                <w:b/>
-                <w:bCs/>
-                <w:sz w:val="16"/>
-                <w:szCs w:val="16"/>
-                <w:lang w:val="en-US"/>
-              </w:rPr>
-              <w:t>orce_cbx_id</w:t>
-            </w:r>
+            <w:proofErr w:type="spellStart"/>
+            <w:r>
+              <w:rPr>
+                <w:b/>
+                <w:bCs/>
+                <w:sz w:val="16"/>
+                <w:szCs w:val="16"/>
+                <w:lang w:val="en-US"/>
+              </w:rPr>
+              <w:t>force_cbx_id</w:t>
+            </w:r>
+            <w:proofErr w:type="spellEnd"/>
           </w:p>
         </w:tc>
         <w:tc>
@@ -5925,109 +5857,39 @@
                 <w:szCs w:val="16"/>
                 <w:lang w:val="en-US"/>
               </w:rPr>
-              <w:t xml:space="preserve">Command to tell the analysis script to match </w:t>
-            </w:r>
-            <w:r>
-              <w:rPr>
-                <w:b/>
-                <w:bCs/>
-                <w:sz w:val="16"/>
-                <w:szCs w:val="16"/>
-                <w:lang w:val="en-US"/>
-              </w:rPr>
-              <w:t>to a specific contractor Cognibox id</w:t>
-            </w:r>
-          </w:p>
-        </w:tc>
-        <w:tc>
-          <w:tcPr>
-            <w:tcW w:w="8100" w:type="dxa"/>
-          </w:tcPr>
-          <w:p>
-            <w:pPr>
-              <w:rPr>
-                <w:b/>
-                <w:bCs/>
-                <w:sz w:val="16"/>
-                <w:szCs w:val="16"/>
-                <w:lang w:val="en-US"/>
-              </w:rPr>
-            </w:pPr>
-            <w:r>
-              <w:rPr>
-                <w:b/>
-                <w:bCs/>
-                <w:sz w:val="16"/>
-                <w:szCs w:val="16"/>
-                <w:lang w:val="en-US"/>
-              </w:rPr>
-              <w:t xml:space="preserve">Used </w:t>
-            </w:r>
-            <w:r>
-              <w:rPr>
-                <w:b/>
-                <w:bCs/>
-                <w:sz w:val="16"/>
-                <w:szCs w:val="16"/>
-                <w:lang w:val="en-US"/>
-              </w:rPr>
-              <w:t xml:space="preserve">by </w:t>
-            </w:r>
-            <w:r>
-              <w:rPr>
-                <w:b/>
-                <w:bCs/>
-                <w:sz w:val="16"/>
-                <w:szCs w:val="16"/>
-                <w:lang w:val="en-US"/>
-              </w:rPr>
-              <w:t xml:space="preserve">the </w:t>
-            </w:r>
-            <w:r>
-              <w:rPr>
-                <w:b/>
-                <w:bCs/>
-                <w:sz w:val="16"/>
-                <w:szCs w:val="16"/>
-                <w:lang w:val="en-US"/>
-              </w:rPr>
-              <w:t xml:space="preserve">analysis </w:t>
-            </w:r>
-            <w:r>
-              <w:rPr>
-                <w:b/>
-                <w:bCs/>
-                <w:sz w:val="16"/>
-                <w:szCs w:val="16"/>
-                <w:lang w:val="en-US"/>
-              </w:rPr>
-              <w:t xml:space="preserve">script </w:t>
-            </w:r>
-            <w:r>
-              <w:rPr>
-                <w:b/>
-                <w:bCs/>
-                <w:sz w:val="16"/>
-                <w:szCs w:val="16"/>
-                <w:lang w:val="en-US"/>
-              </w:rPr>
-              <w:t>to</w:t>
-            </w:r>
-            <w:r>
-              <w:rPr>
-                <w:b/>
-                <w:bCs/>
-                <w:sz w:val="16"/>
-                <w:szCs w:val="16"/>
-                <w:lang w:val="en-US"/>
-              </w:rPr>
-              <w:t xml:space="preserve"> force to match to a specific contractor</w:t>
-            </w:r>
-          </w:p>
-        </w:tc>
-        <w:tc>
-          <w:tcPr>
-            <w:tcW w:w="3870" w:type="dxa"/>
+              <w:t>Command to tell the analysis script to match to a specific contractor Cognibox id</w:t>
+            </w:r>
+          </w:p>
+        </w:tc>
+        <w:tc>
+          <w:tcPr>
+            <w:tcW w:w="9360" w:type="dxa"/>
+          </w:tcPr>
+          <w:p>
+            <w:pPr>
+              <w:rPr>
+                <w:b/>
+                <w:bCs/>
+                <w:sz w:val="16"/>
+                <w:szCs w:val="16"/>
+                <w:lang w:val="en-US"/>
+              </w:rPr>
+            </w:pPr>
+            <w:r>
+              <w:rPr>
+                <w:b/>
+                <w:bCs/>
+                <w:sz w:val="16"/>
+                <w:szCs w:val="16"/>
+                <w:lang w:val="en-US"/>
+              </w:rPr>
+              <w:t>Used by the analysis script to force to match to a specific contractor</w:t>
+            </w:r>
+          </w:p>
+        </w:tc>
+        <w:tc>
+          <w:tcPr>
+            <w:tcW w:w="2610" w:type="dxa"/>
           </w:tcPr>
           <w:p>
             <w:pPr>
@@ -6125,103 +5987,33 @@
                 <w:szCs w:val="16"/>
                 <w:lang w:val="en-US"/>
               </w:rPr>
-              <w:t xml:space="preserve">Indicate a contractor </w:t>
-            </w:r>
-            <w:r>
-              <w:rPr>
-                <w:b/>
-                <w:bCs/>
-                <w:sz w:val="16"/>
-                <w:szCs w:val="16"/>
-                <w:lang w:val="en-US"/>
-              </w:rPr>
-              <w:t>match is ambiguous (true)</w:t>
-            </w:r>
-          </w:p>
-        </w:tc>
-        <w:tc>
-          <w:tcPr>
-            <w:tcW w:w="8100" w:type="dxa"/>
-          </w:tcPr>
-          <w:p>
-            <w:pPr>
-              <w:rPr>
-                <w:b/>
-                <w:bCs/>
-                <w:sz w:val="16"/>
-                <w:szCs w:val="16"/>
-                <w:lang w:val="en-US"/>
-              </w:rPr>
-            </w:pPr>
-            <w:r>
-              <w:rPr>
-                <w:b/>
-                <w:bCs/>
-                <w:sz w:val="16"/>
-                <w:szCs w:val="16"/>
-                <w:lang w:val="en-US"/>
-              </w:rPr>
-              <w:t xml:space="preserve">Used </w:t>
-            </w:r>
-            <w:r>
-              <w:rPr>
-                <w:b/>
-                <w:bCs/>
-                <w:sz w:val="16"/>
-                <w:szCs w:val="16"/>
-                <w:lang w:val="en-US"/>
-              </w:rPr>
-              <w:t xml:space="preserve">during manual analysis/review </w:t>
-            </w:r>
-            <w:r>
-              <w:rPr>
-                <w:b/>
-                <w:bCs/>
-                <w:sz w:val="16"/>
-                <w:szCs w:val="16"/>
-                <w:lang w:val="en-US"/>
-              </w:rPr>
-              <w:t xml:space="preserve">to decide to create </w:t>
-            </w:r>
-            <w:r>
-              <w:rPr>
-                <w:b/>
-                <w:bCs/>
-                <w:sz w:val="16"/>
-                <w:szCs w:val="16"/>
-                <w:lang w:val="en-US"/>
-              </w:rPr>
-              <w:t>to tag a deal as “</w:t>
-            </w:r>
-            <w:r>
-              <w:rPr>
-                <w:b/>
-                <w:bCs/>
-                <w:sz w:val="16"/>
-                <w:szCs w:val="16"/>
-                <w:lang w:val="en-US"/>
-              </w:rPr>
-              <w:t>ambiguous</w:t>
-            </w:r>
-            <w:r>
-              <w:rPr>
-                <w:b/>
-                <w:bCs/>
-                <w:sz w:val="16"/>
-                <w:szCs w:val="16"/>
-                <w:lang w:val="en-US"/>
-              </w:rPr>
-              <w:t>”</w:t>
-            </w:r>
-            <w:r>
-              <w:rPr>
-                <w:b/>
-                <w:bCs/>
-                <w:sz w:val="16"/>
-                <w:szCs w:val="16"/>
-                <w:lang w:val="en-US"/>
-              </w:rPr>
-              <w:t xml:space="preserve"> </w:t>
+              <w:t>Indicate a contractor match is ambiguous (true)</w:t>
+            </w:r>
+          </w:p>
+        </w:tc>
+        <w:tc>
+          <w:tcPr>
+            <w:tcW w:w="9360" w:type="dxa"/>
+          </w:tcPr>
+          <w:p>
+            <w:pPr>
+              <w:rPr>
+                <w:b/>
+                <w:bCs/>
+                <w:sz w:val="16"/>
+                <w:szCs w:val="16"/>
+                <w:lang w:val="en-US"/>
+              </w:rPr>
+            </w:pPr>
+            <w:r>
+              <w:rPr>
+                <w:b/>
+                <w:bCs/>
+                <w:sz w:val="16"/>
+                <w:szCs w:val="16"/>
+                <w:lang w:val="en-US"/>
+              </w:rPr>
+              <w:t xml:space="preserve">Used during manual analysis/review to decide to create to tag a deal as “ambiguous” </w:t>
             </w:r>
             <w:r>
               <w:rPr>
@@ -6262,33 +6054,45 @@
                 <w:szCs w:val="16"/>
                 <w:lang w:val="en-US"/>
               </w:rPr>
-              <w:t xml:space="preserve">Indicate that the new contractor should not be part of the </w:t>
-            </w:r>
-            <w:r>
-              <w:rPr>
-                <w:b/>
-                <w:bCs/>
-                <w:sz w:val="16"/>
-                <w:szCs w:val="16"/>
-                <w:lang w:val="en-US"/>
-              </w:rPr>
-              <w:t>registration mass email</w:t>
-            </w:r>
-            <w:r>
-              <w:rPr>
-                <w:b/>
-                <w:bCs/>
-                <w:sz w:val="16"/>
-                <w:szCs w:val="16"/>
-                <w:lang w:val="en-US"/>
-              </w:rPr>
-              <w:t xml:space="preserve"> (hubspot)</w:t>
-            </w:r>
-          </w:p>
-        </w:tc>
-        <w:tc>
-          <w:tcPr>
-            <w:tcW w:w="3870" w:type="dxa"/>
+              <w:t>Indicate that the new contractor should not be part of the registration mass email</w:t>
+            </w:r>
+            <w:r>
+              <w:rPr>
+                <w:b/>
+                <w:bCs/>
+                <w:sz w:val="16"/>
+                <w:szCs w:val="16"/>
+                <w:lang w:val="en-US"/>
+              </w:rPr>
+              <w:t xml:space="preserve"> (</w:t>
+            </w:r>
+            <w:proofErr w:type="spellStart"/>
+            <w:r>
+              <w:rPr>
+                <w:b/>
+                <w:bCs/>
+                <w:sz w:val="16"/>
+                <w:szCs w:val="16"/>
+                <w:lang w:val="en-US"/>
+              </w:rPr>
+              <w:t>hubspot</w:t>
+            </w:r>
+            <w:proofErr w:type="spellEnd"/>
+            <w:r>
+              <w:rPr>
+                <w:b/>
+                <w:bCs/>
+                <w:sz w:val="16"/>
+                <w:szCs w:val="16"/>
+                <w:lang w:val="en-US"/>
+              </w:rPr>
+              <w:t>)</w:t>
+            </w:r>
+          </w:p>
+        </w:tc>
+        <w:tc>
+          <w:tcPr>
+            <w:tcW w:w="2610" w:type="dxa"/>
           </w:tcPr>
           <w:p>
             <w:pPr>
@@ -6360,47 +6164,29 @@
                 <w:szCs w:val="16"/>
                 <w:lang w:val="en-US"/>
               </w:rPr>
-              <w:t>M</w:t>
-            </w:r>
-            <w:r>
-              <w:rPr>
-                <w:b/>
-                <w:bCs/>
-                <w:sz w:val="16"/>
-                <w:szCs w:val="16"/>
-                <w:lang w:val="en-US"/>
-              </w:rPr>
-              <w:t>etadata</w:t>
-            </w:r>
-            <w:r>
-              <w:rPr>
-                <w:b/>
-                <w:bCs/>
-                <w:sz w:val="16"/>
-                <w:szCs w:val="16"/>
-                <w:lang w:val="en-US"/>
-              </w:rPr>
-              <w:t>[_cm</w:t>
-            </w:r>
-            <w:r>
-              <w:rPr>
-                <w:b/>
-                <w:bCs/>
-                <w:sz w:val="16"/>
-                <w:szCs w:val="16"/>
-                <w:lang w:val="en-US"/>
-              </w:rPr>
-              <w:t xml:space="preserve"> | _gm | _rm]</w:t>
-            </w:r>
-            <w:r>
-              <w:rPr>
-                <w:b/>
-                <w:bCs/>
-                <w:sz w:val="16"/>
-                <w:szCs w:val="16"/>
-                <w:lang w:val="en-US"/>
-              </w:rPr>
-              <w:t>_&lt;metadata_name&gt;</w:t>
+              <w:t>Metadata[_cm | _gm | _rm]_&lt;</w:t>
+            </w:r>
+            <w:proofErr w:type="spellStart"/>
+            <w:r>
+              <w:rPr>
+                <w:b/>
+                <w:bCs/>
+                <w:sz w:val="16"/>
+                <w:szCs w:val="16"/>
+                <w:lang w:val="en-US"/>
+              </w:rPr>
+              <w:t>metadata_name</w:t>
+            </w:r>
+            <w:proofErr w:type="spellEnd"/>
+            <w:r>
+              <w:rPr>
+                <w:b/>
+                <w:bCs/>
+                <w:sz w:val="16"/>
+                <w:szCs w:val="16"/>
+                <w:lang w:val="en-US"/>
+              </w:rPr>
+              <w:t>&gt;</w:t>
             </w:r>
           </w:p>
         </w:tc>
@@ -6426,23 +6212,13 @@
                 <w:szCs w:val="16"/>
                 <w:lang w:val="en-US"/>
               </w:rPr>
-              <w:t>A meta data</w:t>
-            </w:r>
-            <w:r>
-              <w:rPr>
-                <w:b/>
-                <w:bCs/>
-                <w:sz w:val="16"/>
-                <w:szCs w:val="16"/>
-                <w:lang w:val="en-US"/>
-              </w:rPr>
-              <w:t xml:space="preserve"> in a section</w:t>
-            </w:r>
-          </w:p>
-        </w:tc>
-        <w:tc>
-          <w:tcPr>
-            <w:tcW w:w="8100" w:type="dxa"/>
+              <w:t>A meta data in a section</w:t>
+            </w:r>
+          </w:p>
+        </w:tc>
+        <w:tc>
+          <w:tcPr>
+            <w:tcW w:w="9360" w:type="dxa"/>
           </w:tcPr>
           <w:p>
             <w:pPr>
@@ -6463,18 +6239,7 @@
                 <w:szCs w:val="16"/>
                 <w:lang w:val="en-US"/>
               </w:rPr>
-              <w:t>Not used at the moment</w:t>
-            </w:r>
-            <w:r>
-              <w:rPr>
-                <w:b/>
-                <w:bCs/>
-                <w:color w:val="FF0000"/>
-                <w:sz w:val="16"/>
-                <w:szCs w:val="16"/>
-                <w:lang w:val="en-US"/>
-              </w:rPr>
-              <w:t xml:space="preserve"> </w:t>
+              <w:t xml:space="preserve">Not used at the moment </w:t>
             </w:r>
             <w:r>
               <w:rPr>
@@ -6500,7 +6265,7 @@
         </w:tc>
         <w:tc>
           <w:tcPr>
-            <w:tcW w:w="3870" w:type="dxa"/>
+            <w:tcW w:w="2610" w:type="dxa"/>
           </w:tcPr>
           <w:p>
             <w:pPr>
@@ -6554,42 +6319,8 @@
           <w:bCs/>
           <w:lang w:val="en-US"/>
         </w:rPr>
-      </w:pPr>
-      <w:r>
-        <w:rPr>
-          <w:b/>
-          <w:bCs/>
-          <w:lang w:val="en-US"/>
-        </w:rPr>
-        <w:tab/>
-      </w:r>
-    </w:p>
-    <w:p>
-      <w:pPr>
-        <w:rPr>
-          <w:b/>
-          <w:bCs/>
-          <w:lang w:val="en-US"/>
-        </w:rPr>
-      </w:pPr>
-    </w:p>
-    <w:p>
-      <w:pPr>
-        <w:rPr>
-          <w:b/>
-          <w:bCs/>
-          <w:lang w:val="en-US"/>
-        </w:rPr>
-      </w:pPr>
-    </w:p>
-    <w:p>
-      <w:pPr>
-        <w:rPr>
-          <w:b/>
-          <w:bCs/>
-          <w:lang w:val="en-US"/>
-        </w:rPr>
         <w:sectPr>
+          <w:headerReference w:type="default" r:id="rId10"/>
           <w:pgSz w:w="20160" w:h="12240" w:orient="landscape" w:code="5"/>
           <w:pgMar w:top="720" w:right="720" w:bottom="720" w:left="720" w:header="720" w:footer="720" w:gutter="0"/>
           <w:cols w:space="720"/>
@@ -6658,7 +6389,35 @@
         <w:rPr>
           <w:lang w:val="en-US"/>
         </w:rPr>
-        <w:t>Use redash to generate the cognibox contractor DB dump</w:t>
+        <w:t xml:space="preserve">Use </w:t>
+      </w:r>
+      <w:proofErr w:type="spellStart"/>
+      <w:r>
+        <w:rPr>
+          <w:lang w:val="en-US"/>
+        </w:rPr>
+        <w:t>redash</w:t>
+      </w:r>
+      <w:proofErr w:type="spellEnd"/>
+      <w:r>
+        <w:rPr>
+          <w:lang w:val="en-US"/>
+        </w:rPr>
+        <w:t xml:space="preserve"> to generate the </w:t>
+      </w:r>
+      <w:proofErr w:type="spellStart"/>
+      <w:r>
+        <w:rPr>
+          <w:lang w:val="en-US"/>
+        </w:rPr>
+        <w:t>cognibox</w:t>
+      </w:r>
+      <w:proofErr w:type="spellEnd"/>
+      <w:r>
+        <w:rPr>
+          <w:lang w:val="en-US"/>
+        </w:rPr>
+        <w:t xml:space="preserve"> contractor DB dump</w:t>
       </w:r>
       <w:r>
         <w:rPr>
@@ -6748,7 +6507,21 @@
         <w:rPr>
           <w:lang w:val="en-US"/>
         </w:rPr>
-        <w:t>(Use a version to the filename &lt;hc&gt;v1.</w:t>
+        <w:t>(Use a version to the filename &lt;</w:t>
+      </w:r>
+      <w:proofErr w:type="spellStart"/>
+      <w:r>
+        <w:rPr>
+          <w:lang w:val="en-US"/>
+        </w:rPr>
+        <w:t>hc</w:t>
+      </w:r>
+      <w:proofErr w:type="spellEnd"/>
+      <w:r>
+        <w:rPr>
+          <w:lang w:val="en-US"/>
+        </w:rPr>
+        <w:t>&gt;v1.</w:t>
       </w:r>
       <w:r>
         <w:rPr>
@@ -6819,9 +6592,45 @@
           <w:bCs/>
           <w:lang w:val="en-US"/>
         </w:rPr>
-        <w:t>docker run --rm -it -v ${pwd}:/home/script/data $(docker build -t icm -q </w:t>
-      </w:r>
-      <w:hyperlink r:id="rId8" w:history="1">
+        <w:t>docker run --rm -it -v ${</w:t>
+      </w:r>
+      <w:proofErr w:type="spellStart"/>
+      <w:r>
+        <w:rPr>
+          <w:b/>
+          <w:bCs/>
+          <w:lang w:val="en-US"/>
+        </w:rPr>
+        <w:t>pwd</w:t>
+      </w:r>
+      <w:proofErr w:type="spellEnd"/>
+      <w:r>
+        <w:rPr>
+          <w:b/>
+          <w:bCs/>
+          <w:lang w:val="en-US"/>
+        </w:rPr>
+        <w:t xml:space="preserve">}:/home/script/data $(docker build -t </w:t>
+      </w:r>
+      <w:proofErr w:type="spellStart"/>
+      <w:r>
+        <w:rPr>
+          <w:b/>
+          <w:bCs/>
+          <w:lang w:val="en-US"/>
+        </w:rPr>
+        <w:t>icm</w:t>
+      </w:r>
+      <w:proofErr w:type="spellEnd"/>
+      <w:r>
+        <w:rPr>
+          <w:b/>
+          <w:bCs/>
+          <w:lang w:val="en-US"/>
+        </w:rPr>
+        <w:t xml:space="preserve"> -q </w:t>
+      </w:r>
+      <w:hyperlink r:id="rId11" w:history="1">
         <w:r>
           <w:rPr>
             <w:b/>
@@ -6861,15 +6670,51 @@
           <w:bCs/>
           <w:lang w:val="en-US"/>
         </w:rPr>
-        <w:t xml:space="preserve">day&gt;.csv &lt;hc&gt;v1.xlsx </w:t>
-      </w:r>
+        <w:t>day&gt;.csv &lt;</w:t>
+      </w:r>
+      <w:proofErr w:type="spellStart"/>
       <w:r>
         <w:rPr>
           <w:b/>
           <w:bCs/>
           <w:lang w:val="en-US"/>
         </w:rPr>
-        <w:t>&lt;hc&gt;v1.out.xlsx</w:t>
+        <w:t>hc</w:t>
+      </w:r>
+      <w:proofErr w:type="spellEnd"/>
+      <w:r>
+        <w:rPr>
+          <w:b/>
+          <w:bCs/>
+          <w:lang w:val="en-US"/>
+        </w:rPr>
+        <w:t xml:space="preserve">&gt;v1.xlsx </w:t>
+      </w:r>
+      <w:r>
+        <w:rPr>
+          <w:b/>
+          <w:bCs/>
+          <w:lang w:val="en-US"/>
+        </w:rPr>
+        <w:t>&lt;</w:t>
+      </w:r>
+      <w:proofErr w:type="spellStart"/>
+      <w:r>
+        <w:rPr>
+          <w:b/>
+          <w:bCs/>
+          <w:lang w:val="en-US"/>
+        </w:rPr>
+        <w:t>hc</w:t>
+      </w:r>
+      <w:proofErr w:type="spellEnd"/>
+      <w:r>
+        <w:rPr>
+          <w:b/>
+          <w:bCs/>
+          <w:lang w:val="en-US"/>
+        </w:rPr>
+        <w:t>&gt;v1.out.xlsx</w:t>
       </w:r>
     </w:p>
     <w:p>
@@ -6923,7 +6768,21 @@
         <w:rPr>
           <w:lang w:val="en-US"/>
         </w:rPr>
-        <w:t>&lt;hc&gt;v1</w:t>
+        <w:t>&lt;</w:t>
+      </w:r>
+      <w:proofErr w:type="spellStart"/>
+      <w:r>
+        <w:rPr>
+          <w:lang w:val="en-US"/>
+        </w:rPr>
+        <w:t>hc</w:t>
+      </w:r>
+      <w:proofErr w:type="spellEnd"/>
+      <w:r>
+        <w:rPr>
+          <w:lang w:val="en-US"/>
+        </w:rPr>
+        <w:t>&gt;v1</w:t>
       </w:r>
       <w:r>
         <w:rPr>
@@ -6983,7 +6842,28 @@
         <w:rPr>
           <w:lang w:val="en-US"/>
         </w:rPr>
-        <w:t>Check manually in Cognibox for matches for all “blank” Cognibox_id and generic_</w:t>
+        <w:t xml:space="preserve">Check manually in Cognibox for matches for all “blank” </w:t>
+      </w:r>
+      <w:proofErr w:type="spellStart"/>
+      <w:r>
+        <w:rPr>
+          <w:lang w:val="en-US"/>
+        </w:rPr>
+        <w:t>Cognibox_id</w:t>
+      </w:r>
+      <w:proofErr w:type="spellEnd"/>
+      <w:r>
+        <w:rPr>
+          <w:lang w:val="en-US"/>
+        </w:rPr>
+        <w:t xml:space="preserve"> and </w:t>
+      </w:r>
+      <w:proofErr w:type="spellStart"/>
+      <w:r>
+        <w:rPr>
+          <w:lang w:val="en-US"/>
+        </w:rPr>
+        <w:t>generic_</w:t>
       </w:r>
       <w:r>
         <w:rPr>
@@ -6991,6 +6871,7 @@
         </w:rPr>
         <w:t>domain</w:t>
       </w:r>
+      <w:proofErr w:type="spellEnd"/>
       <w:r>
         <w:rPr>
           <w:lang w:val="en-US"/>
@@ -7001,8 +6882,30 @@
         <w:rPr>
           <w:lang w:val="en-US"/>
         </w:rPr>
-        <w:t xml:space="preserve"> add the cbx_id to the column force_cbx_id</w:t>
-      </w:r>
+        <w:t xml:space="preserve"> add the </w:t>
+      </w:r>
+      <w:proofErr w:type="spellStart"/>
+      <w:r>
+        <w:rPr>
+          <w:lang w:val="en-US"/>
+        </w:rPr>
+        <w:t>cbx_id</w:t>
+      </w:r>
+      <w:proofErr w:type="spellEnd"/>
+      <w:r>
+        <w:rPr>
+          <w:lang w:val="en-US"/>
+        </w:rPr>
+        <w:t xml:space="preserve"> to the column </w:t>
+      </w:r>
+      <w:proofErr w:type="spellStart"/>
+      <w:r>
+        <w:rPr>
+          <w:lang w:val="en-US"/>
+        </w:rPr>
+        <w:t>force_cbx_id</w:t>
+      </w:r>
+      <w:proofErr w:type="spellEnd"/>
     </w:p>
     <w:p>
       <w:pPr>
@@ -7019,8 +6922,44 @@
         <w:rPr>
           <w:lang w:val="en-US"/>
         </w:rPr>
-        <w:t>Clear filters, sort smallest to largest address_ratio, and filter “out” all ambiguous, do_not_match, or force_cbx_id</w:t>
-      </w:r>
+        <w:t xml:space="preserve">Clear filters, sort smallest to largest </w:t>
+      </w:r>
+      <w:proofErr w:type="spellStart"/>
+      <w:r>
+        <w:rPr>
+          <w:lang w:val="en-US"/>
+        </w:rPr>
+        <w:t>address_ratio</w:t>
+      </w:r>
+      <w:proofErr w:type="spellEnd"/>
+      <w:r>
+        <w:rPr>
+          <w:lang w:val="en-US"/>
+        </w:rPr>
+        <w:t xml:space="preserve">, and filter “out” all ambiguous, </w:t>
+      </w:r>
+      <w:proofErr w:type="spellStart"/>
+      <w:r>
+        <w:rPr>
+          <w:lang w:val="en-US"/>
+        </w:rPr>
+        <w:t>do_not_match</w:t>
+      </w:r>
+      <w:proofErr w:type="spellEnd"/>
+      <w:r>
+        <w:rPr>
+          <w:lang w:val="en-US"/>
+        </w:rPr>
+        <w:t xml:space="preserve">, or </w:t>
+      </w:r>
+      <w:proofErr w:type="spellStart"/>
+      <w:r>
+        <w:rPr>
+          <w:lang w:val="en-US"/>
+        </w:rPr>
+        <w:t>force_cbx_id</w:t>
+      </w:r>
+      <w:proofErr w:type="spellEnd"/>
     </w:p>
     <w:p>
       <w:pPr>
@@ -7037,8 +6976,16 @@
         <w:rPr>
           <w:lang w:val="en-US"/>
         </w:rPr>
-        <w:t>Check if low quality match are valid and if not, put TRUE in do_not_match</w:t>
-      </w:r>
+        <w:t xml:space="preserve">Check if low quality match are valid and if not, put TRUE in </w:t>
+      </w:r>
+      <w:proofErr w:type="spellStart"/>
+      <w:r>
+        <w:rPr>
+          <w:lang w:val="en-US"/>
+        </w:rPr>
+        <w:t>do_not_match</w:t>
+      </w:r>
+      <w:proofErr w:type="spellEnd"/>
     </w:p>
     <w:p>
       <w:pPr>
@@ -7073,7 +7020,21 @@
         <w:rPr>
           <w:lang w:val="en-US"/>
         </w:rPr>
-        <w:t>If multiple match check the analysis what match is the best (and force the cbx_id, if necessary)</w:t>
+        <w:t xml:space="preserve">If multiple match check the analysis what match is the best (and force the </w:t>
+      </w:r>
+      <w:proofErr w:type="spellStart"/>
+      <w:r>
+        <w:rPr>
+          <w:lang w:val="en-US"/>
+        </w:rPr>
+        <w:t>cbx_id</w:t>
+      </w:r>
+      <w:proofErr w:type="spellEnd"/>
+      <w:r>
+        <w:rPr>
+          <w:lang w:val="en-US"/>
+        </w:rPr>
+        <w:t>, if necessary)</w:t>
       </w:r>
     </w:p>
     <w:p>
@@ -7093,6 +7054,7 @@
         </w:rPr>
         <w:t xml:space="preserve">Clear filters, sort smallest to largest </w:t>
       </w:r>
+      <w:proofErr w:type="spellStart"/>
       <w:r>
         <w:rPr>
           <w:lang w:val="en-US"/>
@@ -7103,8 +7065,37 @@
         <w:rPr>
           <w:lang w:val="en-US"/>
         </w:rPr>
-        <w:t>_ratio, and filter “out” all ambiguous, do_not_match, or force_cbx_id</w:t>
-      </w:r>
+        <w:t>_ratio</w:t>
+      </w:r>
+      <w:proofErr w:type="spellEnd"/>
+      <w:r>
+        <w:rPr>
+          <w:lang w:val="en-US"/>
+        </w:rPr>
+        <w:t xml:space="preserve">, and filter “out” all ambiguous, </w:t>
+      </w:r>
+      <w:proofErr w:type="spellStart"/>
+      <w:r>
+        <w:rPr>
+          <w:lang w:val="en-US"/>
+        </w:rPr>
+        <w:t>do_not_match</w:t>
+      </w:r>
+      <w:proofErr w:type="spellEnd"/>
+      <w:r>
+        <w:rPr>
+          <w:lang w:val="en-US"/>
+        </w:rPr>
+        <w:t xml:space="preserve">, or </w:t>
+      </w:r>
+      <w:proofErr w:type="spellStart"/>
+      <w:r>
+        <w:rPr>
+          <w:lang w:val="en-US"/>
+        </w:rPr>
+        <w:t>force_cbx_id</w:t>
+      </w:r>
+      <w:proofErr w:type="spellEnd"/>
     </w:p>
     <w:p>
       <w:pPr>
@@ -7121,8 +7112,16 @@
         <w:rPr>
           <w:lang w:val="en-US"/>
         </w:rPr>
-        <w:t>Check if low quality match are valid and if not, put TRUE in do_not_match</w:t>
-      </w:r>
+        <w:t xml:space="preserve">Check if low quality match are valid and if not, put TRUE in </w:t>
+      </w:r>
+      <w:proofErr w:type="spellStart"/>
+      <w:r>
+        <w:rPr>
+          <w:lang w:val="en-US"/>
+        </w:rPr>
+        <w:t>do_not_match</w:t>
+      </w:r>
+      <w:proofErr w:type="spellEnd"/>
     </w:p>
     <w:p>
       <w:pPr>
@@ -7157,7 +7156,21 @@
         <w:rPr>
           <w:lang w:val="en-US"/>
         </w:rPr>
-        <w:t>If multiple match check the analysis what match is the best (and force the cbx_id, if necessary)</w:t>
+        <w:t xml:space="preserve">If multiple match check the analysis what match is the best (and force the </w:t>
+      </w:r>
+      <w:proofErr w:type="spellStart"/>
+      <w:r>
+        <w:rPr>
+          <w:lang w:val="en-US"/>
+        </w:rPr>
+        <w:t>cbx_id</w:t>
+      </w:r>
+      <w:proofErr w:type="spellEnd"/>
+      <w:r>
+        <w:rPr>
+          <w:lang w:val="en-US"/>
+        </w:rPr>
+        <w:t>, if necessary)</w:t>
       </w:r>
     </w:p>
     <w:p>
@@ -7175,7 +7188,21 @@
         <w:rPr>
           <w:lang w:val="en-US"/>
         </w:rPr>
-        <w:t>Clear filters and filter match_count_with_relationship &gt; 1</w:t>
+        <w:t xml:space="preserve">Clear filters and filter </w:t>
+      </w:r>
+      <w:proofErr w:type="spellStart"/>
+      <w:r>
+        <w:rPr>
+          <w:lang w:val="en-US"/>
+        </w:rPr>
+        <w:t>match_count_with_relationship</w:t>
+      </w:r>
+      <w:proofErr w:type="spellEnd"/>
+      <w:r>
+        <w:rPr>
+          <w:lang w:val="en-US"/>
+        </w:rPr>
+        <w:t xml:space="preserve"> &gt; 1</w:t>
       </w:r>
     </w:p>
     <w:p>
@@ -7193,8 +7220,16 @@
         <w:rPr>
           <w:lang w:val="en-US"/>
         </w:rPr>
-        <w:t>Check if low quality match are valid and if not, put TRUE in do_not_match</w:t>
-      </w:r>
+        <w:t xml:space="preserve">Check if low quality match are valid and if not, put TRUE in </w:t>
+      </w:r>
+      <w:proofErr w:type="spellStart"/>
+      <w:r>
+        <w:rPr>
+          <w:lang w:val="en-US"/>
+        </w:rPr>
+        <w:t>do_not_match</w:t>
+      </w:r>
+      <w:proofErr w:type="spellEnd"/>
     </w:p>
     <w:p>
       <w:pPr>
@@ -7241,7 +7276,21 @@
         <w:rPr>
           <w:lang w:val="en-US"/>
         </w:rPr>
-        <w:t>(and force the cbx_id, if necessary)</w:t>
+        <w:t xml:space="preserve">(and force the </w:t>
+      </w:r>
+      <w:proofErr w:type="spellStart"/>
+      <w:r>
+        <w:rPr>
+          <w:lang w:val="en-US"/>
+        </w:rPr>
+        <w:t>cbx_id</w:t>
+      </w:r>
+      <w:proofErr w:type="spellEnd"/>
+      <w:r>
+        <w:rPr>
+          <w:lang w:val="en-US"/>
+        </w:rPr>
+        <w:t>, if necessary)</w:t>
       </w:r>
     </w:p>
     <w:p>
@@ -7319,8 +7368,30 @@
         <w:rPr>
           <w:lang w:val="en-US"/>
         </w:rPr>
-        <w:t>filter all already is_in_relationship and Is_qualified</w:t>
-      </w:r>
+        <w:t xml:space="preserve">filter all already </w:t>
+      </w:r>
+      <w:proofErr w:type="spellStart"/>
+      <w:r>
+        <w:rPr>
+          <w:lang w:val="en-US"/>
+        </w:rPr>
+        <w:t>is_in_relationship</w:t>
+      </w:r>
+      <w:proofErr w:type="spellEnd"/>
+      <w:r>
+        <w:rPr>
+          <w:lang w:val="en-US"/>
+        </w:rPr>
+        <w:t xml:space="preserve"> and </w:t>
+      </w:r>
+      <w:proofErr w:type="spellStart"/>
+      <w:r>
+        <w:rPr>
+          <w:lang w:val="en-US"/>
+        </w:rPr>
+        <w:t>Is_qualified</w:t>
+      </w:r>
+      <w:proofErr w:type="spellEnd"/>
     </w:p>
     <w:p>
       <w:pPr>
@@ -7446,6 +7517,7 @@
         </w:rPr>
         <w:t xml:space="preserve">If </w:t>
       </w:r>
+      <w:proofErr w:type="spellStart"/>
       <w:r>
         <w:rPr>
           <w:lang w:val="en-US"/>
@@ -7456,14 +7528,23 @@
         <w:rPr>
           <w:lang w:val="en-US"/>
         </w:rPr>
-        <w:t xml:space="preserve">h, </w:t>
-      </w:r>
+        <w:t>h</w:t>
+      </w:r>
+      <w:proofErr w:type="spellEnd"/>
+      <w:r>
+        <w:rPr>
+          <w:lang w:val="en-US"/>
+        </w:rPr>
+        <w:t xml:space="preserve">, </w:t>
+      </w:r>
+      <w:proofErr w:type="spellStart"/>
       <w:r>
         <w:rPr>
           <w:lang w:val="en-US"/>
         </w:rPr>
         <w:t>force_cbx_id</w:t>
       </w:r>
+      <w:proofErr w:type="spellEnd"/>
       <w:r>
         <w:rPr>
           <w:lang w:val="en-US"/>
@@ -7540,8 +7621,16 @@
         <w:rPr>
           <w:lang w:val="en-US"/>
         </w:rPr>
-        <w:t>&lt;hc</w:t>
-      </w:r>
+        <w:t>&lt;</w:t>
+      </w:r>
+      <w:proofErr w:type="spellStart"/>
+      <w:r>
+        <w:rPr>
+          <w:lang w:val="en-US"/>
+        </w:rPr>
+        <w:t>hc</w:t>
+      </w:r>
+      <w:proofErr w:type="spellEnd"/>
       <w:r>
         <w:rPr>
           <w:lang w:val="en-US"/>
@@ -7590,6 +7679,7 @@
         </w:rPr>
         <w:t xml:space="preserve">the 3 columns (data) </w:t>
       </w:r>
+      <w:proofErr w:type="spellStart"/>
       <w:r>
         <w:rPr>
           <w:lang w:val="en-US"/>
@@ -7600,14 +7690,23 @@
         <w:rPr>
           <w:lang w:val="en-US"/>
         </w:rPr>
-        <w:t xml:space="preserve">h, </w:t>
-      </w:r>
+        <w:t>h</w:t>
+      </w:r>
+      <w:proofErr w:type="spellEnd"/>
+      <w:r>
+        <w:rPr>
+          <w:lang w:val="en-US"/>
+        </w:rPr>
+        <w:t xml:space="preserve">, </w:t>
+      </w:r>
+      <w:proofErr w:type="spellStart"/>
       <w:r>
         <w:rPr>
           <w:lang w:val="en-US"/>
         </w:rPr>
         <w:t>force_cbx_id</w:t>
       </w:r>
+      <w:proofErr w:type="spellEnd"/>
       <w:r>
         <w:rPr>
           <w:lang w:val="en-US"/>
@@ -7688,9 +7787,45 @@
           <w:bCs/>
           <w:lang w:val="en-US"/>
         </w:rPr>
-        <w:t>docker run --rm -it -v ${pwd}:/home/script/data $(docker build -t icm -q </w:t>
-      </w:r>
-      <w:hyperlink r:id="rId9" w:history="1">
+        <w:t>docker run --rm -it -v ${</w:t>
+      </w:r>
+      <w:proofErr w:type="spellStart"/>
+      <w:r>
+        <w:rPr>
+          <w:b/>
+          <w:bCs/>
+          <w:lang w:val="en-US"/>
+        </w:rPr>
+        <w:t>pwd</w:t>
+      </w:r>
+      <w:proofErr w:type="spellEnd"/>
+      <w:r>
+        <w:rPr>
+          <w:b/>
+          <w:bCs/>
+          <w:lang w:val="en-US"/>
+        </w:rPr>
+        <w:t xml:space="preserve">}:/home/script/data $(docker build -t </w:t>
+      </w:r>
+      <w:proofErr w:type="spellStart"/>
+      <w:r>
+        <w:rPr>
+          <w:b/>
+          <w:bCs/>
+          <w:lang w:val="en-US"/>
+        </w:rPr>
+        <w:t>icm</w:t>
+      </w:r>
+      <w:proofErr w:type="spellEnd"/>
+      <w:r>
+        <w:rPr>
+          <w:b/>
+          <w:bCs/>
+          <w:lang w:val="en-US"/>
+        </w:rPr>
+        <w:t xml:space="preserve"> -q </w:t>
+      </w:r>
+      <w:hyperlink r:id="rId12" w:history="1">
         <w:r>
           <w:rPr>
             <w:b/>
@@ -7738,23 +7873,59 @@
           <w:bCs/>
           <w:lang w:val="en-US"/>
         </w:rPr>
-        <w:t>&gt;.csv &lt;hc&gt;v</w:t>
-      </w:r>
+        <w:t>&gt;.csv &lt;</w:t>
+      </w:r>
+      <w:proofErr w:type="spellStart"/>
       <w:r>
         <w:rPr>
           <w:b/>
           <w:bCs/>
           <w:lang w:val="en-US"/>
         </w:rPr>
-        <w:t>2</w:t>
-      </w:r>
+        <w:t>hc</w:t>
+      </w:r>
+      <w:proofErr w:type="spellEnd"/>
       <w:r>
         <w:rPr>
           <w:b/>
           <w:bCs/>
           <w:lang w:val="en-US"/>
         </w:rPr>
-        <w:t>.xlsx &lt;hc&gt;v</w:t>
+        <w:t>&gt;v</w:t>
+      </w:r>
+      <w:r>
+        <w:rPr>
+          <w:b/>
+          <w:bCs/>
+          <w:lang w:val="en-US"/>
+        </w:rPr>
+        <w:t>2</w:t>
+      </w:r>
+      <w:r>
+        <w:rPr>
+          <w:b/>
+          <w:bCs/>
+          <w:lang w:val="en-US"/>
+        </w:rPr>
+        <w:t>.xlsx &lt;</w:t>
+      </w:r>
+      <w:proofErr w:type="spellStart"/>
+      <w:r>
+        <w:rPr>
+          <w:b/>
+          <w:bCs/>
+          <w:lang w:val="en-US"/>
+        </w:rPr>
+        <w:t>hc</w:t>
+      </w:r>
+      <w:proofErr w:type="spellEnd"/>
+      <w:r>
+        <w:rPr>
+          <w:b/>
+          <w:bCs/>
+          <w:lang w:val="en-US"/>
+        </w:rPr>
+        <w:t>&gt;v</w:t>
       </w:r>
       <w:r>
         <w:rPr>
@@ -7788,6 +7959,83 @@
     </w:sectPr>
   </w:body>
 </w:document>
+</file>
+
+<file path=word/endnotes.xml><?xml version="1.0" encoding="utf-8"?>
+<w:endnotes xmlns:wpc="http://schemas.microsoft.com/office/word/2010/wordprocessingCanvas" xmlns:cx="http://schemas.microsoft.com/office/drawing/2014/chartex" xmlns:cx1="http://schemas.microsoft.com/office/drawing/2015/9/8/chartex" xmlns:cx2="http://schemas.microsoft.com/office/drawing/2015/10/21/chartex" xmlns:cx3="http://schemas.microsoft.com/office/drawing/2016/5/9/chartex" xmlns:cx4="http://schemas.microsoft.com/office/drawing/2016/5/10/chartex" xmlns:cx5="http://schemas.microsoft.com/office/drawing/2016/5/11/chartex" xmlns:cx6="http://schemas.microsoft.com/office/drawing/2016/5/12/chartex" xmlns:cx7="http://schemas.microsoft.com/office/drawing/2016/5/13/chartex" xmlns:cx8="http://schemas.microsoft.com/office/drawing/2016/5/14/chartex" xmlns:mc="http://schemas.openxmlformats.org/markup-compatibility/2006" xmlns:aink="http://schemas.microsoft.com/office/drawing/2016/ink" xmlns:am3d="http://schemas.microsoft.com/office/drawing/2017/model3d" xmlns:o="urn:schemas-microsoft-com:office:office" xmlns:r="http://schemas.openxmlformats.org/officeDocument/2006/relationships" xmlns:m="http://schemas.openxmlformats.org/officeDocument/2006/math" xmlns:v="urn:schemas-microsoft-com:vml" xmlns:wp14="http://schemas.microsoft.com/office/word/2010/wordprocessingDrawing" xmlns:wp="http://schemas.openxmlformats.org/drawingml/2006/wordprocessingDrawing" xmlns:w10="urn:schemas-microsoft-com:office:word" xmlns:w="http://schemas.openxmlformats.org/wordprocessingml/2006/main" xmlns:w14="http://schemas.microsoft.com/office/word/2010/wordml" xmlns:w15="http://schemas.microsoft.com/office/word/2012/wordml" xmlns:w16cex="http://schemas.microsoft.com/office/word/2018/wordml/cex" xmlns:w16cid="http://schemas.microsoft.com/office/word/2016/wordml/cid" xmlns:w16="http://schemas.microsoft.com/office/word/2018/wordml" xmlns:w16sdtdh="http://schemas.microsoft.com/office/word/2020/wordml/sdtdatahash" xmlns:w16se="http://schemas.microsoft.com/office/word/2015/wordml/symex" xmlns:wpg="http://schemas.microsoft.com/office/word/2010/wordprocessingGroup" xmlns:wpi="http://schemas.microsoft.com/office/word/2010/wordprocessingInk" xmlns:wne="http://schemas.microsoft.com/office/word/2006/wordml" xmlns:wps="http://schemas.microsoft.com/office/word/2010/wordprocessingShape" mc:Ignorable="w14 w15 w16se w16cid w16 w16cex w16sdtdh wp14">
+  <w:endnote w:type="separator" w:id="-1">
+    <w:p>
+      <w:pPr>
+        <w:spacing w:after="0" w:line="240" w:lineRule="auto"/>
+      </w:pPr>
+      <w:r>
+        <w:separator/>
+      </w:r>
+    </w:p>
+  </w:endnote>
+  <w:endnote w:type="continuationSeparator" w:id="0">
+    <w:p>
+      <w:pPr>
+        <w:spacing w:after="0" w:line="240" w:lineRule="auto"/>
+      </w:pPr>
+      <w:r>
+        <w:continuationSeparator/>
+      </w:r>
+    </w:p>
+  </w:endnote>
+</w:endnotes>
+</file>
+
+<file path=word/footnotes.xml><?xml version="1.0" encoding="utf-8"?>
+<w:footnotes xmlns:wpc="http://schemas.microsoft.com/office/word/2010/wordprocessingCanvas" xmlns:cx="http://schemas.microsoft.com/office/drawing/2014/chartex" xmlns:cx1="http://schemas.microsoft.com/office/drawing/2015/9/8/chartex" xmlns:cx2="http://schemas.microsoft.com/office/drawing/2015/10/21/chartex" xmlns:cx3="http://schemas.microsoft.com/office/drawing/2016/5/9/chartex" xmlns:cx4="http://schemas.microsoft.com/office/drawing/2016/5/10/chartex" xmlns:cx5="http://schemas.microsoft.com/office/drawing/2016/5/11/chartex" xmlns:cx6="http://schemas.microsoft.com/office/drawing/2016/5/12/chartex" xmlns:cx7="http://schemas.microsoft.com/office/drawing/2016/5/13/chartex" xmlns:cx8="http://schemas.microsoft.com/office/drawing/2016/5/14/chartex" xmlns:mc="http://schemas.openxmlformats.org/markup-compatibility/2006" xmlns:aink="http://schemas.microsoft.com/office/drawing/2016/ink" xmlns:am3d="http://schemas.microsoft.com/office/drawing/2017/model3d" xmlns:o="urn:schemas-microsoft-com:office:office" xmlns:r="http://schemas.openxmlformats.org/officeDocument/2006/relationships" xmlns:m="http://schemas.openxmlformats.org/officeDocument/2006/math" xmlns:v="urn:schemas-microsoft-com:vml" xmlns:wp14="http://schemas.microsoft.com/office/word/2010/wordprocessingDrawing" xmlns:wp="http://schemas.openxmlformats.org/drawingml/2006/wordprocessingDrawing" xmlns:w10="urn:schemas-microsoft-com:office:word" xmlns:w="http://schemas.openxmlformats.org/wordprocessingml/2006/main" xmlns:w14="http://schemas.microsoft.com/office/word/2010/wordml" xmlns:w15="http://schemas.microsoft.com/office/word/2012/wordml" xmlns:w16cex="http://schemas.microsoft.com/office/word/2018/wordml/cex" xmlns:w16cid="http://schemas.microsoft.com/office/word/2016/wordml/cid" xmlns:w16="http://schemas.microsoft.com/office/word/2018/wordml" xmlns:w16sdtdh="http://schemas.microsoft.com/office/word/2020/wordml/sdtdatahash" xmlns:w16se="http://schemas.microsoft.com/office/word/2015/wordml/symex" xmlns:wpg="http://schemas.microsoft.com/office/word/2010/wordprocessingGroup" xmlns:wpi="http://schemas.microsoft.com/office/word/2010/wordprocessingInk" xmlns:wne="http://schemas.microsoft.com/office/word/2006/wordml" xmlns:wps="http://schemas.microsoft.com/office/word/2010/wordprocessingShape" mc:Ignorable="w14 w15 w16se w16cid w16 w16cex w16sdtdh wp14">
+  <w:footnote w:type="separator" w:id="-1">
+    <w:p>
+      <w:pPr>
+        <w:spacing w:after="0" w:line="240" w:lineRule="auto"/>
+      </w:pPr>
+      <w:r>
+        <w:separator/>
+      </w:r>
+    </w:p>
+  </w:footnote>
+  <w:footnote w:type="continuationSeparator" w:id="0">
+    <w:p>
+      <w:pPr>
+        <w:spacing w:after="0" w:line="240" w:lineRule="auto"/>
+      </w:pPr>
+      <w:r>
+        <w:continuationSeparator/>
+      </w:r>
+    </w:p>
+  </w:footnote>
+</w:footnotes>
+</file>
+
+<file path=word/header1.xml><?xml version="1.0" encoding="utf-8"?>
+<w:hdr xmlns:wpc="http://schemas.microsoft.com/office/word/2010/wordprocessingCanvas" xmlns:cx="http://schemas.microsoft.com/office/drawing/2014/chartex" xmlns:cx1="http://schemas.microsoft.com/office/drawing/2015/9/8/chartex" xmlns:cx2="http://schemas.microsoft.com/office/drawing/2015/10/21/chartex" xmlns:cx3="http://schemas.microsoft.com/office/drawing/2016/5/9/chartex" xmlns:cx4="http://schemas.microsoft.com/office/drawing/2016/5/10/chartex" xmlns:cx5="http://schemas.microsoft.com/office/drawing/2016/5/11/chartex" xmlns:cx6="http://schemas.microsoft.com/office/drawing/2016/5/12/chartex" xmlns:cx7="http://schemas.microsoft.com/office/drawing/2016/5/13/chartex" xmlns:cx8="http://schemas.microsoft.com/office/drawing/2016/5/14/chartex" xmlns:mc="http://schemas.openxmlformats.org/markup-compatibility/2006" xmlns:aink="http://schemas.microsoft.com/office/drawing/2016/ink" xmlns:am3d="http://schemas.microsoft.com/office/drawing/2017/model3d" xmlns:o="urn:schemas-microsoft-com:office:office" xmlns:r="http://schemas.openxmlformats.org/officeDocument/2006/relationships" xmlns:m="http://schemas.openxmlformats.org/officeDocument/2006/math" xmlns:v="urn:schemas-microsoft-com:vml" xmlns:wp14="http://schemas.microsoft.com/office/word/2010/wordprocessingDrawing" xmlns:wp="http://schemas.openxmlformats.org/drawingml/2006/wordprocessingDrawing" xmlns:w10="urn:schemas-microsoft-com:office:word" xmlns:w="http://schemas.openxmlformats.org/wordprocessingml/2006/main" xmlns:w14="http://schemas.microsoft.com/office/word/2010/wordml" xmlns:w15="http://schemas.microsoft.com/office/word/2012/wordml" xmlns:w16cex="http://schemas.microsoft.com/office/word/2018/wordml/cex" xmlns:w16cid="http://schemas.microsoft.com/office/word/2016/wordml/cid" xmlns:w16="http://schemas.microsoft.com/office/word/2018/wordml" xmlns:w16sdtdh="http://schemas.microsoft.com/office/word/2020/wordml/sdtdatahash" xmlns:w16se="http://schemas.microsoft.com/office/word/2015/wordml/symex" xmlns:wpg="http://schemas.microsoft.com/office/word/2010/wordprocessingGroup" xmlns:wpi="http://schemas.microsoft.com/office/word/2010/wordprocessingInk" xmlns:wne="http://schemas.microsoft.com/office/word/2006/wordml" xmlns:wps="http://schemas.microsoft.com/office/word/2010/wordprocessingShape" mc:Ignorable="w14 w15 w16se w16cid w16 w16cex w16sdtdh wp14">
+  <w:p>
+    <w:pPr>
+      <w:pStyle w:val="Heading1"/>
+      <w:rPr>
+        <w:lang w:val="en-US"/>
+      </w:rPr>
+    </w:pPr>
+    <w:r>
+      <w:rPr>
+        <w:lang w:val="en-US"/>
+      </w:rPr>
+      <w:t>Hire client File – Hiring client fields</w:t>
+    </w:r>
+  </w:p>
+  <w:p>
+    <w:pPr>
+      <w:pStyle w:val="Header"/>
+      <w:rPr>
+        <w:lang w:val="en-US"/>
+      </w:rPr>
+    </w:pPr>
+  </w:p>
+</w:hdr>
 </file>
 
 <file path=word/numbering.xml><?xml version="1.0" encoding="utf-8"?>
@@ -8225,19 +8473,19 @@
       </w:pPr>
     </w:lvl>
   </w:abstractNum>
-  <w:num w:numId="1">
+  <w:num w:numId="1" w16cid:durableId="2110391765">
     <w:abstractNumId w:val="1"/>
   </w:num>
-  <w:num w:numId="2">
+  <w:num w:numId="2" w16cid:durableId="142429664">
     <w:abstractNumId w:val="3"/>
   </w:num>
-  <w:num w:numId="3">
+  <w:num w:numId="3" w16cid:durableId="1587030525">
     <w:abstractNumId w:val="4"/>
   </w:num>
-  <w:num w:numId="4">
+  <w:num w:numId="4" w16cid:durableId="1078672316">
     <w:abstractNumId w:val="0"/>
   </w:num>
-  <w:num w:numId="5">
+  <w:num w:numId="5" w16cid:durableId="1968119414">
     <w:abstractNumId w:val="2"/>
   </w:num>
 </w:numbering>
@@ -8745,6 +8993,50 @@
       </w:tblBorders>
     </w:tblPr>
   </w:style>
+  <w:style w:type="paragraph" w:styleId="Header">
+    <w:name w:val="header"/>
+    <w:basedOn w:val="Normal"/>
+    <w:link w:val="HeaderChar"/>
+    <w:uiPriority w:val="99"/>
+    <w:unhideWhenUsed/>
+    <w:rsid w:val="008C1669"/>
+    <w:pPr>
+      <w:tabs>
+        <w:tab w:val="center" w:pos="4320"/>
+        <w:tab w:val="right" w:pos="8640"/>
+      </w:tabs>
+      <w:spacing w:after="0" w:line="240" w:lineRule="auto"/>
+    </w:pPr>
+  </w:style>
+  <w:style w:type="character" w:customStyle="1" w:styleId="HeaderChar">
+    <w:name w:val="Header Char"/>
+    <w:basedOn w:val="DefaultParagraphFont"/>
+    <w:link w:val="Header"/>
+    <w:uiPriority w:val="99"/>
+    <w:rsid w:val="008C1669"/>
+  </w:style>
+  <w:style w:type="paragraph" w:styleId="Footer">
+    <w:name w:val="footer"/>
+    <w:basedOn w:val="Normal"/>
+    <w:link w:val="FooterChar"/>
+    <w:uiPriority w:val="99"/>
+    <w:unhideWhenUsed/>
+    <w:rsid w:val="008C1669"/>
+    <w:pPr>
+      <w:tabs>
+        <w:tab w:val="center" w:pos="4320"/>
+        <w:tab w:val="right" w:pos="8640"/>
+      </w:tabs>
+      <w:spacing w:after="0" w:line="240" w:lineRule="auto"/>
+    </w:pPr>
+  </w:style>
+  <w:style w:type="character" w:customStyle="1" w:styleId="FooterChar">
+    <w:name w:val="Footer Char"/>
+    <w:basedOn w:val="DefaultParagraphFont"/>
+    <w:link w:val="Footer"/>
+    <w:uiPriority w:val="99"/>
+    <w:rsid w:val="008C1669"/>
+  </w:style>
 </w:styles>
 </file>
 
@@ -9044,9 +9336,12 @@
 </file>
 
 <file path=customXml/item1.xml><?xml version="1.0" encoding="utf-8"?>
-<p:properties xmlns:p="http://schemas.microsoft.com/office/2006/metadata/properties" xmlns:xsi="http://www.w3.org/2001/XMLSchema-instance" xmlns:pc="http://schemas.microsoft.com/office/infopath/2007/PartnerControls">
-  <documentManagement/>
-</p:properties>
+<?mso-contentType ?>
+<FormTemplates xmlns="http://schemas.microsoft.com/sharepoint/v3/contenttype/forms">
+  <Display>DocumentLibraryForm</Display>
+  <Edit>DocumentLibraryForm</Edit>
+  <New>DocumentLibraryForm</New>
+</FormTemplates>
 </file>
 
 <file path=customXml/item2.xml><?xml version="1.0" encoding="utf-8"?>
@@ -9273,19 +9568,15 @@
 </file>
 
 <file path=customXml/item3.xml><?xml version="1.0" encoding="utf-8"?>
-<?mso-contentType ?>
-<FormTemplates xmlns="http://schemas.microsoft.com/sharepoint/v3/contenttype/forms">
-  <Display>DocumentLibraryForm</Display>
-  <Edit>DocumentLibraryForm</Edit>
-  <New>DocumentLibraryForm</New>
-</FormTemplates>
+<p:properties xmlns:p="http://schemas.microsoft.com/office/2006/metadata/properties" xmlns:xsi="http://www.w3.org/2001/XMLSchema-instance" xmlns:pc="http://schemas.microsoft.com/office/infopath/2007/PartnerControls">
+  <documentManagement/>
+</p:properties>
 </file>
 
 <file path=customXml/itemProps1.xml><?xml version="1.0" encoding="utf-8"?>
-<ds:datastoreItem xmlns:ds="http://schemas.openxmlformats.org/officeDocument/2006/customXml" ds:itemID="{13C0E2D0-DFFB-4B25-A4C2-2D7A59205525}">
+<ds:datastoreItem xmlns:ds="http://schemas.openxmlformats.org/officeDocument/2006/customXml" ds:itemID="{D4D9480D-370D-4C98-83C6-B943B6DCCD49}">
   <ds:schemaRefs>
-    <ds:schemaRef ds:uri="http://schemas.microsoft.com/office/2006/metadata/properties"/>
-    <ds:schemaRef ds:uri="http://schemas.microsoft.com/office/infopath/2007/PartnerControls"/>
+    <ds:schemaRef ds:uri="http://schemas.microsoft.com/sharepoint/v3/contenttype/forms"/>
   </ds:schemaRefs>
 </ds:datastoreItem>
 </file>
@@ -9310,9 +9601,10 @@
 </file>
 
 <file path=customXml/itemProps3.xml><?xml version="1.0" encoding="utf-8"?>
-<ds:datastoreItem xmlns:ds="http://schemas.openxmlformats.org/officeDocument/2006/customXml" ds:itemID="{D4D9480D-370D-4C98-83C6-B943B6DCCD49}">
+<ds:datastoreItem xmlns:ds="http://schemas.openxmlformats.org/officeDocument/2006/customXml" ds:itemID="{13C0E2D0-DFFB-4B25-A4C2-2D7A59205525}">
   <ds:schemaRefs>
-    <ds:schemaRef ds:uri="http://schemas.microsoft.com/sharepoint/v3/contenttype/forms"/>
+    <ds:schemaRef ds:uri="http://schemas.microsoft.com/office/2006/metadata/properties"/>
+    <ds:schemaRef ds:uri="http://schemas.microsoft.com/office/infopath/2007/PartnerControls"/>
   </ds:schemaRefs>
 </ds:datastoreItem>
 </file>
</xml_diff>

<commit_message>
Removed the copy of the contact_phone in the phone column (it is done by the script automatically) and added info in the procedure about the pricing_group redash
</commit_message>
<xml_diff>
--- a/ProcedureToProcessList.docx
+++ b/ProcedureToProcessList.docx
@@ -1,6 +1,6 @@
 
 <file path=word/document.xml><?xml version="1.0" encoding="utf-8"?>
-<w:document xmlns:wpc="http://schemas.microsoft.com/office/word/2010/wordprocessingCanvas" xmlns:cx="http://schemas.microsoft.com/office/drawing/2014/chartex" xmlns:cx1="http://schemas.microsoft.com/office/drawing/2015/9/8/chartex" xmlns:cx2="http://schemas.microsoft.com/office/drawing/2015/10/21/chartex" xmlns:cx3="http://schemas.microsoft.com/office/drawing/2016/5/9/chartex" xmlns:cx4="http://schemas.microsoft.com/office/drawing/2016/5/10/chartex" xmlns:cx5="http://schemas.microsoft.com/office/drawing/2016/5/11/chartex" xmlns:cx6="http://schemas.microsoft.com/office/drawing/2016/5/12/chartex" xmlns:cx7="http://schemas.microsoft.com/office/drawing/2016/5/13/chartex" xmlns:cx8="http://schemas.microsoft.com/office/drawing/2016/5/14/chartex" xmlns:mc="http://schemas.openxmlformats.org/markup-compatibility/2006" xmlns:aink="http://schemas.microsoft.com/office/drawing/2016/ink" xmlns:am3d="http://schemas.microsoft.com/office/drawing/2017/model3d" xmlns:o="urn:schemas-microsoft-com:office:office" xmlns:r="http://schemas.openxmlformats.org/officeDocument/2006/relationships" xmlns:m="http://schemas.openxmlformats.org/officeDocument/2006/math" xmlns:v="urn:schemas-microsoft-com:vml" xmlns:wp14="http://schemas.microsoft.com/office/word/2010/wordprocessingDrawing" xmlns:wp="http://schemas.openxmlformats.org/drawingml/2006/wordprocessingDrawing" xmlns:w10="urn:schemas-microsoft-com:office:word" xmlns:w="http://schemas.openxmlformats.org/wordprocessingml/2006/main" xmlns:w14="http://schemas.microsoft.com/office/word/2010/wordml" xmlns:w15="http://schemas.microsoft.com/office/word/2012/wordml" xmlns:w16cex="http://schemas.microsoft.com/office/word/2018/wordml/cex" xmlns:w16cid="http://schemas.microsoft.com/office/word/2016/wordml/cid" xmlns:w16="http://schemas.microsoft.com/office/word/2018/wordml" xmlns:w16sdtdh="http://schemas.microsoft.com/office/word/2020/wordml/sdtdatahash" xmlns:w16se="http://schemas.microsoft.com/office/word/2015/wordml/symex" xmlns:wpg="http://schemas.microsoft.com/office/word/2010/wordprocessingGroup" xmlns:wpi="http://schemas.microsoft.com/office/word/2010/wordprocessingInk" xmlns:wne="http://schemas.microsoft.com/office/word/2006/wordml" xmlns:wps="http://schemas.microsoft.com/office/word/2010/wordprocessingShape" mc:Ignorable="w14 w15 w16se w16cid w16 w16cex w16sdtdh wp14">
+<w:document xmlns:wpc="http://schemas.microsoft.com/office/word/2010/wordprocessingCanvas" xmlns:cx="http://schemas.microsoft.com/office/drawing/2014/chartex" xmlns:cx1="http://schemas.microsoft.com/office/drawing/2015/9/8/chartex" xmlns:cx2="http://schemas.microsoft.com/office/drawing/2015/10/21/chartex" xmlns:cx3="http://schemas.microsoft.com/office/drawing/2016/5/9/chartex" xmlns:cx4="http://schemas.microsoft.com/office/drawing/2016/5/10/chartex" xmlns:cx5="http://schemas.microsoft.com/office/drawing/2016/5/11/chartex" xmlns:cx6="http://schemas.microsoft.com/office/drawing/2016/5/12/chartex" xmlns:cx7="http://schemas.microsoft.com/office/drawing/2016/5/13/chartex" xmlns:cx8="http://schemas.microsoft.com/office/drawing/2016/5/14/chartex" xmlns:mc="http://schemas.openxmlformats.org/markup-compatibility/2006" xmlns:aink="http://schemas.microsoft.com/office/drawing/2016/ink" xmlns:am3d="http://schemas.microsoft.com/office/drawing/2017/model3d" xmlns:o="urn:schemas-microsoft-com:office:office" xmlns:oel="http://schemas.microsoft.com/office/2019/extlst" xmlns:r="http://schemas.openxmlformats.org/officeDocument/2006/relationships" xmlns:m="http://schemas.openxmlformats.org/officeDocument/2006/math" xmlns:v="urn:schemas-microsoft-com:vml" xmlns:wp14="http://schemas.microsoft.com/office/word/2010/wordprocessingDrawing" xmlns:wp="http://schemas.openxmlformats.org/drawingml/2006/wordprocessingDrawing" xmlns:w10="urn:schemas-microsoft-com:office:word" xmlns:w="http://schemas.openxmlformats.org/wordprocessingml/2006/main" xmlns:w14="http://schemas.microsoft.com/office/word/2010/wordml" xmlns:w15="http://schemas.microsoft.com/office/word/2012/wordml" xmlns:w16cex="http://schemas.microsoft.com/office/word/2018/wordml/cex" xmlns:w16cid="http://schemas.microsoft.com/office/word/2016/wordml/cid" xmlns:w16="http://schemas.microsoft.com/office/word/2018/wordml" xmlns:w16sdtdh="http://schemas.microsoft.com/office/word/2020/wordml/sdtdatahash" xmlns:w16se="http://schemas.microsoft.com/office/word/2015/wordml/symex" xmlns:wpg="http://schemas.microsoft.com/office/word/2010/wordprocessingGroup" xmlns:wpi="http://schemas.microsoft.com/office/word/2010/wordprocessingInk" xmlns:wne="http://schemas.microsoft.com/office/word/2006/wordml" xmlns:wps="http://schemas.microsoft.com/office/word/2010/wordprocessingShape" mc:Ignorable="w14 w15 w16se w16cid w16 w16cex w16sdtdh wp14">
   <w:body>
     <w:p>
       <w:pPr>
@@ -161,7 +161,6 @@
                 <w:lang w:val="en-US"/>
               </w:rPr>
             </w:pPr>
-            <w:proofErr w:type="spellStart"/>
             <w:r>
               <w:rPr>
                 <w:b/>
@@ -182,7 +181,6 @@
               </w:rPr>
               <w:t>ontractor_name</w:t>
             </w:r>
-            <w:proofErr w:type="spellEnd"/>
           </w:p>
         </w:tc>
         <w:tc>
@@ -343,7 +341,6 @@
                 <w:lang w:val="en-US"/>
               </w:rPr>
             </w:pPr>
-            <w:proofErr w:type="spellStart"/>
             <w:r>
               <w:rPr>
                 <w:b/>
@@ -354,7 +351,6 @@
               </w:rPr>
               <w:t>contact_first_name</w:t>
             </w:r>
-            <w:proofErr w:type="spellEnd"/>
           </w:p>
         </w:tc>
         <w:tc>
@@ -475,7 +471,6 @@
                 <w:lang w:val="en-US"/>
               </w:rPr>
             </w:pPr>
-            <w:proofErr w:type="spellStart"/>
             <w:r>
               <w:rPr>
                 <w:b/>
@@ -486,7 +481,6 @@
               </w:rPr>
               <w:t>contact_Last_name</w:t>
             </w:r>
-            <w:proofErr w:type="spellEnd"/>
           </w:p>
         </w:tc>
         <w:tc>
@@ -607,7 +601,6 @@
                 <w:lang w:val="en-US"/>
               </w:rPr>
             </w:pPr>
-            <w:proofErr w:type="spellStart"/>
             <w:r>
               <w:rPr>
                 <w:b/>
@@ -618,7 +611,6 @@
               </w:rPr>
               <w:t>Contact_email</w:t>
             </w:r>
-            <w:proofErr w:type="spellEnd"/>
           </w:p>
         </w:tc>
         <w:tc>
@@ -781,7 +773,6 @@
                 <w:lang w:val="en-US"/>
               </w:rPr>
             </w:pPr>
-            <w:proofErr w:type="spellStart"/>
             <w:r>
               <w:rPr>
                 <w:b/>
@@ -802,7 +793,6 @@
               </w:rPr>
               <w:t>ontact_phone</w:t>
             </w:r>
-            <w:proofErr w:type="spellEnd"/>
           </w:p>
         </w:tc>
         <w:tc>
@@ -974,7 +964,6 @@
                 <w:lang w:val="en-US"/>
               </w:rPr>
             </w:pPr>
-            <w:proofErr w:type="spellStart"/>
             <w:r>
               <w:rPr>
                 <w:b/>
@@ -995,7 +984,6 @@
               </w:rPr>
               <w:t>ontact_language</w:t>
             </w:r>
-            <w:proofErr w:type="spellEnd"/>
           </w:p>
         </w:tc>
         <w:tc>
@@ -1354,27 +1342,15 @@
                 <w:lang w:val="en-US"/>
               </w:rPr>
             </w:pPr>
-            <w:proofErr w:type="spellStart"/>
-            <w:r>
-              <w:rPr>
-                <w:b/>
-                <w:bCs/>
-                <w:sz w:val="16"/>
-                <w:szCs w:val="16"/>
-                <w:lang w:val="en-US"/>
-              </w:rPr>
-              <w:t>Contrator</w:t>
-            </w:r>
-            <w:proofErr w:type="spellEnd"/>
-            <w:r>
-              <w:rPr>
-                <w:b/>
-                <w:bCs/>
-                <w:sz w:val="16"/>
-                <w:szCs w:val="16"/>
-                <w:lang w:val="en-US"/>
-              </w:rPr>
-              <w:t xml:space="preserve"> city</w:t>
+            <w:r>
+              <w:rPr>
+                <w:b/>
+                <w:bCs/>
+                <w:sz w:val="16"/>
+                <w:szCs w:val="16"/>
+                <w:lang w:val="en-US"/>
+              </w:rPr>
+              <w:t>Contrator city</w:t>
             </w:r>
           </w:p>
         </w:tc>
@@ -1708,7 +1684,6 @@
                 <w:lang w:val="en-US"/>
               </w:rPr>
             </w:pPr>
-            <w:proofErr w:type="spellStart"/>
             <w:r>
               <w:rPr>
                 <w:b/>
@@ -1729,7 +1704,6 @@
               </w:rPr>
               <w:t>ostal_code</w:t>
             </w:r>
-            <w:proofErr w:type="spellEnd"/>
           </w:p>
         </w:tc>
         <w:tc>
@@ -1990,51 +1964,7 @@
                 <w:szCs w:val="16"/>
                 <w:lang w:val="en-US"/>
               </w:rPr>
-              <w:t xml:space="preserve">use when Cognibox completes the import list and to set the </w:t>
-            </w:r>
-            <w:proofErr w:type="spellStart"/>
-            <w:r>
-              <w:rPr>
-                <w:b/>
-                <w:bCs/>
-                <w:sz w:val="16"/>
-                <w:szCs w:val="16"/>
-                <w:lang w:val="en-US"/>
-              </w:rPr>
-              <w:t>questionnaire_name</w:t>
-            </w:r>
-            <w:proofErr w:type="spellEnd"/>
-            <w:r>
-              <w:rPr>
-                <w:b/>
-                <w:bCs/>
-                <w:sz w:val="16"/>
-                <w:szCs w:val="16"/>
-                <w:lang w:val="en-US"/>
-              </w:rPr>
-              <w:t xml:space="preserve"> and </w:t>
-            </w:r>
-            <w:proofErr w:type="spellStart"/>
-            <w:r>
-              <w:rPr>
-                <w:b/>
-                <w:bCs/>
-                <w:sz w:val="16"/>
-                <w:szCs w:val="16"/>
-                <w:lang w:val="en-US"/>
-              </w:rPr>
-              <w:t>questionnaire_id</w:t>
-            </w:r>
-            <w:proofErr w:type="spellEnd"/>
-            <w:r>
-              <w:rPr>
-                <w:b/>
-                <w:bCs/>
-                <w:sz w:val="16"/>
-                <w:szCs w:val="16"/>
-                <w:lang w:val="en-US"/>
-              </w:rPr>
-              <w:t>)</w:t>
+              <w:t>use when Cognibox completes the import list and to set the questionnaire_name and questionnaire_id)</w:t>
             </w:r>
           </w:p>
           <w:p>
@@ -2451,29 +2381,7 @@
                 <w:szCs w:val="16"/>
                 <w:lang w:val="en-US"/>
               </w:rPr>
-              <w:t xml:space="preserve"> the </w:t>
-            </w:r>
-            <w:proofErr w:type="spellStart"/>
-            <w:r>
-              <w:rPr>
-                <w:b/>
-                <w:bCs/>
-                <w:sz w:val="16"/>
-                <w:szCs w:val="16"/>
-                <w:lang w:val="en-US"/>
-              </w:rPr>
-              <w:t>contact_phone</w:t>
-            </w:r>
-            <w:proofErr w:type="spellEnd"/>
-            <w:r>
-              <w:rPr>
-                <w:b/>
-                <w:bCs/>
-                <w:sz w:val="16"/>
-                <w:szCs w:val="16"/>
-                <w:lang w:val="en-US"/>
-              </w:rPr>
-              <w:t xml:space="preserve"> by default]</w:t>
+              <w:t xml:space="preserve"> the contact_phone by default]</w:t>
             </w:r>
           </w:p>
         </w:tc>
@@ -2904,7 +2812,6 @@
                 <w:lang w:val="en-US"/>
               </w:rPr>
             </w:pPr>
-            <w:proofErr w:type="spellStart"/>
             <w:r>
               <w:rPr>
                 <w:b/>
@@ -2925,7 +2832,6 @@
               </w:rPr>
               <w:t>s_take_over</w:t>
             </w:r>
-            <w:proofErr w:type="spellEnd"/>
           </w:p>
         </w:tc>
         <w:tc>
@@ -3114,29 +3020,7 @@
                 <w:szCs w:val="16"/>
                 <w:lang w:val="en-US"/>
               </w:rPr>
-              <w:t xml:space="preserve">Will be assumed based on the </w:t>
-            </w:r>
-            <w:proofErr w:type="spellStart"/>
-            <w:r>
-              <w:rPr>
-                <w:b/>
-                <w:bCs/>
-                <w:sz w:val="16"/>
-                <w:szCs w:val="16"/>
-                <w:lang w:val="en-US"/>
-              </w:rPr>
-              <w:t>the</w:t>
-            </w:r>
-            <w:proofErr w:type="spellEnd"/>
-            <w:r>
-              <w:rPr>
-                <w:b/>
-                <w:bCs/>
-                <w:sz w:val="16"/>
-                <w:szCs w:val="16"/>
-                <w:lang w:val="en-US"/>
-              </w:rPr>
-              <w:t xml:space="preserve"> presence of renewal date and qualification status</w:t>
+              <w:t>Will be assumed based on the the presence of renewal date and qualification status</w:t>
             </w:r>
           </w:p>
         </w:tc>
@@ -3159,7 +3043,6 @@
                 <w:lang w:val="en-US"/>
               </w:rPr>
             </w:pPr>
-            <w:proofErr w:type="spellStart"/>
             <w:r>
               <w:rPr>
                 <w:b/>
@@ -3170,7 +3053,6 @@
               </w:rPr>
               <w:t>Qualification_expiration_date</w:t>
             </w:r>
-            <w:proofErr w:type="spellEnd"/>
           </w:p>
         </w:tc>
         <w:tc>
@@ -3318,29 +3200,7 @@
                 <w:szCs w:val="16"/>
                 <w:lang w:val="en-US"/>
               </w:rPr>
-              <w:t xml:space="preserve">(must be provided with </w:t>
-            </w:r>
-            <w:proofErr w:type="spellStart"/>
-            <w:r>
-              <w:rPr>
-                <w:b/>
-                <w:bCs/>
-                <w:sz w:val="16"/>
-                <w:szCs w:val="16"/>
-                <w:lang w:val="en-US"/>
-              </w:rPr>
-              <w:t>qualification_status</w:t>
-            </w:r>
-            <w:proofErr w:type="spellEnd"/>
-            <w:r>
-              <w:rPr>
-                <w:b/>
-                <w:bCs/>
-                <w:sz w:val="16"/>
-                <w:szCs w:val="16"/>
-                <w:lang w:val="en-US"/>
-              </w:rPr>
-              <w:t>)</w:t>
+              <w:t>(must be provided with qualification_status)</w:t>
             </w:r>
           </w:p>
         </w:tc>
@@ -3363,7 +3223,6 @@
                 <w:lang w:val="en-US"/>
               </w:rPr>
             </w:pPr>
-            <w:proofErr w:type="spellStart"/>
             <w:r>
               <w:rPr>
                 <w:b/>
@@ -3375,7 +3234,6 @@
               <w:lastRenderedPageBreak/>
               <w:t>qualification_status</w:t>
             </w:r>
-            <w:proofErr w:type="spellEnd"/>
           </w:p>
         </w:tc>
         <w:tc>
@@ -3475,7 +3333,6 @@
               </w:rPr>
               <w:t xml:space="preserve">(must be provided with </w:t>
             </w:r>
-            <w:proofErr w:type="spellStart"/>
             <w:r>
               <w:rPr>
                 <w:b/>
@@ -3486,7 +3343,6 @@
               </w:rPr>
               <w:t>qualification_expiration_date</w:t>
             </w:r>
-            <w:proofErr w:type="spellEnd"/>
             <w:r>
               <w:rPr>
                 <w:b/>
@@ -3648,7 +3504,6 @@
                 <w:lang w:val="en-US"/>
               </w:rPr>
             </w:pPr>
-            <w:proofErr w:type="spellStart"/>
             <w:r>
               <w:rPr>
                 <w:b/>
@@ -3659,7 +3514,6 @@
               </w:rPr>
               <w:t>questionnaire_name</w:t>
             </w:r>
-            <w:proofErr w:type="spellEnd"/>
           </w:p>
         </w:tc>
         <w:tc>
@@ -3710,29 +3564,7 @@
                 <w:szCs w:val="16"/>
                 <w:lang w:val="en-US"/>
               </w:rPr>
-              <w:t xml:space="preserve">Will be used in </w:t>
-            </w:r>
-            <w:proofErr w:type="spellStart"/>
-            <w:r>
-              <w:rPr>
-                <w:b/>
-                <w:bCs/>
-                <w:sz w:val="16"/>
-                <w:szCs w:val="16"/>
-                <w:lang w:val="en-US"/>
-              </w:rPr>
-              <w:t>hubspot</w:t>
-            </w:r>
-            <w:proofErr w:type="spellEnd"/>
-            <w:r>
-              <w:rPr>
-                <w:b/>
-                <w:bCs/>
-                <w:sz w:val="16"/>
-                <w:szCs w:val="16"/>
-                <w:lang w:val="en-US"/>
-              </w:rPr>
-              <w:t xml:space="preserve"> to set the Questionnaire associated with deals</w:t>
+              <w:t>Will be used in hubspot to set the Questionnaire associated with deals</w:t>
             </w:r>
           </w:p>
           <w:p>
@@ -3802,7 +3634,6 @@
                 <w:lang w:val="en-US"/>
               </w:rPr>
             </w:pPr>
-            <w:proofErr w:type="spellStart"/>
             <w:r>
               <w:rPr>
                 <w:b/>
@@ -3813,7 +3644,6 @@
               </w:rPr>
               <w:t>questionnaire_id</w:t>
             </w:r>
-            <w:proofErr w:type="spellEnd"/>
           </w:p>
         </w:tc>
         <w:tc>
@@ -3934,7 +3764,6 @@
                 <w:lang w:val="en-US"/>
               </w:rPr>
             </w:pPr>
-            <w:proofErr w:type="spellStart"/>
             <w:r>
               <w:rPr>
                 <w:b/>
@@ -3945,7 +3774,6 @@
               </w:rPr>
               <w:t>pricing_group_id</w:t>
             </w:r>
-            <w:proofErr w:type="spellEnd"/>
           </w:p>
         </w:tc>
         <w:tc>
@@ -4030,6 +3858,37 @@
               <w:t xml:space="preserve"> (account type)</w:t>
             </w:r>
           </w:p>
+          <w:p>
+            <w:pPr>
+              <w:rPr>
+                <w:b/>
+                <w:bCs/>
+                <w:sz w:val="16"/>
+                <w:szCs w:val="16"/>
+                <w:lang w:val="en-US"/>
+              </w:rPr>
+            </w:pPr>
+            <w:r>
+              <w:rPr>
+                <w:b/>
+                <w:bCs/>
+                <w:sz w:val="16"/>
+                <w:szCs w:val="16"/>
+                <w:lang w:val="en-US"/>
+              </w:rPr>
+              <w:t xml:space="preserve">The possible values can be extracted from the following Redash: </w:t>
+            </w:r>
+            <w:r>
+              <w:rPr>
+                <w:b/>
+                <w:bCs/>
+                <w:sz w:val="16"/>
+                <w:szCs w:val="16"/>
+                <w:lang w:val="en-US"/>
+              </w:rPr>
+              <w:t>http://redash.cognibox.net/queries/810</w:t>
+            </w:r>
+          </w:p>
         </w:tc>
         <w:tc>
           <w:tcPr>
@@ -4074,20 +3933,8 @@
                 <w:szCs w:val="16"/>
                 <w:lang w:val="en-US"/>
               </w:rPr>
-              <w:t xml:space="preserve">Coordinated with </w:t>
-            </w:r>
-            <w:proofErr w:type="spellStart"/>
-            <w:r>
-              <w:rPr>
-                <w:b/>
-                <w:bCs/>
-                <w:sz w:val="16"/>
-                <w:szCs w:val="16"/>
-                <w:lang w:val="en-US"/>
-              </w:rPr>
-              <w:t>pricing_group_code</w:t>
-            </w:r>
-            <w:proofErr w:type="spellEnd"/>
+              <w:t>Coordinated with pricing_group_code</w:t>
+            </w:r>
           </w:p>
         </w:tc>
       </w:tr>
@@ -4109,7 +3956,6 @@
                 <w:lang w:val="en-US"/>
               </w:rPr>
             </w:pPr>
-            <w:proofErr w:type="spellStart"/>
             <w:r>
               <w:rPr>
                 <w:b/>
@@ -4120,7 +3966,6 @@
               </w:rPr>
               <w:t>pricing_group_code</w:t>
             </w:r>
-            <w:proofErr w:type="spellEnd"/>
           </w:p>
         </w:tc>
         <w:tc>
@@ -4171,29 +4016,7 @@
                 <w:szCs w:val="16"/>
                 <w:lang w:val="en-US"/>
               </w:rPr>
-              <w:t xml:space="preserve">Will be used in </w:t>
-            </w:r>
-            <w:proofErr w:type="spellStart"/>
-            <w:r>
-              <w:rPr>
-                <w:b/>
-                <w:bCs/>
-                <w:sz w:val="16"/>
-                <w:szCs w:val="16"/>
-                <w:lang w:val="en-US"/>
-              </w:rPr>
-              <w:t>hubspot</w:t>
-            </w:r>
-            <w:proofErr w:type="spellEnd"/>
-            <w:r>
-              <w:rPr>
-                <w:b/>
-                <w:bCs/>
-                <w:sz w:val="16"/>
-                <w:szCs w:val="16"/>
-                <w:lang w:val="en-US"/>
-              </w:rPr>
-              <w:t xml:space="preserve"> to set the account type associated with deals</w:t>
+              <w:t>Will be used in hubspot to set the account type associated with deals</w:t>
             </w:r>
           </w:p>
         </w:tc>
@@ -4240,20 +4063,8 @@
                 <w:szCs w:val="16"/>
                 <w:lang w:val="en-US"/>
               </w:rPr>
-              <w:t xml:space="preserve">Coordinated with </w:t>
-            </w:r>
-            <w:proofErr w:type="spellStart"/>
-            <w:r>
-              <w:rPr>
-                <w:b/>
-                <w:bCs/>
-                <w:sz w:val="16"/>
-                <w:szCs w:val="16"/>
-                <w:lang w:val="en-US"/>
-              </w:rPr>
-              <w:t>pricing_group_id</w:t>
-            </w:r>
-            <w:proofErr w:type="spellEnd"/>
+              <w:t>Coordinated with pricing_group_id</w:t>
+            </w:r>
           </w:p>
         </w:tc>
       </w:tr>
@@ -4275,7 +4086,6 @@
                 <w:lang w:val="en-US"/>
               </w:rPr>
             </w:pPr>
-            <w:proofErr w:type="spellStart"/>
             <w:r>
               <w:rPr>
                 <w:b/>
@@ -4286,7 +4096,6 @@
               </w:rPr>
               <w:t>hire_client_name</w:t>
             </w:r>
-            <w:proofErr w:type="spellEnd"/>
           </w:p>
         </w:tc>
         <w:tc>
@@ -4337,29 +4146,7 @@
                 <w:szCs w:val="16"/>
                 <w:lang w:val="en-US"/>
               </w:rPr>
-              <w:t xml:space="preserve">Will be used in </w:t>
-            </w:r>
-            <w:proofErr w:type="spellStart"/>
-            <w:r>
-              <w:rPr>
-                <w:b/>
-                <w:bCs/>
-                <w:sz w:val="16"/>
-                <w:szCs w:val="16"/>
-                <w:lang w:val="en-US"/>
-              </w:rPr>
-              <w:t>hubspot</w:t>
-            </w:r>
-            <w:proofErr w:type="spellEnd"/>
-            <w:r>
-              <w:rPr>
-                <w:b/>
-                <w:bCs/>
-                <w:sz w:val="16"/>
-                <w:szCs w:val="16"/>
-                <w:lang w:val="en-US"/>
-              </w:rPr>
-              <w:t xml:space="preserve"> to set the hire client associated with deals</w:t>
+              <w:t>Will be used in hubspot to set the hire client associated with deals</w:t>
             </w:r>
           </w:p>
         </w:tc>
@@ -4408,7 +4195,6 @@
                 <w:lang w:val="en-US"/>
               </w:rPr>
             </w:pPr>
-            <w:proofErr w:type="spellStart"/>
             <w:r>
               <w:rPr>
                 <w:b/>
@@ -4419,7 +4205,6 @@
               </w:rPr>
               <w:t>hiring_client_id</w:t>
             </w:r>
-            <w:proofErr w:type="spellEnd"/>
           </w:p>
         </w:tc>
         <w:tc>
@@ -4530,7 +4315,6 @@
                 <w:lang w:val="en-US"/>
               </w:rPr>
             </w:pPr>
-            <w:proofErr w:type="spellStart"/>
             <w:r>
               <w:rPr>
                 <w:b/>
@@ -4541,7 +4325,6 @@
               </w:rPr>
               <w:t>is_association_fee</w:t>
             </w:r>
-            <w:proofErr w:type="spellEnd"/>
           </w:p>
         </w:tc>
         <w:tc>
@@ -4566,51 +4349,7 @@
                 <w:szCs w:val="16"/>
                 <w:lang w:val="en-US"/>
               </w:rPr>
-              <w:t xml:space="preserve">Is the hire client adds </w:t>
-            </w:r>
-            <w:proofErr w:type="spellStart"/>
-            <w:r>
-              <w:rPr>
-                <w:b/>
-                <w:bCs/>
-                <w:sz w:val="16"/>
-                <w:szCs w:val="16"/>
-                <w:lang w:val="en-US"/>
-              </w:rPr>
-              <w:t>a</w:t>
-            </w:r>
-            <w:proofErr w:type="spellEnd"/>
-            <w:r>
-              <w:rPr>
-                <w:b/>
-                <w:bCs/>
-                <w:sz w:val="16"/>
-                <w:szCs w:val="16"/>
-                <w:lang w:val="en-US"/>
-              </w:rPr>
-              <w:t xml:space="preserve"> association fee for contractor already in Cognibox (true/</w:t>
-            </w:r>
-            <w:proofErr w:type="spellStart"/>
-            <w:r>
-              <w:rPr>
-                <w:b/>
-                <w:bCs/>
-                <w:sz w:val="16"/>
-                <w:szCs w:val="16"/>
-                <w:lang w:val="en-US"/>
-              </w:rPr>
-              <w:t>falase</w:t>
-            </w:r>
-            <w:proofErr w:type="spellEnd"/>
-            <w:r>
-              <w:rPr>
-                <w:b/>
-                <w:bCs/>
-                <w:sz w:val="16"/>
-                <w:szCs w:val="16"/>
-                <w:lang w:val="en-US"/>
-              </w:rPr>
-              <w:t>)</w:t>
+              <w:t>Is the hire client adds a association fee for contractor already in Cognibox (true/falase)</w:t>
             </w:r>
           </w:p>
         </w:tc>
@@ -4636,29 +4375,7 @@
                 <w:szCs w:val="16"/>
                 <w:lang w:val="en-US"/>
               </w:rPr>
-              <w:t xml:space="preserve">Will be used to decide to create an association fee deal in </w:t>
-            </w:r>
-            <w:proofErr w:type="spellStart"/>
-            <w:r>
-              <w:rPr>
-                <w:b/>
-                <w:bCs/>
-                <w:sz w:val="16"/>
-                <w:szCs w:val="16"/>
-                <w:lang w:val="en-US"/>
-              </w:rPr>
-              <w:t>hubspot</w:t>
-            </w:r>
-            <w:proofErr w:type="spellEnd"/>
-            <w:r>
-              <w:rPr>
-                <w:b/>
-                <w:bCs/>
-                <w:sz w:val="16"/>
-                <w:szCs w:val="16"/>
-                <w:lang w:val="en-US"/>
-              </w:rPr>
-              <w:t xml:space="preserve"> for existing contractors with an existing relationship with another hiring client </w:t>
+              <w:t xml:space="preserve">Will be used to decide to create an association fee deal in hubspot for existing contractors with an existing relationship with another hiring client </w:t>
             </w:r>
           </w:p>
         </w:tc>
@@ -4707,7 +4424,6 @@
                 <w:lang w:val="en-US"/>
               </w:rPr>
             </w:pPr>
-            <w:proofErr w:type="spellStart"/>
             <w:r>
               <w:rPr>
                 <w:b/>
@@ -4718,7 +4434,6 @@
               </w:rPr>
               <w:t>base_subscription_fee</w:t>
             </w:r>
-            <w:proofErr w:type="spellEnd"/>
           </w:p>
         </w:tc>
         <w:tc>
@@ -4818,7 +4533,6 @@
                 <w:lang w:val="en-US"/>
               </w:rPr>
             </w:pPr>
-            <w:proofErr w:type="spellStart"/>
             <w:r>
               <w:rPr>
                 <w:b/>
@@ -4829,7 +4543,6 @@
               </w:rPr>
               <w:t>Contact_currency</w:t>
             </w:r>
-            <w:proofErr w:type="spellEnd"/>
           </w:p>
         </w:tc>
         <w:tc>
@@ -4880,29 +4593,7 @@
                 <w:szCs w:val="16"/>
                 <w:lang w:val="en-US"/>
               </w:rPr>
-              <w:t xml:space="preserve">Used in </w:t>
-            </w:r>
-            <w:proofErr w:type="spellStart"/>
-            <w:r>
-              <w:rPr>
-                <w:b/>
-                <w:bCs/>
-                <w:sz w:val="16"/>
-                <w:szCs w:val="16"/>
-                <w:lang w:val="en-US"/>
-              </w:rPr>
-              <w:t>hubspot</w:t>
-            </w:r>
-            <w:proofErr w:type="spellEnd"/>
-            <w:r>
-              <w:rPr>
-                <w:b/>
-                <w:bCs/>
-                <w:sz w:val="16"/>
-                <w:szCs w:val="16"/>
-                <w:lang w:val="en-US"/>
-              </w:rPr>
-              <w:t xml:space="preserve"> to set the deal currency</w:t>
+              <w:t>Used in hubspot to set the deal currency</w:t>
             </w:r>
           </w:p>
           <w:p>
@@ -4993,7 +4684,6 @@
                 <w:lang w:val="en-US"/>
               </w:rPr>
             </w:pPr>
-            <w:proofErr w:type="spellStart"/>
             <w:r>
               <w:rPr>
                 <w:b/>
@@ -5004,7 +4694,6 @@
               </w:rPr>
               <w:t>agent_in_charge_id</w:t>
             </w:r>
-            <w:proofErr w:type="spellEnd"/>
           </w:p>
         </w:tc>
         <w:tc>
@@ -5145,7 +4834,6 @@
                 <w:lang w:val="en-US"/>
               </w:rPr>
             </w:pPr>
-            <w:proofErr w:type="spellStart"/>
             <w:r>
               <w:rPr>
                 <w:b/>
@@ -5156,7 +4844,6 @@
               </w:rPr>
               <w:t>take_over_follow_up_date</w:t>
             </w:r>
-            <w:proofErr w:type="spellEnd"/>
           </w:p>
         </w:tc>
         <w:tc>
@@ -5218,20 +4905,8 @@
                 <w:szCs w:val="16"/>
                 <w:lang w:val="en-US"/>
               </w:rPr>
-              <w:t xml:space="preserve">– To be used by Cognibox import script in the </w:t>
-            </w:r>
-            <w:proofErr w:type="spellStart"/>
-            <w:r>
-              <w:rPr>
-                <w:b/>
-                <w:bCs/>
-                <w:sz w:val="16"/>
-                <w:szCs w:val="16"/>
-                <w:lang w:val="en-US"/>
-              </w:rPr>
-              <w:t>futur</w:t>
-            </w:r>
-            <w:proofErr w:type="spellEnd"/>
+              <w:t>– To be used by Cognibox import script in the futur</w:t>
+            </w:r>
           </w:p>
         </w:tc>
         <w:tc>
@@ -5279,7 +4954,6 @@
                 <w:lang w:val="en-US"/>
               </w:rPr>
             </w:pPr>
-            <w:proofErr w:type="spellStart"/>
             <w:r>
               <w:rPr>
                 <w:b/>
@@ -5290,7 +4964,6 @@
               </w:rPr>
               <w:t>renewal_date</w:t>
             </w:r>
-            <w:proofErr w:type="spellEnd"/>
           </w:p>
         </w:tc>
         <w:tc>
@@ -5341,29 +5014,7 @@
                 <w:szCs w:val="16"/>
                 <w:lang w:val="en-US"/>
               </w:rPr>
-              <w:t xml:space="preserve">Used in </w:t>
-            </w:r>
-            <w:proofErr w:type="spellStart"/>
-            <w:r>
-              <w:rPr>
-                <w:b/>
-                <w:bCs/>
-                <w:sz w:val="16"/>
-                <w:szCs w:val="16"/>
-                <w:lang w:val="en-US"/>
-              </w:rPr>
-              <w:t>hubspot</w:t>
-            </w:r>
-            <w:proofErr w:type="spellEnd"/>
-            <w:r>
-              <w:rPr>
-                <w:b/>
-                <w:bCs/>
-                <w:sz w:val="16"/>
-                <w:szCs w:val="16"/>
-                <w:lang w:val="en-US"/>
-              </w:rPr>
-              <w:t xml:space="preserve"> to set the renewal date</w:t>
+              <w:t>Used in hubspot to set the renewal date</w:t>
             </w:r>
           </w:p>
           <w:p>
@@ -5433,7 +5084,6 @@
                 <w:lang w:val="en-US"/>
               </w:rPr>
             </w:pPr>
-            <w:proofErr w:type="spellStart"/>
             <w:r>
               <w:rPr>
                 <w:b/>
@@ -5444,7 +5094,6 @@
               </w:rPr>
               <w:t>Information_is_shared</w:t>
             </w:r>
-            <w:proofErr w:type="spellEnd"/>
           </w:p>
         </w:tc>
         <w:tc>
@@ -5544,7 +5193,6 @@
                 <w:lang w:val="en-US"/>
               </w:rPr>
             </w:pPr>
-            <w:proofErr w:type="spellStart"/>
             <w:r>
               <w:rPr>
                 <w:b/>
@@ -5555,7 +5203,6 @@
               </w:rPr>
               <w:t>contact_timezone</w:t>
             </w:r>
-            <w:proofErr w:type="spellEnd"/>
           </w:p>
         </w:tc>
         <w:tc>
@@ -5580,20 +5227,8 @@
                 <w:szCs w:val="16"/>
                 <w:lang w:val="en-US"/>
               </w:rPr>
-              <w:t xml:space="preserve">Contractor </w:t>
-            </w:r>
-            <w:proofErr w:type="spellStart"/>
-            <w:r>
-              <w:rPr>
-                <w:b/>
-                <w:bCs/>
-                <w:sz w:val="16"/>
-                <w:szCs w:val="16"/>
-                <w:lang w:val="en-US"/>
-              </w:rPr>
-              <w:t>timezone</w:t>
-            </w:r>
-            <w:proofErr w:type="spellEnd"/>
+              <w:t>Contractor timezone</w:t>
+            </w:r>
           </w:p>
         </w:tc>
         <w:tc>
@@ -5667,7 +5302,6 @@
                 <w:lang w:val="en-US"/>
               </w:rPr>
             </w:pPr>
-            <w:proofErr w:type="spellStart"/>
             <w:r>
               <w:rPr>
                 <w:b/>
@@ -5678,7 +5312,6 @@
               </w:rPr>
               <w:t>do_not_match</w:t>
             </w:r>
-            <w:proofErr w:type="spellEnd"/>
           </w:p>
         </w:tc>
         <w:tc>
@@ -5729,29 +5362,7 @@
                 <w:szCs w:val="16"/>
                 <w:lang w:val="en-US"/>
               </w:rPr>
-              <w:t xml:space="preserve">Used by the </w:t>
-            </w:r>
-            <w:proofErr w:type="spellStart"/>
-            <w:r>
-              <w:rPr>
-                <w:b/>
-                <w:bCs/>
-                <w:sz w:val="16"/>
-                <w:szCs w:val="16"/>
-                <w:lang w:val="en-US"/>
-              </w:rPr>
-              <w:t>the</w:t>
-            </w:r>
-            <w:proofErr w:type="spellEnd"/>
-            <w:r>
-              <w:rPr>
-                <w:b/>
-                <w:bCs/>
-                <w:sz w:val="16"/>
-                <w:szCs w:val="16"/>
-                <w:lang w:val="en-US"/>
-              </w:rPr>
-              <w:t xml:space="preserve"> analysis script (itself) to force that it doesn’t match a specific contractor and will result in that contractor to be “force” created in Cognibox</w:t>
+              <w:t>Used by the the analysis script (itself) to force that it doesn’t match a specific contractor and will result in that contractor to be “force” created in Cognibox</w:t>
             </w:r>
           </w:p>
         </w:tc>
@@ -5821,7 +5432,6 @@
                 <w:lang w:val="en-US"/>
               </w:rPr>
             </w:pPr>
-            <w:proofErr w:type="spellStart"/>
             <w:r>
               <w:rPr>
                 <w:b/>
@@ -5832,7 +5442,6 @@
               </w:rPr>
               <w:t>force_cbx_id</w:t>
             </w:r>
-            <w:proofErr w:type="spellEnd"/>
           </w:p>
         </w:tc>
         <w:tc>
@@ -6064,29 +5673,7 @@
                 <w:szCs w:val="16"/>
                 <w:lang w:val="en-US"/>
               </w:rPr>
-              <w:t xml:space="preserve"> (</w:t>
-            </w:r>
-            <w:proofErr w:type="spellStart"/>
-            <w:r>
-              <w:rPr>
-                <w:b/>
-                <w:bCs/>
-                <w:sz w:val="16"/>
-                <w:szCs w:val="16"/>
-                <w:lang w:val="en-US"/>
-              </w:rPr>
-              <w:t>hubspot</w:t>
-            </w:r>
-            <w:proofErr w:type="spellEnd"/>
-            <w:r>
-              <w:rPr>
-                <w:b/>
-                <w:bCs/>
-                <w:sz w:val="16"/>
-                <w:szCs w:val="16"/>
-                <w:lang w:val="en-US"/>
-              </w:rPr>
-              <w:t>)</w:t>
+              <w:t xml:space="preserve"> (hubspot)</w:t>
             </w:r>
           </w:p>
         </w:tc>
@@ -6164,29 +5751,7 @@
                 <w:szCs w:val="16"/>
                 <w:lang w:val="en-US"/>
               </w:rPr>
-              <w:t>Metadata[_cm | _gm | _rm]_&lt;</w:t>
-            </w:r>
-            <w:proofErr w:type="spellStart"/>
-            <w:r>
-              <w:rPr>
-                <w:b/>
-                <w:bCs/>
-                <w:sz w:val="16"/>
-                <w:szCs w:val="16"/>
-                <w:lang w:val="en-US"/>
-              </w:rPr>
-              <w:t>metadata_name</w:t>
-            </w:r>
-            <w:proofErr w:type="spellEnd"/>
-            <w:r>
-              <w:rPr>
-                <w:b/>
-                <w:bCs/>
-                <w:sz w:val="16"/>
-                <w:szCs w:val="16"/>
-                <w:lang w:val="en-US"/>
-              </w:rPr>
-              <w:t>&gt;</w:t>
+              <w:t>Metadata[_cm | _gm | _rm]_&lt;metadata_name&gt;</w:t>
             </w:r>
           </w:p>
         </w:tc>
@@ -6389,35 +5954,7 @@
         <w:rPr>
           <w:lang w:val="en-US"/>
         </w:rPr>
-        <w:t xml:space="preserve">Use </w:t>
-      </w:r>
-      <w:proofErr w:type="spellStart"/>
-      <w:r>
-        <w:rPr>
-          <w:lang w:val="en-US"/>
-        </w:rPr>
-        <w:t>redash</w:t>
-      </w:r>
-      <w:proofErr w:type="spellEnd"/>
-      <w:r>
-        <w:rPr>
-          <w:lang w:val="en-US"/>
-        </w:rPr>
-        <w:t xml:space="preserve"> to generate the </w:t>
-      </w:r>
-      <w:proofErr w:type="spellStart"/>
-      <w:r>
-        <w:rPr>
-          <w:lang w:val="en-US"/>
-        </w:rPr>
-        <w:t>cognibox</w:t>
-      </w:r>
-      <w:proofErr w:type="spellEnd"/>
-      <w:r>
-        <w:rPr>
-          <w:lang w:val="en-US"/>
-        </w:rPr>
-        <w:t xml:space="preserve"> contractor DB dump</w:t>
+        <w:t>Use redash to generate the cognibox contractor DB dump</w:t>
       </w:r>
       <w:r>
         <w:rPr>
@@ -6507,21 +6044,7 @@
         <w:rPr>
           <w:lang w:val="en-US"/>
         </w:rPr>
-        <w:t>(Use a version to the filename &lt;</w:t>
-      </w:r>
-      <w:proofErr w:type="spellStart"/>
-      <w:r>
-        <w:rPr>
-          <w:lang w:val="en-US"/>
-        </w:rPr>
-        <w:t>hc</w:t>
-      </w:r>
-      <w:proofErr w:type="spellEnd"/>
-      <w:r>
-        <w:rPr>
-          <w:lang w:val="en-US"/>
-        </w:rPr>
-        <w:t>&gt;v1.</w:t>
+        <w:t>(Use a version to the filename &lt;hc&gt;v1.</w:t>
       </w:r>
       <w:r>
         <w:rPr>
@@ -6592,43 +6115,7 @@
           <w:bCs/>
           <w:lang w:val="en-US"/>
         </w:rPr>
-        <w:t>docker run --rm -it -v ${</w:t>
-      </w:r>
-      <w:proofErr w:type="spellStart"/>
-      <w:r>
-        <w:rPr>
-          <w:b/>
-          <w:bCs/>
-          <w:lang w:val="en-US"/>
-        </w:rPr>
-        <w:t>pwd</w:t>
-      </w:r>
-      <w:proofErr w:type="spellEnd"/>
-      <w:r>
-        <w:rPr>
-          <w:b/>
-          <w:bCs/>
-          <w:lang w:val="en-US"/>
-        </w:rPr>
-        <w:t xml:space="preserve">}:/home/script/data $(docker build -t </w:t>
-      </w:r>
-      <w:proofErr w:type="spellStart"/>
-      <w:r>
-        <w:rPr>
-          <w:b/>
-          <w:bCs/>
-          <w:lang w:val="en-US"/>
-        </w:rPr>
-        <w:t>icm</w:t>
-      </w:r>
-      <w:proofErr w:type="spellEnd"/>
-      <w:r>
-        <w:rPr>
-          <w:b/>
-          <w:bCs/>
-          <w:lang w:val="en-US"/>
-        </w:rPr>
-        <w:t xml:space="preserve"> -q </w:t>
+        <w:t>docker run --rm -it -v ${pwd}:/home/script/data $(docker build -t icm -q </w:t>
       </w:r>
       <w:hyperlink r:id="rId11" w:history="1">
         <w:r>
@@ -6670,51 +6157,15 @@
           <w:bCs/>
           <w:lang w:val="en-US"/>
         </w:rPr>
-        <w:t>day&gt;.csv &lt;</w:t>
-      </w:r>
-      <w:proofErr w:type="spellStart"/>
+        <w:t xml:space="preserve">day&gt;.csv &lt;hc&gt;v1.xlsx </w:t>
+      </w:r>
       <w:r>
         <w:rPr>
           <w:b/>
           <w:bCs/>
           <w:lang w:val="en-US"/>
         </w:rPr>
-        <w:t>hc</w:t>
-      </w:r>
-      <w:proofErr w:type="spellEnd"/>
-      <w:r>
-        <w:rPr>
-          <w:b/>
-          <w:bCs/>
-          <w:lang w:val="en-US"/>
-        </w:rPr>
-        <w:t xml:space="preserve">&gt;v1.xlsx </w:t>
-      </w:r>
-      <w:r>
-        <w:rPr>
-          <w:b/>
-          <w:bCs/>
-          <w:lang w:val="en-US"/>
-        </w:rPr>
-        <w:t>&lt;</w:t>
-      </w:r>
-      <w:proofErr w:type="spellStart"/>
-      <w:r>
-        <w:rPr>
-          <w:b/>
-          <w:bCs/>
-          <w:lang w:val="en-US"/>
-        </w:rPr>
-        <w:t>hc</w:t>
-      </w:r>
-      <w:proofErr w:type="spellEnd"/>
-      <w:r>
-        <w:rPr>
-          <w:b/>
-          <w:bCs/>
-          <w:lang w:val="en-US"/>
-        </w:rPr>
-        <w:t>&gt;v1.out.xlsx</w:t>
+        <w:t>&lt;hc&gt;v1.out.xlsx</w:t>
       </w:r>
     </w:p>
     <w:p>
@@ -6768,21 +6219,7 @@
         <w:rPr>
           <w:lang w:val="en-US"/>
         </w:rPr>
-        <w:t>&lt;</w:t>
-      </w:r>
-      <w:proofErr w:type="spellStart"/>
-      <w:r>
-        <w:rPr>
-          <w:lang w:val="en-US"/>
-        </w:rPr>
-        <w:t>hc</w:t>
-      </w:r>
-      <w:proofErr w:type="spellEnd"/>
-      <w:r>
-        <w:rPr>
-          <w:lang w:val="en-US"/>
-        </w:rPr>
-        <w:t>&gt;v1</w:t>
+        <w:t>&lt;hc&gt;v1</w:t>
       </w:r>
       <w:r>
         <w:rPr>
@@ -6842,28 +6279,7 @@
         <w:rPr>
           <w:lang w:val="en-US"/>
         </w:rPr>
-        <w:t xml:space="preserve">Check manually in Cognibox for matches for all “blank” </w:t>
-      </w:r>
-      <w:proofErr w:type="spellStart"/>
-      <w:r>
-        <w:rPr>
-          <w:lang w:val="en-US"/>
-        </w:rPr>
-        <w:t>Cognibox_id</w:t>
-      </w:r>
-      <w:proofErr w:type="spellEnd"/>
-      <w:r>
-        <w:rPr>
-          <w:lang w:val="en-US"/>
-        </w:rPr>
-        <w:t xml:space="preserve"> and </w:t>
-      </w:r>
-      <w:proofErr w:type="spellStart"/>
-      <w:r>
-        <w:rPr>
-          <w:lang w:val="en-US"/>
-        </w:rPr>
-        <w:t>generic_</w:t>
+        <w:t>Check manually in Cognibox for matches for all “blank” Cognibox_id and generic_</w:t>
       </w:r>
       <w:r>
         <w:rPr>
@@ -6871,7 +6287,6 @@
         </w:rPr>
         <w:t>domain</w:t>
       </w:r>
-      <w:proofErr w:type="spellEnd"/>
       <w:r>
         <w:rPr>
           <w:lang w:val="en-US"/>
@@ -6882,30 +6297,8 @@
         <w:rPr>
           <w:lang w:val="en-US"/>
         </w:rPr>
-        <w:t xml:space="preserve"> add the </w:t>
-      </w:r>
-      <w:proofErr w:type="spellStart"/>
-      <w:r>
-        <w:rPr>
-          <w:lang w:val="en-US"/>
-        </w:rPr>
-        <w:t>cbx_id</w:t>
-      </w:r>
-      <w:proofErr w:type="spellEnd"/>
-      <w:r>
-        <w:rPr>
-          <w:lang w:val="en-US"/>
-        </w:rPr>
-        <w:t xml:space="preserve"> to the column </w:t>
-      </w:r>
-      <w:proofErr w:type="spellStart"/>
-      <w:r>
-        <w:rPr>
-          <w:lang w:val="en-US"/>
-        </w:rPr>
-        <w:t>force_cbx_id</w:t>
-      </w:r>
-      <w:proofErr w:type="spellEnd"/>
+        <w:t xml:space="preserve"> add the cbx_id to the column force_cbx_id</w:t>
+      </w:r>
     </w:p>
     <w:p>
       <w:pPr>
@@ -6922,44 +6315,8 @@
         <w:rPr>
           <w:lang w:val="en-US"/>
         </w:rPr>
-        <w:t xml:space="preserve">Clear filters, sort smallest to largest </w:t>
-      </w:r>
-      <w:proofErr w:type="spellStart"/>
-      <w:r>
-        <w:rPr>
-          <w:lang w:val="en-US"/>
-        </w:rPr>
-        <w:t>address_ratio</w:t>
-      </w:r>
-      <w:proofErr w:type="spellEnd"/>
-      <w:r>
-        <w:rPr>
-          <w:lang w:val="en-US"/>
-        </w:rPr>
-        <w:t xml:space="preserve">, and filter “out” all ambiguous, </w:t>
-      </w:r>
-      <w:proofErr w:type="spellStart"/>
-      <w:r>
-        <w:rPr>
-          <w:lang w:val="en-US"/>
-        </w:rPr>
-        <w:t>do_not_match</w:t>
-      </w:r>
-      <w:proofErr w:type="spellEnd"/>
-      <w:r>
-        <w:rPr>
-          <w:lang w:val="en-US"/>
-        </w:rPr>
-        <w:t xml:space="preserve">, or </w:t>
-      </w:r>
-      <w:proofErr w:type="spellStart"/>
-      <w:r>
-        <w:rPr>
-          <w:lang w:val="en-US"/>
-        </w:rPr>
-        <w:t>force_cbx_id</w:t>
-      </w:r>
-      <w:proofErr w:type="spellEnd"/>
+        <w:t>Clear filters, sort smallest to largest address_ratio, and filter “out” all ambiguous, do_not_match, or force_cbx_id</w:t>
+      </w:r>
     </w:p>
     <w:p>
       <w:pPr>
@@ -6976,16 +6333,8 @@
         <w:rPr>
           <w:lang w:val="en-US"/>
         </w:rPr>
-        <w:t xml:space="preserve">Check if low quality match are valid and if not, put TRUE in </w:t>
-      </w:r>
-      <w:proofErr w:type="spellStart"/>
-      <w:r>
-        <w:rPr>
-          <w:lang w:val="en-US"/>
-        </w:rPr>
-        <w:t>do_not_match</w:t>
-      </w:r>
-      <w:proofErr w:type="spellEnd"/>
+        <w:t>Check if low quality match are valid and if not, put TRUE in do_not_match</w:t>
+      </w:r>
     </w:p>
     <w:p>
       <w:pPr>
@@ -7020,21 +6369,7 @@
         <w:rPr>
           <w:lang w:val="en-US"/>
         </w:rPr>
-        <w:t xml:space="preserve">If multiple match check the analysis what match is the best (and force the </w:t>
-      </w:r>
-      <w:proofErr w:type="spellStart"/>
-      <w:r>
-        <w:rPr>
-          <w:lang w:val="en-US"/>
-        </w:rPr>
-        <w:t>cbx_id</w:t>
-      </w:r>
-      <w:proofErr w:type="spellEnd"/>
-      <w:r>
-        <w:rPr>
-          <w:lang w:val="en-US"/>
-        </w:rPr>
-        <w:t>, if necessary)</w:t>
+        <w:t>If multiple match check the analysis what match is the best (and force the cbx_id, if necessary)</w:t>
       </w:r>
     </w:p>
     <w:p>
@@ -7054,7 +6389,6 @@
         </w:rPr>
         <w:t xml:space="preserve">Clear filters, sort smallest to largest </w:t>
       </w:r>
-      <w:proofErr w:type="spellStart"/>
       <w:r>
         <w:rPr>
           <w:lang w:val="en-US"/>
@@ -7065,37 +6399,8 @@
         <w:rPr>
           <w:lang w:val="en-US"/>
         </w:rPr>
-        <w:t>_ratio</w:t>
-      </w:r>
-      <w:proofErr w:type="spellEnd"/>
-      <w:r>
-        <w:rPr>
-          <w:lang w:val="en-US"/>
-        </w:rPr>
-        <w:t xml:space="preserve">, and filter “out” all ambiguous, </w:t>
-      </w:r>
-      <w:proofErr w:type="spellStart"/>
-      <w:r>
-        <w:rPr>
-          <w:lang w:val="en-US"/>
-        </w:rPr>
-        <w:t>do_not_match</w:t>
-      </w:r>
-      <w:proofErr w:type="spellEnd"/>
-      <w:r>
-        <w:rPr>
-          <w:lang w:val="en-US"/>
-        </w:rPr>
-        <w:t xml:space="preserve">, or </w:t>
-      </w:r>
-      <w:proofErr w:type="spellStart"/>
-      <w:r>
-        <w:rPr>
-          <w:lang w:val="en-US"/>
-        </w:rPr>
-        <w:t>force_cbx_id</w:t>
-      </w:r>
-      <w:proofErr w:type="spellEnd"/>
+        <w:t>_ratio, and filter “out” all ambiguous, do_not_match, or force_cbx_id</w:t>
+      </w:r>
     </w:p>
     <w:p>
       <w:pPr>
@@ -7112,16 +6417,8 @@
         <w:rPr>
           <w:lang w:val="en-US"/>
         </w:rPr>
-        <w:t xml:space="preserve">Check if low quality match are valid and if not, put TRUE in </w:t>
-      </w:r>
-      <w:proofErr w:type="spellStart"/>
-      <w:r>
-        <w:rPr>
-          <w:lang w:val="en-US"/>
-        </w:rPr>
-        <w:t>do_not_match</w:t>
-      </w:r>
-      <w:proofErr w:type="spellEnd"/>
+        <w:t>Check if low quality match are valid and if not, put TRUE in do_not_match</w:t>
+      </w:r>
     </w:p>
     <w:p>
       <w:pPr>
@@ -7156,21 +6453,7 @@
         <w:rPr>
           <w:lang w:val="en-US"/>
         </w:rPr>
-        <w:t xml:space="preserve">If multiple match check the analysis what match is the best (and force the </w:t>
-      </w:r>
-      <w:proofErr w:type="spellStart"/>
-      <w:r>
-        <w:rPr>
-          <w:lang w:val="en-US"/>
-        </w:rPr>
-        <w:t>cbx_id</w:t>
-      </w:r>
-      <w:proofErr w:type="spellEnd"/>
-      <w:r>
-        <w:rPr>
-          <w:lang w:val="en-US"/>
-        </w:rPr>
-        <w:t>, if necessary)</w:t>
+        <w:t>If multiple match check the analysis what match is the best (and force the cbx_id, if necessary)</w:t>
       </w:r>
     </w:p>
     <w:p>
@@ -7188,21 +6471,7 @@
         <w:rPr>
           <w:lang w:val="en-US"/>
         </w:rPr>
-        <w:t xml:space="preserve">Clear filters and filter </w:t>
-      </w:r>
-      <w:proofErr w:type="spellStart"/>
-      <w:r>
-        <w:rPr>
-          <w:lang w:val="en-US"/>
-        </w:rPr>
-        <w:t>match_count_with_relationship</w:t>
-      </w:r>
-      <w:proofErr w:type="spellEnd"/>
-      <w:r>
-        <w:rPr>
-          <w:lang w:val="en-US"/>
-        </w:rPr>
-        <w:t xml:space="preserve"> &gt; 1</w:t>
+        <w:t>Clear filters and filter match_count_with_relationship &gt; 1</w:t>
       </w:r>
     </w:p>
     <w:p>
@@ -7220,16 +6489,8 @@
         <w:rPr>
           <w:lang w:val="en-US"/>
         </w:rPr>
-        <w:t xml:space="preserve">Check if low quality match are valid and if not, put TRUE in </w:t>
-      </w:r>
-      <w:proofErr w:type="spellStart"/>
-      <w:r>
-        <w:rPr>
-          <w:lang w:val="en-US"/>
-        </w:rPr>
-        <w:t>do_not_match</w:t>
-      </w:r>
-      <w:proofErr w:type="spellEnd"/>
+        <w:t>Check if low quality match are valid and if not, put TRUE in do_not_match</w:t>
+      </w:r>
     </w:p>
     <w:p>
       <w:pPr>
@@ -7276,21 +6537,7 @@
         <w:rPr>
           <w:lang w:val="en-US"/>
         </w:rPr>
-        <w:t xml:space="preserve">(and force the </w:t>
-      </w:r>
-      <w:proofErr w:type="spellStart"/>
-      <w:r>
-        <w:rPr>
-          <w:lang w:val="en-US"/>
-        </w:rPr>
-        <w:t>cbx_id</w:t>
-      </w:r>
-      <w:proofErr w:type="spellEnd"/>
-      <w:r>
-        <w:rPr>
-          <w:lang w:val="en-US"/>
-        </w:rPr>
-        <w:t>, if necessary)</w:t>
+        <w:t>(and force the cbx_id, if necessary)</w:t>
       </w:r>
     </w:p>
     <w:p>
@@ -7368,30 +6615,8 @@
         <w:rPr>
           <w:lang w:val="en-US"/>
         </w:rPr>
-        <w:t xml:space="preserve">filter all already </w:t>
-      </w:r>
-      <w:proofErr w:type="spellStart"/>
-      <w:r>
-        <w:rPr>
-          <w:lang w:val="en-US"/>
-        </w:rPr>
-        <w:t>is_in_relationship</w:t>
-      </w:r>
-      <w:proofErr w:type="spellEnd"/>
-      <w:r>
-        <w:rPr>
-          <w:lang w:val="en-US"/>
-        </w:rPr>
-        <w:t xml:space="preserve"> and </w:t>
-      </w:r>
-      <w:proofErr w:type="spellStart"/>
-      <w:r>
-        <w:rPr>
-          <w:lang w:val="en-US"/>
-        </w:rPr>
-        <w:t>Is_qualified</w:t>
-      </w:r>
-      <w:proofErr w:type="spellEnd"/>
+        <w:t>filter all already is_in_relationship and Is_qualified</w:t>
+      </w:r>
     </w:p>
     <w:p>
       <w:pPr>
@@ -7517,7 +6742,6 @@
         </w:rPr>
         <w:t xml:space="preserve">If </w:t>
       </w:r>
-      <w:proofErr w:type="spellStart"/>
       <w:r>
         <w:rPr>
           <w:lang w:val="en-US"/>
@@ -7528,23 +6752,14 @@
         <w:rPr>
           <w:lang w:val="en-US"/>
         </w:rPr>
-        <w:t>h</w:t>
-      </w:r>
-      <w:proofErr w:type="spellEnd"/>
-      <w:r>
-        <w:rPr>
-          <w:lang w:val="en-US"/>
-        </w:rPr>
-        <w:t xml:space="preserve">, </w:t>
-      </w:r>
-      <w:proofErr w:type="spellStart"/>
+        <w:t xml:space="preserve">h, </w:t>
+      </w:r>
       <w:r>
         <w:rPr>
           <w:lang w:val="en-US"/>
         </w:rPr>
         <w:t>force_cbx_id</w:t>
       </w:r>
-      <w:proofErr w:type="spellEnd"/>
       <w:r>
         <w:rPr>
           <w:lang w:val="en-US"/>
@@ -7621,16 +6836,8 @@
         <w:rPr>
           <w:lang w:val="en-US"/>
         </w:rPr>
-        <w:t>&lt;</w:t>
-      </w:r>
-      <w:proofErr w:type="spellStart"/>
-      <w:r>
-        <w:rPr>
-          <w:lang w:val="en-US"/>
-        </w:rPr>
-        <w:t>hc</w:t>
-      </w:r>
-      <w:proofErr w:type="spellEnd"/>
+        <w:t>&lt;hc</w:t>
+      </w:r>
       <w:r>
         <w:rPr>
           <w:lang w:val="en-US"/>
@@ -7679,7 +6886,6 @@
         </w:rPr>
         <w:t xml:space="preserve">the 3 columns (data) </w:t>
       </w:r>
-      <w:proofErr w:type="spellStart"/>
       <w:r>
         <w:rPr>
           <w:lang w:val="en-US"/>
@@ -7690,23 +6896,14 @@
         <w:rPr>
           <w:lang w:val="en-US"/>
         </w:rPr>
-        <w:t>h</w:t>
-      </w:r>
-      <w:proofErr w:type="spellEnd"/>
-      <w:r>
-        <w:rPr>
-          <w:lang w:val="en-US"/>
-        </w:rPr>
-        <w:t xml:space="preserve">, </w:t>
-      </w:r>
-      <w:proofErr w:type="spellStart"/>
+        <w:t xml:space="preserve">h, </w:t>
+      </w:r>
       <w:r>
         <w:rPr>
           <w:lang w:val="en-US"/>
         </w:rPr>
         <w:t>force_cbx_id</w:t>
       </w:r>
-      <w:proofErr w:type="spellEnd"/>
       <w:r>
         <w:rPr>
           <w:lang w:val="en-US"/>
@@ -7787,43 +6984,7 @@
           <w:bCs/>
           <w:lang w:val="en-US"/>
         </w:rPr>
-        <w:t>docker run --rm -it -v ${</w:t>
-      </w:r>
-      <w:proofErr w:type="spellStart"/>
-      <w:r>
-        <w:rPr>
-          <w:b/>
-          <w:bCs/>
-          <w:lang w:val="en-US"/>
-        </w:rPr>
-        <w:t>pwd</w:t>
-      </w:r>
-      <w:proofErr w:type="spellEnd"/>
-      <w:r>
-        <w:rPr>
-          <w:b/>
-          <w:bCs/>
-          <w:lang w:val="en-US"/>
-        </w:rPr>
-        <w:t xml:space="preserve">}:/home/script/data $(docker build -t </w:t>
-      </w:r>
-      <w:proofErr w:type="spellStart"/>
-      <w:r>
-        <w:rPr>
-          <w:b/>
-          <w:bCs/>
-          <w:lang w:val="en-US"/>
-        </w:rPr>
-        <w:t>icm</w:t>
-      </w:r>
-      <w:proofErr w:type="spellEnd"/>
-      <w:r>
-        <w:rPr>
-          <w:b/>
-          <w:bCs/>
-          <w:lang w:val="en-US"/>
-        </w:rPr>
-        <w:t xml:space="preserve"> -q </w:t>
+        <w:t>docker run --rm -it -v ${pwd}:/home/script/data $(docker build -t icm -q </w:t>
       </w:r>
       <w:hyperlink r:id="rId12" w:history="1">
         <w:r>
@@ -7873,59 +7034,23 @@
           <w:bCs/>
           <w:lang w:val="en-US"/>
         </w:rPr>
-        <w:t>&gt;.csv &lt;</w:t>
-      </w:r>
-      <w:proofErr w:type="spellStart"/>
+        <w:t>&gt;.csv &lt;hc&gt;v</w:t>
+      </w:r>
       <w:r>
         <w:rPr>
           <w:b/>
           <w:bCs/>
           <w:lang w:val="en-US"/>
         </w:rPr>
-        <w:t>hc</w:t>
-      </w:r>
-      <w:proofErr w:type="spellEnd"/>
+        <w:t>2</w:t>
+      </w:r>
       <w:r>
         <w:rPr>
           <w:b/>
           <w:bCs/>
           <w:lang w:val="en-US"/>
         </w:rPr>
-        <w:t>&gt;v</w:t>
-      </w:r>
-      <w:r>
-        <w:rPr>
-          <w:b/>
-          <w:bCs/>
-          <w:lang w:val="en-US"/>
-        </w:rPr>
-        <w:t>2</w:t>
-      </w:r>
-      <w:r>
-        <w:rPr>
-          <w:b/>
-          <w:bCs/>
-          <w:lang w:val="en-US"/>
-        </w:rPr>
-        <w:t>.xlsx &lt;</w:t>
-      </w:r>
-      <w:proofErr w:type="spellStart"/>
-      <w:r>
-        <w:rPr>
-          <w:b/>
-          <w:bCs/>
-          <w:lang w:val="en-US"/>
-        </w:rPr>
-        <w:t>hc</w:t>
-      </w:r>
-      <w:proofErr w:type="spellEnd"/>
-      <w:r>
-        <w:rPr>
-          <w:b/>
-          <w:bCs/>
-          <w:lang w:val="en-US"/>
-        </w:rPr>
-        <w:t>&gt;v</w:t>
+        <w:t>.xlsx &lt;hc&gt;v</w:t>
       </w:r>
       <w:r>
         <w:rPr>
@@ -7962,7 +7087,7 @@
 </file>
 
 <file path=word/endnotes.xml><?xml version="1.0" encoding="utf-8"?>
-<w:endnotes xmlns:wpc="http://schemas.microsoft.com/office/word/2010/wordprocessingCanvas" xmlns:cx="http://schemas.microsoft.com/office/drawing/2014/chartex" xmlns:cx1="http://schemas.microsoft.com/office/drawing/2015/9/8/chartex" xmlns:cx2="http://schemas.microsoft.com/office/drawing/2015/10/21/chartex" xmlns:cx3="http://schemas.microsoft.com/office/drawing/2016/5/9/chartex" xmlns:cx4="http://schemas.microsoft.com/office/drawing/2016/5/10/chartex" xmlns:cx5="http://schemas.microsoft.com/office/drawing/2016/5/11/chartex" xmlns:cx6="http://schemas.microsoft.com/office/drawing/2016/5/12/chartex" xmlns:cx7="http://schemas.microsoft.com/office/drawing/2016/5/13/chartex" xmlns:cx8="http://schemas.microsoft.com/office/drawing/2016/5/14/chartex" xmlns:mc="http://schemas.openxmlformats.org/markup-compatibility/2006" xmlns:aink="http://schemas.microsoft.com/office/drawing/2016/ink" xmlns:am3d="http://schemas.microsoft.com/office/drawing/2017/model3d" xmlns:o="urn:schemas-microsoft-com:office:office" xmlns:r="http://schemas.openxmlformats.org/officeDocument/2006/relationships" xmlns:m="http://schemas.openxmlformats.org/officeDocument/2006/math" xmlns:v="urn:schemas-microsoft-com:vml" xmlns:wp14="http://schemas.microsoft.com/office/word/2010/wordprocessingDrawing" xmlns:wp="http://schemas.openxmlformats.org/drawingml/2006/wordprocessingDrawing" xmlns:w10="urn:schemas-microsoft-com:office:word" xmlns:w="http://schemas.openxmlformats.org/wordprocessingml/2006/main" xmlns:w14="http://schemas.microsoft.com/office/word/2010/wordml" xmlns:w15="http://schemas.microsoft.com/office/word/2012/wordml" xmlns:w16cex="http://schemas.microsoft.com/office/word/2018/wordml/cex" xmlns:w16cid="http://schemas.microsoft.com/office/word/2016/wordml/cid" xmlns:w16="http://schemas.microsoft.com/office/word/2018/wordml" xmlns:w16sdtdh="http://schemas.microsoft.com/office/word/2020/wordml/sdtdatahash" xmlns:w16se="http://schemas.microsoft.com/office/word/2015/wordml/symex" xmlns:wpg="http://schemas.microsoft.com/office/word/2010/wordprocessingGroup" xmlns:wpi="http://schemas.microsoft.com/office/word/2010/wordprocessingInk" xmlns:wne="http://schemas.microsoft.com/office/word/2006/wordml" xmlns:wps="http://schemas.microsoft.com/office/word/2010/wordprocessingShape" mc:Ignorable="w14 w15 w16se w16cid w16 w16cex w16sdtdh wp14">
+<w:endnotes xmlns:wpc="http://schemas.microsoft.com/office/word/2010/wordprocessingCanvas" xmlns:cx="http://schemas.microsoft.com/office/drawing/2014/chartex" xmlns:cx1="http://schemas.microsoft.com/office/drawing/2015/9/8/chartex" xmlns:cx2="http://schemas.microsoft.com/office/drawing/2015/10/21/chartex" xmlns:cx3="http://schemas.microsoft.com/office/drawing/2016/5/9/chartex" xmlns:cx4="http://schemas.microsoft.com/office/drawing/2016/5/10/chartex" xmlns:cx5="http://schemas.microsoft.com/office/drawing/2016/5/11/chartex" xmlns:cx6="http://schemas.microsoft.com/office/drawing/2016/5/12/chartex" xmlns:cx7="http://schemas.microsoft.com/office/drawing/2016/5/13/chartex" xmlns:cx8="http://schemas.microsoft.com/office/drawing/2016/5/14/chartex" xmlns:mc="http://schemas.openxmlformats.org/markup-compatibility/2006" xmlns:aink="http://schemas.microsoft.com/office/drawing/2016/ink" xmlns:am3d="http://schemas.microsoft.com/office/drawing/2017/model3d" xmlns:o="urn:schemas-microsoft-com:office:office" xmlns:oel="http://schemas.microsoft.com/office/2019/extlst" xmlns:r="http://schemas.openxmlformats.org/officeDocument/2006/relationships" xmlns:m="http://schemas.openxmlformats.org/officeDocument/2006/math" xmlns:v="urn:schemas-microsoft-com:vml" xmlns:wp14="http://schemas.microsoft.com/office/word/2010/wordprocessingDrawing" xmlns:wp="http://schemas.openxmlformats.org/drawingml/2006/wordprocessingDrawing" xmlns:w10="urn:schemas-microsoft-com:office:word" xmlns:w="http://schemas.openxmlformats.org/wordprocessingml/2006/main" xmlns:w14="http://schemas.microsoft.com/office/word/2010/wordml" xmlns:w15="http://schemas.microsoft.com/office/word/2012/wordml" xmlns:w16cex="http://schemas.microsoft.com/office/word/2018/wordml/cex" xmlns:w16cid="http://schemas.microsoft.com/office/word/2016/wordml/cid" xmlns:w16="http://schemas.microsoft.com/office/word/2018/wordml" xmlns:w16sdtdh="http://schemas.microsoft.com/office/word/2020/wordml/sdtdatahash" xmlns:w16se="http://schemas.microsoft.com/office/word/2015/wordml/symex" xmlns:wpg="http://schemas.microsoft.com/office/word/2010/wordprocessingGroup" xmlns:wpi="http://schemas.microsoft.com/office/word/2010/wordprocessingInk" xmlns:wne="http://schemas.microsoft.com/office/word/2006/wordml" xmlns:wps="http://schemas.microsoft.com/office/word/2010/wordprocessingShape" mc:Ignorable="w14 w15 w16se w16cid w16 w16cex w16sdtdh wp14">
   <w:endnote w:type="separator" w:id="-1">
     <w:p>
       <w:pPr>
@@ -7987,7 +7112,7 @@
 </file>
 
 <file path=word/footnotes.xml><?xml version="1.0" encoding="utf-8"?>
-<w:footnotes xmlns:wpc="http://schemas.microsoft.com/office/word/2010/wordprocessingCanvas" xmlns:cx="http://schemas.microsoft.com/office/drawing/2014/chartex" xmlns:cx1="http://schemas.microsoft.com/office/drawing/2015/9/8/chartex" xmlns:cx2="http://schemas.microsoft.com/office/drawing/2015/10/21/chartex" xmlns:cx3="http://schemas.microsoft.com/office/drawing/2016/5/9/chartex" xmlns:cx4="http://schemas.microsoft.com/office/drawing/2016/5/10/chartex" xmlns:cx5="http://schemas.microsoft.com/office/drawing/2016/5/11/chartex" xmlns:cx6="http://schemas.microsoft.com/office/drawing/2016/5/12/chartex" xmlns:cx7="http://schemas.microsoft.com/office/drawing/2016/5/13/chartex" xmlns:cx8="http://schemas.microsoft.com/office/drawing/2016/5/14/chartex" xmlns:mc="http://schemas.openxmlformats.org/markup-compatibility/2006" xmlns:aink="http://schemas.microsoft.com/office/drawing/2016/ink" xmlns:am3d="http://schemas.microsoft.com/office/drawing/2017/model3d" xmlns:o="urn:schemas-microsoft-com:office:office" xmlns:r="http://schemas.openxmlformats.org/officeDocument/2006/relationships" xmlns:m="http://schemas.openxmlformats.org/officeDocument/2006/math" xmlns:v="urn:schemas-microsoft-com:vml" xmlns:wp14="http://schemas.microsoft.com/office/word/2010/wordprocessingDrawing" xmlns:wp="http://schemas.openxmlformats.org/drawingml/2006/wordprocessingDrawing" xmlns:w10="urn:schemas-microsoft-com:office:word" xmlns:w="http://schemas.openxmlformats.org/wordprocessingml/2006/main" xmlns:w14="http://schemas.microsoft.com/office/word/2010/wordml" xmlns:w15="http://schemas.microsoft.com/office/word/2012/wordml" xmlns:w16cex="http://schemas.microsoft.com/office/word/2018/wordml/cex" xmlns:w16cid="http://schemas.microsoft.com/office/word/2016/wordml/cid" xmlns:w16="http://schemas.microsoft.com/office/word/2018/wordml" xmlns:w16sdtdh="http://schemas.microsoft.com/office/word/2020/wordml/sdtdatahash" xmlns:w16se="http://schemas.microsoft.com/office/word/2015/wordml/symex" xmlns:wpg="http://schemas.microsoft.com/office/word/2010/wordprocessingGroup" xmlns:wpi="http://schemas.microsoft.com/office/word/2010/wordprocessingInk" xmlns:wne="http://schemas.microsoft.com/office/word/2006/wordml" xmlns:wps="http://schemas.microsoft.com/office/word/2010/wordprocessingShape" mc:Ignorable="w14 w15 w16se w16cid w16 w16cex w16sdtdh wp14">
+<w:footnotes xmlns:wpc="http://schemas.microsoft.com/office/word/2010/wordprocessingCanvas" xmlns:cx="http://schemas.microsoft.com/office/drawing/2014/chartex" xmlns:cx1="http://schemas.microsoft.com/office/drawing/2015/9/8/chartex" xmlns:cx2="http://schemas.microsoft.com/office/drawing/2015/10/21/chartex" xmlns:cx3="http://schemas.microsoft.com/office/drawing/2016/5/9/chartex" xmlns:cx4="http://schemas.microsoft.com/office/drawing/2016/5/10/chartex" xmlns:cx5="http://schemas.microsoft.com/office/drawing/2016/5/11/chartex" xmlns:cx6="http://schemas.microsoft.com/office/drawing/2016/5/12/chartex" xmlns:cx7="http://schemas.microsoft.com/office/drawing/2016/5/13/chartex" xmlns:cx8="http://schemas.microsoft.com/office/drawing/2016/5/14/chartex" xmlns:mc="http://schemas.openxmlformats.org/markup-compatibility/2006" xmlns:aink="http://schemas.microsoft.com/office/drawing/2016/ink" xmlns:am3d="http://schemas.microsoft.com/office/drawing/2017/model3d" xmlns:o="urn:schemas-microsoft-com:office:office" xmlns:oel="http://schemas.microsoft.com/office/2019/extlst" xmlns:r="http://schemas.openxmlformats.org/officeDocument/2006/relationships" xmlns:m="http://schemas.openxmlformats.org/officeDocument/2006/math" xmlns:v="urn:schemas-microsoft-com:vml" xmlns:wp14="http://schemas.microsoft.com/office/word/2010/wordprocessingDrawing" xmlns:wp="http://schemas.openxmlformats.org/drawingml/2006/wordprocessingDrawing" xmlns:w10="urn:schemas-microsoft-com:office:word" xmlns:w="http://schemas.openxmlformats.org/wordprocessingml/2006/main" xmlns:w14="http://schemas.microsoft.com/office/word/2010/wordml" xmlns:w15="http://schemas.microsoft.com/office/word/2012/wordml" xmlns:w16cex="http://schemas.microsoft.com/office/word/2018/wordml/cex" xmlns:w16cid="http://schemas.microsoft.com/office/word/2016/wordml/cid" xmlns:w16="http://schemas.microsoft.com/office/word/2018/wordml" xmlns:w16sdtdh="http://schemas.microsoft.com/office/word/2020/wordml/sdtdatahash" xmlns:w16se="http://schemas.microsoft.com/office/word/2015/wordml/symex" xmlns:wpg="http://schemas.microsoft.com/office/word/2010/wordprocessingGroup" xmlns:wpi="http://schemas.microsoft.com/office/word/2010/wordprocessingInk" xmlns:wne="http://schemas.microsoft.com/office/word/2006/wordml" xmlns:wps="http://schemas.microsoft.com/office/word/2010/wordprocessingShape" mc:Ignorable="w14 w15 w16se w16cid w16 w16cex w16sdtdh wp14">
   <w:footnote w:type="separator" w:id="-1">
     <w:p>
       <w:pPr>
@@ -8012,7 +7137,7 @@
 </file>
 
 <file path=word/header1.xml><?xml version="1.0" encoding="utf-8"?>
-<w:hdr xmlns:wpc="http://schemas.microsoft.com/office/word/2010/wordprocessingCanvas" xmlns:cx="http://schemas.microsoft.com/office/drawing/2014/chartex" xmlns:cx1="http://schemas.microsoft.com/office/drawing/2015/9/8/chartex" xmlns:cx2="http://schemas.microsoft.com/office/drawing/2015/10/21/chartex" xmlns:cx3="http://schemas.microsoft.com/office/drawing/2016/5/9/chartex" xmlns:cx4="http://schemas.microsoft.com/office/drawing/2016/5/10/chartex" xmlns:cx5="http://schemas.microsoft.com/office/drawing/2016/5/11/chartex" xmlns:cx6="http://schemas.microsoft.com/office/drawing/2016/5/12/chartex" xmlns:cx7="http://schemas.microsoft.com/office/drawing/2016/5/13/chartex" xmlns:cx8="http://schemas.microsoft.com/office/drawing/2016/5/14/chartex" xmlns:mc="http://schemas.openxmlformats.org/markup-compatibility/2006" xmlns:aink="http://schemas.microsoft.com/office/drawing/2016/ink" xmlns:am3d="http://schemas.microsoft.com/office/drawing/2017/model3d" xmlns:o="urn:schemas-microsoft-com:office:office" xmlns:r="http://schemas.openxmlformats.org/officeDocument/2006/relationships" xmlns:m="http://schemas.openxmlformats.org/officeDocument/2006/math" xmlns:v="urn:schemas-microsoft-com:vml" xmlns:wp14="http://schemas.microsoft.com/office/word/2010/wordprocessingDrawing" xmlns:wp="http://schemas.openxmlformats.org/drawingml/2006/wordprocessingDrawing" xmlns:w10="urn:schemas-microsoft-com:office:word" xmlns:w="http://schemas.openxmlformats.org/wordprocessingml/2006/main" xmlns:w14="http://schemas.microsoft.com/office/word/2010/wordml" xmlns:w15="http://schemas.microsoft.com/office/word/2012/wordml" xmlns:w16cex="http://schemas.microsoft.com/office/word/2018/wordml/cex" xmlns:w16cid="http://schemas.microsoft.com/office/word/2016/wordml/cid" xmlns:w16="http://schemas.microsoft.com/office/word/2018/wordml" xmlns:w16sdtdh="http://schemas.microsoft.com/office/word/2020/wordml/sdtdatahash" xmlns:w16se="http://schemas.microsoft.com/office/word/2015/wordml/symex" xmlns:wpg="http://schemas.microsoft.com/office/word/2010/wordprocessingGroup" xmlns:wpi="http://schemas.microsoft.com/office/word/2010/wordprocessingInk" xmlns:wne="http://schemas.microsoft.com/office/word/2006/wordml" xmlns:wps="http://schemas.microsoft.com/office/word/2010/wordprocessingShape" mc:Ignorable="w14 w15 w16se w16cid w16 w16cex w16sdtdh wp14">
+<w:hdr xmlns:wpc="http://schemas.microsoft.com/office/word/2010/wordprocessingCanvas" xmlns:cx="http://schemas.microsoft.com/office/drawing/2014/chartex" xmlns:cx1="http://schemas.microsoft.com/office/drawing/2015/9/8/chartex" xmlns:cx2="http://schemas.microsoft.com/office/drawing/2015/10/21/chartex" xmlns:cx3="http://schemas.microsoft.com/office/drawing/2016/5/9/chartex" xmlns:cx4="http://schemas.microsoft.com/office/drawing/2016/5/10/chartex" xmlns:cx5="http://schemas.microsoft.com/office/drawing/2016/5/11/chartex" xmlns:cx6="http://schemas.microsoft.com/office/drawing/2016/5/12/chartex" xmlns:cx7="http://schemas.microsoft.com/office/drawing/2016/5/13/chartex" xmlns:cx8="http://schemas.microsoft.com/office/drawing/2016/5/14/chartex" xmlns:mc="http://schemas.openxmlformats.org/markup-compatibility/2006" xmlns:aink="http://schemas.microsoft.com/office/drawing/2016/ink" xmlns:am3d="http://schemas.microsoft.com/office/drawing/2017/model3d" xmlns:o="urn:schemas-microsoft-com:office:office" xmlns:oel="http://schemas.microsoft.com/office/2019/extlst" xmlns:r="http://schemas.openxmlformats.org/officeDocument/2006/relationships" xmlns:m="http://schemas.openxmlformats.org/officeDocument/2006/math" xmlns:v="urn:schemas-microsoft-com:vml" xmlns:wp14="http://schemas.microsoft.com/office/word/2010/wordprocessingDrawing" xmlns:wp="http://schemas.openxmlformats.org/drawingml/2006/wordprocessingDrawing" xmlns:w10="urn:schemas-microsoft-com:office:word" xmlns:w="http://schemas.openxmlformats.org/wordprocessingml/2006/main" xmlns:w14="http://schemas.microsoft.com/office/word/2010/wordml" xmlns:w15="http://schemas.microsoft.com/office/word/2012/wordml" xmlns:w16cex="http://schemas.microsoft.com/office/word/2018/wordml/cex" xmlns:w16cid="http://schemas.microsoft.com/office/word/2016/wordml/cid" xmlns:w16="http://schemas.microsoft.com/office/word/2018/wordml" xmlns:w16sdtdh="http://schemas.microsoft.com/office/word/2020/wordml/sdtdatahash" xmlns:w16se="http://schemas.microsoft.com/office/word/2015/wordml/symex" xmlns:wpg="http://schemas.microsoft.com/office/word/2010/wordprocessingGroup" xmlns:wpi="http://schemas.microsoft.com/office/word/2010/wordprocessingInk" xmlns:wne="http://schemas.microsoft.com/office/word/2006/wordml" xmlns:wps="http://schemas.microsoft.com/office/word/2010/wordprocessingShape" mc:Ignorable="w14 w15 w16se w16cid w16 w16cex w16sdtdh wp14">
   <w:p>
     <w:pPr>
       <w:pStyle w:val="Heading1"/>
@@ -8039,7 +7164,7 @@
 </file>
 
 <file path=word/numbering.xml><?xml version="1.0" encoding="utf-8"?>
-<w:numbering xmlns:wpc="http://schemas.microsoft.com/office/word/2010/wordprocessingCanvas" xmlns:cx="http://schemas.microsoft.com/office/drawing/2014/chartex" xmlns:cx1="http://schemas.microsoft.com/office/drawing/2015/9/8/chartex" xmlns:cx2="http://schemas.microsoft.com/office/drawing/2015/10/21/chartex" xmlns:cx3="http://schemas.microsoft.com/office/drawing/2016/5/9/chartex" xmlns:cx4="http://schemas.microsoft.com/office/drawing/2016/5/10/chartex" xmlns:cx5="http://schemas.microsoft.com/office/drawing/2016/5/11/chartex" xmlns:cx6="http://schemas.microsoft.com/office/drawing/2016/5/12/chartex" xmlns:cx7="http://schemas.microsoft.com/office/drawing/2016/5/13/chartex" xmlns:cx8="http://schemas.microsoft.com/office/drawing/2016/5/14/chartex" xmlns:mc="http://schemas.openxmlformats.org/markup-compatibility/2006" xmlns:aink="http://schemas.microsoft.com/office/drawing/2016/ink" xmlns:am3d="http://schemas.microsoft.com/office/drawing/2017/model3d" xmlns:o="urn:schemas-microsoft-com:office:office" xmlns:r="http://schemas.openxmlformats.org/officeDocument/2006/relationships" xmlns:m="http://schemas.openxmlformats.org/officeDocument/2006/math" xmlns:v="urn:schemas-microsoft-com:vml" xmlns:wp14="http://schemas.microsoft.com/office/word/2010/wordprocessingDrawing" xmlns:wp="http://schemas.openxmlformats.org/drawingml/2006/wordprocessingDrawing" xmlns:w10="urn:schemas-microsoft-com:office:word" xmlns:w="http://schemas.openxmlformats.org/wordprocessingml/2006/main" xmlns:w14="http://schemas.microsoft.com/office/word/2010/wordml" xmlns:w15="http://schemas.microsoft.com/office/word/2012/wordml" xmlns:w16cex="http://schemas.microsoft.com/office/word/2018/wordml/cex" xmlns:w16cid="http://schemas.microsoft.com/office/word/2016/wordml/cid" xmlns:w16="http://schemas.microsoft.com/office/word/2018/wordml" xmlns:w16sdtdh="http://schemas.microsoft.com/office/word/2020/wordml/sdtdatahash" xmlns:w16se="http://schemas.microsoft.com/office/word/2015/wordml/symex" xmlns:wpg="http://schemas.microsoft.com/office/word/2010/wordprocessingGroup" xmlns:wpi="http://schemas.microsoft.com/office/word/2010/wordprocessingInk" xmlns:wne="http://schemas.microsoft.com/office/word/2006/wordml" xmlns:wps="http://schemas.microsoft.com/office/word/2010/wordprocessingShape" mc:Ignorable="w14 w15 w16se w16cid w16 w16cex w16sdtdh wp14">
+<w:numbering xmlns:wpc="http://schemas.microsoft.com/office/word/2010/wordprocessingCanvas" xmlns:cx="http://schemas.microsoft.com/office/drawing/2014/chartex" xmlns:cx1="http://schemas.microsoft.com/office/drawing/2015/9/8/chartex" xmlns:cx2="http://schemas.microsoft.com/office/drawing/2015/10/21/chartex" xmlns:cx3="http://schemas.microsoft.com/office/drawing/2016/5/9/chartex" xmlns:cx4="http://schemas.microsoft.com/office/drawing/2016/5/10/chartex" xmlns:cx5="http://schemas.microsoft.com/office/drawing/2016/5/11/chartex" xmlns:cx6="http://schemas.microsoft.com/office/drawing/2016/5/12/chartex" xmlns:cx7="http://schemas.microsoft.com/office/drawing/2016/5/13/chartex" xmlns:cx8="http://schemas.microsoft.com/office/drawing/2016/5/14/chartex" xmlns:mc="http://schemas.openxmlformats.org/markup-compatibility/2006" xmlns:aink="http://schemas.microsoft.com/office/drawing/2016/ink" xmlns:am3d="http://schemas.microsoft.com/office/drawing/2017/model3d" xmlns:o="urn:schemas-microsoft-com:office:office" xmlns:oel="http://schemas.microsoft.com/office/2019/extlst" xmlns:r="http://schemas.openxmlformats.org/officeDocument/2006/relationships" xmlns:m="http://schemas.openxmlformats.org/officeDocument/2006/math" xmlns:v="urn:schemas-microsoft-com:vml" xmlns:wp14="http://schemas.microsoft.com/office/word/2010/wordprocessingDrawing" xmlns:wp="http://schemas.openxmlformats.org/drawingml/2006/wordprocessingDrawing" xmlns:w10="urn:schemas-microsoft-com:office:word" xmlns:w="http://schemas.openxmlformats.org/wordprocessingml/2006/main" xmlns:w14="http://schemas.microsoft.com/office/word/2010/wordml" xmlns:w15="http://schemas.microsoft.com/office/word/2012/wordml" xmlns:w16cex="http://schemas.microsoft.com/office/word/2018/wordml/cex" xmlns:w16cid="http://schemas.microsoft.com/office/word/2016/wordml/cid" xmlns:w16="http://schemas.microsoft.com/office/word/2018/wordml" xmlns:w16sdtdh="http://schemas.microsoft.com/office/word/2020/wordml/sdtdatahash" xmlns:w16se="http://schemas.microsoft.com/office/word/2015/wordml/symex" xmlns:wpg="http://schemas.microsoft.com/office/word/2010/wordprocessingGroup" xmlns:wpi="http://schemas.microsoft.com/office/word/2010/wordprocessingInk" xmlns:wne="http://schemas.microsoft.com/office/word/2006/wordml" xmlns:wps="http://schemas.microsoft.com/office/word/2010/wordprocessingShape" mc:Ignorable="w14 w15 w16se w16cid w16 w16cex w16sdtdh wp14">
   <w:abstractNum w:abstractNumId="0" w15:restartNumberingAfterBreak="0">
     <w:nsid w:val="04706B35"/>
     <w:multiLevelType w:val="hybridMultilevel"/>
@@ -9345,6 +8470,12 @@
 </file>
 
 <file path=customXml/item2.xml><?xml version="1.0" encoding="utf-8"?>
+<p:properties xmlns:p="http://schemas.microsoft.com/office/2006/metadata/properties" xmlns:xsi="http://www.w3.org/2001/XMLSchema-instance" xmlns:pc="http://schemas.microsoft.com/office/infopath/2007/PartnerControls">
+  <documentManagement/>
+</p:properties>
+</file>
+
+<file path=customXml/item3.xml><?xml version="1.0" encoding="utf-8"?>
 <ct:contentTypeSchema xmlns:ct="http://schemas.microsoft.com/office/2006/metadata/contentType" xmlns:ma="http://schemas.microsoft.com/office/2006/metadata/properties/metaAttributes" ct:_="" ma:_="" ma:contentTypeName="Document" ma:contentTypeID="0x01010005B4EF111DBA4A4592178EE232AB486D" ma:contentTypeVersion="13" ma:contentTypeDescription="Crée un document." ma:contentTypeScope="" ma:versionID="46c78ca14360abbfbd8fc93e457f3621">
   <xsd:schema xmlns:xsd="http://www.w3.org/2001/XMLSchema" xmlns:xs="http://www.w3.org/2001/XMLSchema" xmlns:p="http://schemas.microsoft.com/office/2006/metadata/properties" xmlns:ns3="455aa3f2-2e90-42b4-a41f-22dde02c2931" xmlns:ns4="4bb758f8-60c8-4bdb-99f6-102aa4d7850c" targetNamespace="http://schemas.microsoft.com/office/2006/metadata/properties" ma:root="true" ma:fieldsID="a44ca7502ea7d7a6942e024152ee7708" ns3:_="" ns4:_="">
     <xsd:import namespace="455aa3f2-2e90-42b4-a41f-22dde02c2931"/>
@@ -9567,12 +8698,6 @@
 </ct:contentTypeSchema>
 </file>
 
-<file path=customXml/item3.xml><?xml version="1.0" encoding="utf-8"?>
-<p:properties xmlns:p="http://schemas.microsoft.com/office/2006/metadata/properties" xmlns:xsi="http://www.w3.org/2001/XMLSchema-instance" xmlns:pc="http://schemas.microsoft.com/office/infopath/2007/PartnerControls">
-  <documentManagement/>
-</p:properties>
-</file>
-
 <file path=customXml/itemProps1.xml><?xml version="1.0" encoding="utf-8"?>
 <ds:datastoreItem xmlns:ds="http://schemas.openxmlformats.org/officeDocument/2006/customXml" ds:itemID="{D4D9480D-370D-4C98-83C6-B943B6DCCD49}">
   <ds:schemaRefs>
@@ -9582,6 +8707,15 @@
 </file>
 
 <file path=customXml/itemProps2.xml><?xml version="1.0" encoding="utf-8"?>
+<ds:datastoreItem xmlns:ds="http://schemas.openxmlformats.org/officeDocument/2006/customXml" ds:itemID="{13C0E2D0-DFFB-4B25-A4C2-2D7A59205525}">
+  <ds:schemaRefs>
+    <ds:schemaRef ds:uri="http://schemas.microsoft.com/office/2006/metadata/properties"/>
+    <ds:schemaRef ds:uri="http://schemas.microsoft.com/office/infopath/2007/PartnerControls"/>
+  </ds:schemaRefs>
+</ds:datastoreItem>
+</file>
+
+<file path=customXml/itemProps3.xml><?xml version="1.0" encoding="utf-8"?>
 <ds:datastoreItem xmlns:ds="http://schemas.openxmlformats.org/officeDocument/2006/customXml" ds:itemID="{F3E91912-3D67-4727-8725-D7E1519E5044}">
   <ds:schemaRefs>
     <ds:schemaRef ds:uri="http://schemas.microsoft.com/office/2006/metadata/contentType"/>
@@ -9598,13 +8732,4 @@
     <ds:schemaRef ds:uri="http://schemas.microsoft.com/internal/obd"/>
   </ds:schemaRefs>
 </ds:datastoreItem>
-</file>
-
-<file path=customXml/itemProps3.xml><?xml version="1.0" encoding="utf-8"?>
-<ds:datastoreItem xmlns:ds="http://schemas.openxmlformats.org/officeDocument/2006/customXml" ds:itemID="{13C0E2D0-DFFB-4B25-A4C2-2D7A59205525}">
-  <ds:schemaRefs>
-    <ds:schemaRef ds:uri="http://schemas.microsoft.com/office/2006/metadata/properties"/>
-    <ds:schemaRef ds:uri="http://schemas.microsoft.com/office/infopath/2007/PartnerControls"/>
-  </ds:schemaRefs>
-</ds:datastoreItem>
 </file>
</xml_diff>